<commit_message>
Feat: Added sewage_params table, tqdm for user experience and removed print statements, also added docstring to every create_table function
</commit_message>
<xml_diff>
--- a/src/data/RELATÓRIO_AGUA_MODELO.docx
+++ b/src/data/RELATÓRIO_AGUA_MODELO.docx
@@ -7169,144 +7169,17 @@
     <w:p>
       <w:pPr>
         <w:spacing w:before="240" w:after="240" w:line="240" w:lineRule="auto"/>
+        <w:rPr>
+          <w:sz w:val="20"/>
+          <w:szCs w:val="20"/>
+        </w:rPr>
+      </w:pPr>
+    </w:p>
+    <w:p>
+      <w:pPr>
+        <w:spacing w:before="240" w:after="240" w:line="240" w:lineRule="auto"/>
         <w:jc w:val="center"/>
         <w:rPr>
-          <w:sz w:val="20"/>
-          <w:szCs w:val="20"/>
-        </w:rPr>
-      </w:pPr>
-    </w:p>
-    <w:p>
-      <w:pPr>
-        <w:spacing w:before="240" w:after="240" w:line="240" w:lineRule="auto"/>
-        <w:jc w:val="center"/>
-        <w:rPr>
-          <w:b/>
-          <w:sz w:val="20"/>
-          <w:szCs w:val="20"/>
-        </w:rPr>
-      </w:pPr>
-      <w:r>
-        <w:rPr>
-          <w:b/>
-          <w:sz w:val="20"/>
-          <w:szCs w:val="20"/>
-        </w:rPr>
-        <w:t>João Paulo Barbosa da Costa</w:t>
-      </w:r>
-    </w:p>
-    <w:p>
-      <w:pPr>
-        <w:spacing w:before="240" w:after="240" w:line="240" w:lineRule="auto"/>
-        <w:jc w:val="center"/>
-        <w:rPr>
-          <w:sz w:val="20"/>
-          <w:szCs w:val="20"/>
-        </w:rPr>
-      </w:pPr>
-      <w:r>
-        <w:rPr>
-          <w:sz w:val="20"/>
-          <w:szCs w:val="20"/>
-        </w:rPr>
-        <w:t>Analista de Regulação</w:t>
-      </w:r>
-    </w:p>
-    <w:p>
-      <w:pPr>
-        <w:spacing w:before="240" w:after="240" w:line="240" w:lineRule="auto"/>
-        <w:jc w:val="center"/>
-        <w:rPr>
-          <w:sz w:val="20"/>
-          <w:szCs w:val="20"/>
-        </w:rPr>
-      </w:pPr>
-      <w:r>
-        <w:rPr>
-          <w:sz w:val="20"/>
-          <w:szCs w:val="20"/>
-        </w:rPr>
-        <w:t>Matrícula 340-9</w:t>
-      </w:r>
-    </w:p>
-    <w:p>
-      <w:pPr>
-        <w:spacing w:before="240" w:after="240" w:line="240" w:lineRule="auto"/>
-        <w:jc w:val="center"/>
-        <w:rPr>
-          <w:sz w:val="20"/>
-          <w:szCs w:val="20"/>
-        </w:rPr>
-      </w:pPr>
-    </w:p>
-    <w:p>
-      <w:pPr>
-        <w:spacing w:before="240" w:after="240" w:line="240" w:lineRule="auto"/>
-        <w:jc w:val="center"/>
-        <w:rPr>
-          <w:b/>
-          <w:sz w:val="20"/>
-          <w:szCs w:val="20"/>
-        </w:rPr>
-      </w:pPr>
-      <w:r>
-        <w:rPr>
-          <w:b/>
-          <w:sz w:val="20"/>
-          <w:szCs w:val="20"/>
-        </w:rPr>
-        <w:t>Raphael Luz Ferreira</w:t>
-      </w:r>
-    </w:p>
-    <w:p>
-      <w:pPr>
-        <w:spacing w:before="240" w:after="240" w:line="240" w:lineRule="auto"/>
-        <w:jc w:val="center"/>
-        <w:rPr>
-          <w:sz w:val="20"/>
-          <w:szCs w:val="20"/>
-        </w:rPr>
-      </w:pPr>
-      <w:r>
-        <w:rPr>
-          <w:sz w:val="20"/>
-          <w:szCs w:val="20"/>
-        </w:rPr>
-        <w:t>Analista de Regulação</w:t>
-      </w:r>
-    </w:p>
-    <w:p>
-      <w:pPr>
-        <w:spacing w:before="240" w:after="240" w:line="240" w:lineRule="auto"/>
-        <w:jc w:val="center"/>
-        <w:rPr>
-          <w:sz w:val="20"/>
-          <w:szCs w:val="20"/>
-        </w:rPr>
-      </w:pPr>
-      <w:r>
-        <w:rPr>
-          <w:sz w:val="20"/>
-          <w:szCs w:val="20"/>
-        </w:rPr>
-        <w:t>Matrícula 346-8</w:t>
-      </w:r>
-    </w:p>
-    <w:p>
-      <w:pPr>
-        <w:spacing w:before="240" w:after="240" w:line="240" w:lineRule="auto"/>
-        <w:jc w:val="center"/>
-        <w:rPr>
-          <w:sz w:val="20"/>
-          <w:szCs w:val="20"/>
-        </w:rPr>
-      </w:pPr>
-    </w:p>
-    <w:p>
-      <w:pPr>
-        <w:spacing w:before="240" w:after="240" w:line="240" w:lineRule="auto"/>
-        <w:jc w:val="center"/>
-        <w:rPr>
           <w:b/>
           <w:sz w:val="20"/>
           <w:szCs w:val="20"/>
@@ -7320,16 +7193,14 @@
         </w:rPr>
         <w:t xml:space="preserve">Rodrigo </w:t>
       </w:r>
-      <w:proofErr w:type="spellStart"/>
-      <w:r>
-        <w:rPr>
-          <w:b/>
-          <w:sz w:val="20"/>
-          <w:szCs w:val="20"/>
-        </w:rPr>
-        <w:t>Antonio</w:t>
-      </w:r>
-      <w:proofErr w:type="spellEnd"/>
+      <w:r>
+        <w:rPr>
+          <w:b/>
+          <w:sz w:val="20"/>
+          <w:szCs w:val="20"/>
+        </w:rPr>
+        <w:t>Antônio</w:t>
+      </w:r>
       <w:r>
         <w:rPr>
           <w:b/>

</xml_diff>

<commit_message>
Feat: New general_information table of photos, refactoring list of units per town
</commit_message>
<xml_diff>
--- a/src/data/RELATÓRIO_AGUA_MODELO.docx
+++ b/src/data/RELATÓRIO_AGUA_MODELO.docx
@@ -219,29 +219,7 @@
           <w:sz w:val="20"/>
           <w:szCs w:val="20"/>
         </w:rPr>
-        <w:t>{{</w:t>
-      </w:r>
-      <w:proofErr w:type="spellStart"/>
-      <w:r>
-        <w:rPr>
-          <w:b/>
-          <w:bCs/>
-          <w:color w:val="FF0000"/>
-          <w:sz w:val="20"/>
-          <w:szCs w:val="20"/>
-        </w:rPr>
-        <w:t>Municipio</w:t>
-      </w:r>
-      <w:proofErr w:type="spellEnd"/>
-      <w:r>
-        <w:rPr>
-          <w:b/>
-          <w:bCs/>
-          <w:color w:val="FF0000"/>
-          <w:sz w:val="20"/>
-          <w:szCs w:val="20"/>
-        </w:rPr>
-        <w:t>}}</w:t>
+        <w:t>{{Municipio}}</w:t>
       </w:r>
       <w:r>
         <w:rPr>
@@ -615,6 +593,14 @@
           <w:szCs w:val="20"/>
         </w:rPr>
       </w:pPr>
+      <w:r>
+        <w:rPr>
+          <w:b/>
+          <w:sz w:val="20"/>
+          <w:szCs w:val="20"/>
+        </w:rPr>
+        <w:t>SUMÁRIO</w:t>
+      </w:r>
     </w:p>
     <w:p>
       <w:pPr>
@@ -626,25 +612,6 @@
           <w:szCs w:val="20"/>
         </w:rPr>
       </w:pPr>
-      <w:r>
-        <w:rPr>
-          <w:b/>
-          <w:sz w:val="20"/>
-          <w:szCs w:val="20"/>
-        </w:rPr>
-        <w:t>SUMÁRIO</w:t>
-      </w:r>
-    </w:p>
-    <w:p>
-      <w:pPr>
-        <w:spacing w:before="240" w:after="240" w:line="240" w:lineRule="auto"/>
-        <w:jc w:val="center"/>
-        <w:rPr>
-          <w:b/>
-          <w:sz w:val="20"/>
-          <w:szCs w:val="20"/>
-        </w:rPr>
-      </w:pPr>
     </w:p>
     <w:p>
       <w:pPr>
@@ -846,44 +813,73 @@
           <w:szCs w:val="20"/>
         </w:rPr>
       </w:pPr>
-      <w:r>
-        <w:rPr>
-          <w:sz w:val="20"/>
-          <w:szCs w:val="20"/>
-        </w:rPr>
-        <w:t>APÊNDICE 2 - QUALIDADE DA ÁGUA</w:t>
-      </w:r>
-    </w:p>
-    <w:p>
-      <w:pPr>
-        <w:spacing w:before="240" w:after="240" w:line="240" w:lineRule="auto"/>
-        <w:rPr>
-          <w:sz w:val="20"/>
-          <w:szCs w:val="20"/>
-        </w:rPr>
-      </w:pPr>
-      <w:r>
-        <w:rPr>
-          <w:sz w:val="20"/>
-          <w:szCs w:val="20"/>
-        </w:rPr>
-        <w:t>APÊNDICE 3 - CONDIÇÕES GERAIS</w:t>
-      </w:r>
-    </w:p>
-    <w:p>
-      <w:pPr>
-        <w:spacing w:before="240" w:after="240" w:line="240" w:lineRule="auto"/>
-        <w:rPr>
-          <w:sz w:val="20"/>
-          <w:szCs w:val="20"/>
-        </w:rPr>
-      </w:pPr>
-      <w:r>
-        <w:rPr>
-          <w:sz w:val="20"/>
-          <w:szCs w:val="20"/>
-        </w:rPr>
-        <w:lastRenderedPageBreak/>
+      <w:bookmarkStart w:id="0" w:name="_Hlk208477674"/>
+      <w:r>
+        <w:rPr>
+          <w:sz w:val="20"/>
+          <w:szCs w:val="20"/>
+        </w:rPr>
+        <w:t xml:space="preserve">APÊNDICE </w:t>
+      </w:r>
+      <w:r>
+        <w:rPr>
+          <w:sz w:val="20"/>
+          <w:szCs w:val="20"/>
+        </w:rPr>
+        <w:t>2</w:t>
+      </w:r>
+      <w:r>
+        <w:rPr>
+          <w:sz w:val="20"/>
+          <w:szCs w:val="20"/>
+        </w:rPr>
+        <w:t xml:space="preserve"> – CONDIÇÕES GERAIS</w:t>
+      </w:r>
+    </w:p>
+    <w:p>
+      <w:pPr>
+        <w:spacing w:before="240" w:after="240" w:line="240" w:lineRule="auto"/>
+        <w:rPr>
+          <w:sz w:val="20"/>
+          <w:szCs w:val="20"/>
+        </w:rPr>
+      </w:pPr>
+      <w:r>
+        <w:rPr>
+          <w:sz w:val="20"/>
+          <w:szCs w:val="20"/>
+        </w:rPr>
+        <w:t xml:space="preserve">APÊNDICE </w:t>
+      </w:r>
+      <w:r>
+        <w:rPr>
+          <w:sz w:val="20"/>
+          <w:szCs w:val="20"/>
+        </w:rPr>
+        <w:t>3</w:t>
+      </w:r>
+      <w:r>
+        <w:rPr>
+          <w:sz w:val="20"/>
+          <w:szCs w:val="20"/>
+        </w:rPr>
+        <w:t xml:space="preserve"> - QUALIDADE DA ÁGUA</w:t>
+      </w:r>
+    </w:p>
+    <w:bookmarkEnd w:id="0"/>
+    <w:p>
+      <w:pPr>
+        <w:spacing w:before="240" w:after="240" w:line="240" w:lineRule="auto"/>
+        <w:rPr>
+          <w:sz w:val="20"/>
+          <w:szCs w:val="20"/>
+        </w:rPr>
+      </w:pPr>
+      <w:r>
+        <w:rPr>
+          <w:sz w:val="20"/>
+          <w:szCs w:val="20"/>
+        </w:rPr>
         <w:t>ANEXO 1 - CADASTRO ESQUEMÁTICO DO SISTEMA FISCALIZADO</w:t>
       </w:r>
     </w:p>
@@ -1101,39 +1097,7 @@
           <w:sz w:val="20"/>
           <w:szCs w:val="20"/>
         </w:rPr>
-        <w:t xml:space="preserve">Nesse sentido, a Coordenadoria de Saneamento da Arpe (CSAN) desempenha um papel fundamental, através de ações regulatórias e de fiscalização, estrategicamente alinhadas à sua Agenda Regulatória, com o objetivo de realizar análises das unidades operacionais dos </w:t>
-      </w:r>
-      <w:proofErr w:type="spellStart"/>
-      <w:r>
-        <w:rPr>
-          <w:sz w:val="20"/>
-          <w:szCs w:val="20"/>
-        </w:rPr>
-        <w:t>SAAs</w:t>
-      </w:r>
-      <w:proofErr w:type="spellEnd"/>
-      <w:r>
-        <w:rPr>
-          <w:sz w:val="20"/>
-          <w:szCs w:val="20"/>
-        </w:rPr>
-        <w:t xml:space="preserve"> e de </w:t>
-      </w:r>
-      <w:proofErr w:type="spellStart"/>
-      <w:r>
-        <w:rPr>
-          <w:sz w:val="20"/>
-          <w:szCs w:val="20"/>
-        </w:rPr>
-        <w:t>SESs</w:t>
-      </w:r>
-      <w:proofErr w:type="spellEnd"/>
-      <w:r>
-        <w:rPr>
-          <w:sz w:val="20"/>
-          <w:szCs w:val="20"/>
-        </w:rPr>
-        <w:t>, observando as condições operacionais, de conservação e de manutenção das unidades, verificação da legislação vigente, da qualidade e excelência operacional, da satisfação do usuário e da qualidade do serviço prestado.</w:t>
+        <w:t>Nesse sentido, a Coordenadoria de Saneamento da Arpe (CSAN) desempenha um papel fundamental, através de ações regulatórias e de fiscalização, estrategicamente alinhadas à sua Agenda Regulatória, com o objetivo de realizar análises das unidades operacionais dos SAAs e de SESs, observando as condições operacionais, de conservação e de manutenção das unidades, verificação da legislação vigente, da qualidade e excelência operacional, da satisfação do usuário e da qualidade do serviço prestado.</w:t>
       </w:r>
     </w:p>
     <w:p>
@@ -1173,25 +1137,7 @@
           <w:sz w:val="20"/>
           <w:szCs w:val="20"/>
         </w:rPr>
-        <w:t>{{</w:t>
-      </w:r>
-      <w:proofErr w:type="spellStart"/>
-      <w:r>
-        <w:rPr>
-          <w:color w:val="FF0000"/>
-          <w:sz w:val="20"/>
-          <w:szCs w:val="20"/>
-        </w:rPr>
-        <w:t>Municipio</w:t>
-      </w:r>
-      <w:proofErr w:type="spellEnd"/>
-      <w:r>
-        <w:rPr>
-          <w:color w:val="FF0000"/>
-          <w:sz w:val="20"/>
-          <w:szCs w:val="20"/>
-        </w:rPr>
-        <w:t>}}</w:t>
+        <w:t>{{Municipio}}</w:t>
       </w:r>
       <w:r>
         <w:rPr>
@@ -1281,65 +1227,45 @@
           <w:sz w:val="20"/>
           <w:szCs w:val="20"/>
         </w:rPr>
+        <w:t xml:space="preserve">A fiscalização direta e periódica dos </w:t>
+      </w:r>
+      <w:r>
+        <w:rPr>
+          <w:color w:val="EE0000"/>
+          <w:sz w:val="20"/>
+          <w:szCs w:val="20"/>
+        </w:rPr>
+        <w:t>SAA</w:t>
+      </w:r>
+      <w:r>
+        <w:rPr>
+          <w:sz w:val="20"/>
+          <w:szCs w:val="20"/>
+        </w:rPr>
+        <w:t xml:space="preserve">s do município de </w:t>
+      </w:r>
+      <w:r>
+        <w:rPr>
+          <w:color w:val="FF0000"/>
+          <w:sz w:val="20"/>
+          <w:szCs w:val="20"/>
+        </w:rPr>
+        <w:t>{{Municipio}}</w:t>
+      </w:r>
+      <w:r>
+        <w:rPr>
+          <w:sz w:val="20"/>
+          <w:szCs w:val="20"/>
+        </w:rPr>
+        <w:t xml:space="preserve"> tem por objetivo verificar o grau de conformidade das unidades operacionais dos com as legislações e normas vigentes dos </w:t>
+      </w:r>
+      <w:r>
+        <w:rPr>
+          <w:sz w:val="20"/>
+          <w:szCs w:val="20"/>
+        </w:rPr>
         <w:lastRenderedPageBreak/>
-        <w:t xml:space="preserve">A fiscalização direta e periódica dos </w:t>
-      </w:r>
-      <w:proofErr w:type="spellStart"/>
-      <w:r>
-        <w:rPr>
-          <w:color w:val="EE0000"/>
-          <w:sz w:val="20"/>
-          <w:szCs w:val="20"/>
-        </w:rPr>
-        <w:t>SAA</w:t>
-      </w:r>
-      <w:r>
-        <w:rPr>
-          <w:sz w:val="20"/>
-          <w:szCs w:val="20"/>
-        </w:rPr>
-        <w:t>s</w:t>
-      </w:r>
-      <w:proofErr w:type="spellEnd"/>
-      <w:r>
-        <w:rPr>
-          <w:sz w:val="20"/>
-          <w:szCs w:val="20"/>
-        </w:rPr>
-        <w:t xml:space="preserve"> do município de </w:t>
-      </w:r>
-      <w:r>
-        <w:rPr>
-          <w:color w:val="FF0000"/>
-          <w:sz w:val="20"/>
-          <w:szCs w:val="20"/>
-        </w:rPr>
-        <w:t>{{</w:t>
-      </w:r>
-      <w:proofErr w:type="spellStart"/>
-      <w:r>
-        <w:rPr>
-          <w:color w:val="FF0000"/>
-          <w:sz w:val="20"/>
-          <w:szCs w:val="20"/>
-        </w:rPr>
-        <w:t>Municipio</w:t>
-      </w:r>
-      <w:proofErr w:type="spellEnd"/>
-      <w:r>
-        <w:rPr>
-          <w:color w:val="FF0000"/>
-          <w:sz w:val="20"/>
-          <w:szCs w:val="20"/>
-        </w:rPr>
-        <w:t>}}</w:t>
-      </w:r>
-      <w:r>
-        <w:rPr>
-          <w:sz w:val="20"/>
-          <w:szCs w:val="20"/>
-        </w:rPr>
-        <w:t xml:space="preserve"> tem por objetivo verificar o grau de conformidade das unidades operacionais dos com as legislações e normas vigentes dos serviços de abastecimento de água e determinar e/ou recomendar medidas corretivas, com foco na qualidade dos serviços prestados, considerando a segurança, a qualidade, a regularidade e continuidade. Os objetivos específicos são:</w:t>
+        <w:t>serviços de abastecimento de água e determinar e/ou recomendar medidas corretivas, com foco na qualidade dos serviços prestados, considerando a segurança, a qualidade, a regularidade e continuidade. Os objetivos específicos são:</w:t>
       </w:r>
     </w:p>
     <w:p>
@@ -1745,25 +1671,7 @@
           <w:sz w:val="20"/>
           <w:szCs w:val="20"/>
         </w:rPr>
-        <w:t>{{</w:t>
-      </w:r>
-      <w:proofErr w:type="spellStart"/>
-      <w:r>
-        <w:rPr>
-          <w:color w:val="FF0000"/>
-          <w:sz w:val="20"/>
-          <w:szCs w:val="20"/>
-        </w:rPr>
-        <w:t>Municipio</w:t>
-      </w:r>
-      <w:proofErr w:type="spellEnd"/>
-      <w:r>
-        <w:rPr>
-          <w:color w:val="FF0000"/>
-          <w:sz w:val="20"/>
-          <w:szCs w:val="20"/>
-        </w:rPr>
-        <w:t xml:space="preserve">}} </w:t>
+        <w:t xml:space="preserve">{{Municipio}} </w:t>
       </w:r>
       <w:r>
         <w:rPr>
@@ -1818,6 +1726,7 @@
           <w:sz w:val="20"/>
           <w:szCs w:val="20"/>
         </w:rPr>
+        <w:lastRenderedPageBreak/>
         <w:t>Preparação e Planejamento</w:t>
       </w:r>
       <w:r>
@@ -1855,23 +1764,7 @@
           <w:sz w:val="20"/>
           <w:szCs w:val="20"/>
         </w:rPr>
-        <w:t xml:space="preserve"> - a execução da fiscalização é pautada por um arcabouço de normas e diretrizes, possibilitando que todas as etapas dos </w:t>
-      </w:r>
-      <w:proofErr w:type="spellStart"/>
-      <w:r>
-        <w:rPr>
-          <w:sz w:val="20"/>
-          <w:szCs w:val="20"/>
-        </w:rPr>
-        <w:t>SASs</w:t>
-      </w:r>
-      <w:proofErr w:type="spellEnd"/>
-      <w:r>
-        <w:rPr>
-          <w:sz w:val="20"/>
-          <w:szCs w:val="20"/>
-        </w:rPr>
-        <w:t xml:space="preserve"> sejam desenvolvidas de maneira eficiente e em conformidade aos padrões estabelecidos:</w:t>
+        <w:t xml:space="preserve"> - a execução da fiscalização é pautada por um arcabouço de normas e diretrizes, possibilitando que todas as etapas dos SASs sejam desenvolvidas de maneira eficiente e em conformidade aos padrões estabelecidos:</w:t>
       </w:r>
     </w:p>
     <w:p>
@@ -1995,41 +1888,13 @@
         </w:rPr>
         <w:t xml:space="preserve">Resoluções da ARPE nº 062/2009, </w:t>
       </w:r>
-      <w:proofErr w:type="spellStart"/>
       <w:r>
         <w:rPr>
           <w:sz w:val="20"/>
           <w:szCs w:val="20"/>
           <w:highlight w:val="yellow"/>
         </w:rPr>
-        <w:t>xx</w:t>
-      </w:r>
-      <w:proofErr w:type="spellEnd"/>
-      <w:r>
-        <w:rPr>
-          <w:sz w:val="20"/>
-          <w:szCs w:val="20"/>
-          <w:highlight w:val="yellow"/>
-        </w:rPr>
-        <w:t xml:space="preserve"> de 2024 e </w:t>
-      </w:r>
-      <w:proofErr w:type="spellStart"/>
-      <w:r>
-        <w:rPr>
-          <w:sz w:val="20"/>
-          <w:szCs w:val="20"/>
-          <w:highlight w:val="yellow"/>
-        </w:rPr>
-        <w:t>yy</w:t>
-      </w:r>
-      <w:proofErr w:type="spellEnd"/>
-      <w:r>
-        <w:rPr>
-          <w:sz w:val="20"/>
-          <w:szCs w:val="20"/>
-          <w:highlight w:val="yellow"/>
-        </w:rPr>
-        <w:t xml:space="preserve"> de 2024</w:t>
+        <w:t>xx de 2024 e yy de 2024</w:t>
       </w:r>
       <w:r>
         <w:rPr>
@@ -2466,25 +2331,7 @@
           <w:sz w:val="20"/>
           <w:szCs w:val="20"/>
         </w:rPr>
-        <w:t>{{</w:t>
-      </w:r>
-      <w:proofErr w:type="spellStart"/>
-      <w:r>
-        <w:rPr>
-          <w:color w:val="FF0000"/>
-          <w:sz w:val="20"/>
-          <w:szCs w:val="20"/>
-        </w:rPr>
-        <w:t>Municipio</w:t>
-      </w:r>
-      <w:proofErr w:type="spellEnd"/>
-      <w:r>
-        <w:rPr>
-          <w:color w:val="FF0000"/>
-          <w:sz w:val="20"/>
-          <w:szCs w:val="20"/>
-        </w:rPr>
-        <w:t>}}</w:t>
+        <w:t>{{Municipio}}</w:t>
       </w:r>
       <w:r>
         <w:rPr>
@@ -2525,6 +2372,7 @@
           <w:sz w:val="20"/>
           <w:szCs w:val="20"/>
         </w:rPr>
+        <w:lastRenderedPageBreak/>
         <w:t>Levantamento da Infraestrutura e Análise de Fiscalizações anteriores</w:t>
       </w:r>
       <w:r>
@@ -2591,25 +2439,7 @@
           <w:sz w:val="20"/>
           <w:szCs w:val="20"/>
         </w:rPr>
-        <w:t>{{</w:t>
-      </w:r>
-      <w:proofErr w:type="spellStart"/>
-      <w:r>
-        <w:rPr>
-          <w:color w:val="FF0000"/>
-          <w:sz w:val="20"/>
-          <w:szCs w:val="20"/>
-        </w:rPr>
-        <w:t>Municipio</w:t>
-      </w:r>
-      <w:proofErr w:type="spellEnd"/>
-      <w:r>
-        <w:rPr>
-          <w:color w:val="FF0000"/>
-          <w:sz w:val="20"/>
-          <w:szCs w:val="20"/>
-        </w:rPr>
-        <w:t>}}</w:t>
+        <w:t>{{Municipio}}</w:t>
       </w:r>
       <w:r>
         <w:rPr>
@@ -2731,25 +2561,7 @@
           <w:sz w:val="20"/>
           <w:szCs w:val="20"/>
         </w:rPr>
-        <w:t>{{</w:t>
-      </w:r>
-      <w:proofErr w:type="spellStart"/>
-      <w:r>
-        <w:rPr>
-          <w:color w:val="FF0000"/>
-          <w:sz w:val="20"/>
-          <w:szCs w:val="20"/>
-        </w:rPr>
-        <w:t>Municipio</w:t>
-      </w:r>
-      <w:proofErr w:type="spellEnd"/>
-      <w:r>
-        <w:rPr>
-          <w:color w:val="FF0000"/>
-          <w:sz w:val="20"/>
-          <w:szCs w:val="20"/>
-        </w:rPr>
-        <w:t>}}</w:t>
+        <w:t>{{Municipio}}</w:t>
       </w:r>
       <w:r>
         <w:rPr>
@@ -2824,25 +2636,7 @@
           <w:sz w:val="20"/>
           <w:szCs w:val="20"/>
         </w:rPr>
-        <w:t>{{</w:t>
-      </w:r>
-      <w:proofErr w:type="spellStart"/>
-      <w:r>
-        <w:rPr>
-          <w:color w:val="FF0000"/>
-          <w:sz w:val="20"/>
-          <w:szCs w:val="20"/>
-        </w:rPr>
-        <w:t>Municipio</w:t>
-      </w:r>
-      <w:proofErr w:type="spellEnd"/>
-      <w:r>
-        <w:rPr>
-          <w:color w:val="FF0000"/>
-          <w:sz w:val="20"/>
-          <w:szCs w:val="20"/>
-        </w:rPr>
-        <w:t>}}</w:t>
+        <w:t>{{Municipio}}</w:t>
       </w:r>
       <w:r>
         <w:rPr>
@@ -2888,23 +2682,13 @@
           <w:highlight w:val="yellow"/>
         </w:rPr>
       </w:pPr>
-      <w:proofErr w:type="spellStart"/>
-      <w:r>
-        <w:rPr>
-          <w:b/>
-          <w:sz w:val="20"/>
-          <w:szCs w:val="20"/>
-        </w:rPr>
-        <w:t>Obs</w:t>
-      </w:r>
-      <w:proofErr w:type="spellEnd"/>
-      <w:r>
-        <w:rPr>
-          <w:b/>
-          <w:sz w:val="20"/>
-          <w:szCs w:val="20"/>
-        </w:rPr>
-        <w:t>:</w:t>
+      <w:r>
+        <w:rPr>
+          <w:b/>
+          <w:sz w:val="20"/>
+          <w:szCs w:val="20"/>
+        </w:rPr>
+        <w:t>Obs:</w:t>
       </w:r>
       <w:r>
         <w:rPr>
@@ -2953,25 +2737,7 @@
           <w:szCs w:val="20"/>
           <w:highlight w:val="yellow"/>
         </w:rPr>
-        <w:t xml:space="preserve"> estão alguns indicadores regulatórios, com destaque para o IUA (99%), indicando uma elevada universalização do abastecimento de água e o atingimento da meta contratual para o ano de 2023. Para o IPD (valor acumulado para o ano de 2023), com 63,76 %, mostra uma ineficiência significativa do sistema. O IQAP na rede de distribuição têm um valor de 92 % sugerindo que a qualidade da água distribuída é relativamente </w:t>
-      </w:r>
-      <w:proofErr w:type="spellStart"/>
-      <w:r>
-        <w:rPr>
-          <w:sz w:val="20"/>
-          <w:szCs w:val="20"/>
-          <w:highlight w:val="yellow"/>
-        </w:rPr>
-        <w:t>boa</w:t>
-      </w:r>
-      <w:proofErr w:type="spellEnd"/>
-      <w:r>
-        <w:rPr>
-          <w:sz w:val="20"/>
-          <w:szCs w:val="20"/>
-          <w:highlight w:val="yellow"/>
-        </w:rPr>
-        <w:t xml:space="preserve"> e que atende a maioria dos padrões de potabilidade exigidos. Por fim, para os Indicadores IUE, IUT, ICA e ICE não existe qualquer tipo de informação associada, o que dificulta uma avaliação mais detalhada e chama a atenção para a necessidade de investimentos e melhorias para atingir as metas de universalização do saneamento, apesar de estar destacado na planilha de acompanhamento (processo SEI nº0030200027.004527/2023-88) que o município atendeu as metas contratuais para o ano de 2023."</w:t>
+        <w:t xml:space="preserve"> estão alguns indicadores regulatórios, com destaque para o IUA (99%), indicando uma elevada universalização do abastecimento de água e o atingimento da meta contratual para o ano de 2023. Para o IPD (valor acumulado para o ano de 2023), com 63,76 %, mostra uma ineficiência significativa do sistema. O IQAP na rede de distribuição têm um valor de 92 % sugerindo que a qualidade da água distribuída é relativamente boa e que atende a maioria dos padrões de potabilidade exigidos. Por fim, para os Indicadores IUE, IUT, ICA e ICE não existe qualquer tipo de informação associada, o que dificulta uma avaliação mais detalhada e chama a atenção para a necessidade de investimentos e melhorias para atingir as metas de universalização do saneamento, apesar de estar destacado na planilha de acompanhamento (processo SEI nº0030200027.004527/2023-88) que o município atendeu as metas contratuais para o ano de 2023."</w:t>
       </w:r>
     </w:p>
     <w:p>
@@ -3043,16 +2809,14 @@
         </w:rPr>
         <w:t>{{</w:t>
       </w:r>
-      <w:proofErr w:type="spellStart"/>
       <w:r>
         <w:rPr>
           <w:color w:val="FF0000"/>
           <w:sz w:val="20"/>
           <w:szCs w:val="20"/>
         </w:rPr>
-        <w:t>Periodo</w:t>
-      </w:r>
-      <w:proofErr w:type="spellEnd"/>
+        <w:t>Período da Fiscalização</w:t>
+      </w:r>
       <w:r>
         <w:rPr>
           <w:color w:val="FF0000"/>
@@ -3104,55 +2868,102 @@
           <w:sz w:val="20"/>
           <w:szCs w:val="20"/>
         </w:rPr>
-        <w:t>{{</w:t>
-      </w:r>
-      <w:proofErr w:type="spellStart"/>
+        <w:t>{{Municipio}}</w:t>
+      </w:r>
+      <w:r>
+        <w:rPr>
+          <w:sz w:val="20"/>
+          <w:szCs w:val="20"/>
+        </w:rPr>
+        <w:t xml:space="preserve">. As Não Conformidades constatadas in loco estão relacionadas na </w:t>
+      </w:r>
+      <w:r>
+        <w:rPr>
+          <w:b/>
+          <w:sz w:val="20"/>
+          <w:szCs w:val="20"/>
+        </w:rPr>
+        <w:t>Tabela 6</w:t>
+      </w:r>
+      <w:r>
+        <w:rPr>
+          <w:sz w:val="20"/>
+          <w:szCs w:val="20"/>
+        </w:rPr>
+        <w:t xml:space="preserve"> e os seus registros fotográficos estão no </w:t>
+      </w:r>
+      <w:r>
+        <w:rPr>
+          <w:b/>
+          <w:sz w:val="20"/>
+          <w:szCs w:val="20"/>
+        </w:rPr>
+        <w:t>Apêndice 1</w:t>
+      </w:r>
+      <w:r>
+        <w:rPr>
+          <w:sz w:val="20"/>
+          <w:szCs w:val="20"/>
+        </w:rPr>
+        <w:t>.</w:t>
+      </w:r>
+    </w:p>
+    <w:p>
+      <w:pPr>
+        <w:spacing w:line="240" w:lineRule="auto"/>
+        <w:rPr>
+          <w:sz w:val="20"/>
+          <w:szCs w:val="20"/>
+        </w:rPr>
+      </w:pPr>
+    </w:p>
+    <w:p>
+      <w:pPr>
+        <w:spacing w:before="240" w:after="240" w:line="240" w:lineRule="auto"/>
+        <w:jc w:val="center"/>
+        <w:rPr>
+          <w:sz w:val="20"/>
+          <w:szCs w:val="20"/>
+        </w:rPr>
+      </w:pPr>
+      <w:r>
+        <w:rPr>
+          <w:b/>
+          <w:sz w:val="20"/>
+          <w:szCs w:val="20"/>
+        </w:rPr>
+        <w:t>Tabela 6</w:t>
+      </w:r>
+      <w:r>
+        <w:rPr>
+          <w:sz w:val="20"/>
+          <w:szCs w:val="20"/>
+        </w:rPr>
+        <w:t xml:space="preserve"> - Lista de NCs do </w:t>
+      </w:r>
+      <w:r>
+        <w:rPr>
+          <w:color w:val="EE0000"/>
+          <w:sz w:val="20"/>
+          <w:szCs w:val="20"/>
+        </w:rPr>
+        <w:t>{{SAA ou SEE}}</w:t>
+      </w:r>
+      <w:r>
+        <w:rPr>
+          <w:color w:val="EE0000"/>
+          <w:sz w:val="20"/>
+          <w:szCs w:val="20"/>
+        </w:rPr>
+        <w:t xml:space="preserve"> </w:t>
+      </w:r>
       <w:r>
         <w:rPr>
           <w:color w:val="FF0000"/>
           <w:sz w:val="20"/>
           <w:szCs w:val="20"/>
         </w:rPr>
-        <w:t>Municipio</w:t>
-      </w:r>
-      <w:proofErr w:type="spellEnd"/>
-      <w:r>
-        <w:rPr>
-          <w:color w:val="FF0000"/>
-          <w:sz w:val="20"/>
-          <w:szCs w:val="20"/>
-        </w:rPr>
-        <w:t>}}</w:t>
-      </w:r>
-      <w:r>
-        <w:rPr>
-          <w:sz w:val="20"/>
-          <w:szCs w:val="20"/>
-        </w:rPr>
-        <w:t xml:space="preserve">. As Não Conformidades constatadas in loco estão relacionadas na </w:t>
-      </w:r>
-      <w:r>
-        <w:rPr>
-          <w:b/>
-          <w:sz w:val="20"/>
-          <w:szCs w:val="20"/>
-        </w:rPr>
-        <w:t>Tabela 6</w:t>
-      </w:r>
-      <w:r>
-        <w:rPr>
-          <w:sz w:val="20"/>
-          <w:szCs w:val="20"/>
-        </w:rPr>
-        <w:t xml:space="preserve"> e os seus registros fotográficos estão no </w:t>
-      </w:r>
-      <w:r>
-        <w:rPr>
-          <w:b/>
-          <w:sz w:val="20"/>
-          <w:szCs w:val="20"/>
-        </w:rPr>
-        <w:t>Apêndice 1</w:t>
+        <w:t>{{Municipio}}</w:t>
       </w:r>
       <w:r>
         <w:rPr>
@@ -3164,15 +2975,6 @@
     </w:p>
     <w:p>
       <w:pPr>
-        <w:spacing w:line="240" w:lineRule="auto"/>
-        <w:rPr>
-          <w:sz w:val="20"/>
-          <w:szCs w:val="20"/>
-        </w:rPr>
-      </w:pPr>
-    </w:p>
-    <w:p>
-      <w:pPr>
         <w:spacing w:before="240" w:after="240" w:line="240" w:lineRule="auto"/>
         <w:jc w:val="center"/>
         <w:rPr>
@@ -3180,96 +2982,6 @@
           <w:szCs w:val="20"/>
         </w:rPr>
       </w:pPr>
-      <w:r>
-        <w:rPr>
-          <w:b/>
-          <w:sz w:val="20"/>
-          <w:szCs w:val="20"/>
-        </w:rPr>
-        <w:t>Tabela 6</w:t>
-      </w:r>
-      <w:r>
-        <w:rPr>
-          <w:sz w:val="20"/>
-          <w:szCs w:val="20"/>
-        </w:rPr>
-        <w:t xml:space="preserve"> - Lista de </w:t>
-      </w:r>
-      <w:proofErr w:type="spellStart"/>
-      <w:r>
-        <w:rPr>
-          <w:sz w:val="20"/>
-          <w:szCs w:val="20"/>
-        </w:rPr>
-        <w:t>NCs</w:t>
-      </w:r>
-      <w:proofErr w:type="spellEnd"/>
-      <w:r>
-        <w:rPr>
-          <w:sz w:val="20"/>
-          <w:szCs w:val="20"/>
-        </w:rPr>
-        <w:t xml:space="preserve"> do </w:t>
-      </w:r>
-      <w:r>
-        <w:rPr>
-          <w:color w:val="EE0000"/>
-          <w:sz w:val="20"/>
-          <w:szCs w:val="20"/>
-        </w:rPr>
-        <w:t>{{SAA ou SEE}}</w:t>
-      </w:r>
-      <w:r>
-        <w:rPr>
-          <w:color w:val="EE0000"/>
-          <w:sz w:val="20"/>
-          <w:szCs w:val="20"/>
-        </w:rPr>
-        <w:t xml:space="preserve"> </w:t>
-      </w:r>
-      <w:r>
-        <w:rPr>
-          <w:color w:val="FF0000"/>
-          <w:sz w:val="20"/>
-          <w:szCs w:val="20"/>
-        </w:rPr>
-        <w:t>{{</w:t>
-      </w:r>
-      <w:proofErr w:type="spellStart"/>
-      <w:r>
-        <w:rPr>
-          <w:color w:val="FF0000"/>
-          <w:sz w:val="20"/>
-          <w:szCs w:val="20"/>
-        </w:rPr>
-        <w:t>Municipio</w:t>
-      </w:r>
-      <w:proofErr w:type="spellEnd"/>
-      <w:r>
-        <w:rPr>
-          <w:color w:val="FF0000"/>
-          <w:sz w:val="20"/>
-          <w:szCs w:val="20"/>
-        </w:rPr>
-        <w:t>}}</w:t>
-      </w:r>
-      <w:r>
-        <w:rPr>
-          <w:sz w:val="20"/>
-          <w:szCs w:val="20"/>
-        </w:rPr>
-        <w:t>.</w:t>
-      </w:r>
-    </w:p>
-    <w:p>
-      <w:pPr>
-        <w:spacing w:before="240" w:after="240" w:line="240" w:lineRule="auto"/>
-        <w:jc w:val="center"/>
-        <w:rPr>
-          <w:sz w:val="20"/>
-          <w:szCs w:val="20"/>
-        </w:rPr>
-      </w:pPr>
     </w:p>
     <w:p>
       <w:pPr>
@@ -3281,23 +2993,13 @@
           <w:highlight w:val="yellow"/>
         </w:rPr>
       </w:pPr>
-      <w:proofErr w:type="spellStart"/>
-      <w:r>
-        <w:rPr>
-          <w:b/>
-          <w:sz w:val="20"/>
-          <w:szCs w:val="20"/>
-        </w:rPr>
-        <w:t>Obs</w:t>
-      </w:r>
-      <w:proofErr w:type="spellEnd"/>
-      <w:r>
-        <w:rPr>
-          <w:b/>
-          <w:sz w:val="20"/>
-          <w:szCs w:val="20"/>
-        </w:rPr>
-        <w:t xml:space="preserve">: </w:t>
+      <w:r>
+        <w:rPr>
+          <w:b/>
+          <w:sz w:val="20"/>
+          <w:szCs w:val="20"/>
+        </w:rPr>
+        <w:t xml:space="preserve">Obs: </w:t>
       </w:r>
       <w:r>
         <w:rPr>
@@ -3312,70 +3014,7 @@
           <w:szCs w:val="20"/>
           <w:highlight w:val="yellow"/>
         </w:rPr>
-        <w:t xml:space="preserve">"A última fiscalização aconteceu em 2018 com a constatação de 35 (trinta e cinco) </w:t>
-      </w:r>
-      <w:proofErr w:type="spellStart"/>
-      <w:r>
-        <w:rPr>
-          <w:sz w:val="20"/>
-          <w:szCs w:val="20"/>
-          <w:highlight w:val="yellow"/>
-        </w:rPr>
-        <w:t>NCs</w:t>
-      </w:r>
-      <w:proofErr w:type="spellEnd"/>
-      <w:r>
-        <w:rPr>
-          <w:sz w:val="20"/>
-          <w:szCs w:val="20"/>
-          <w:highlight w:val="yellow"/>
-        </w:rPr>
-        <w:t xml:space="preserve">, em 2023 aconteceu a fiscalização de retorno, com a verificação de 7 (sete) </w:t>
-      </w:r>
-      <w:proofErr w:type="spellStart"/>
-      <w:r>
-        <w:rPr>
-          <w:sz w:val="20"/>
-          <w:szCs w:val="20"/>
-          <w:highlight w:val="yellow"/>
-        </w:rPr>
-        <w:t>NCs</w:t>
-      </w:r>
-      <w:proofErr w:type="spellEnd"/>
-      <w:r>
-        <w:rPr>
-          <w:sz w:val="20"/>
-          <w:szCs w:val="20"/>
-          <w:highlight w:val="yellow"/>
-        </w:rPr>
-        <w:t xml:space="preserve">. A mais recente </w:t>
-      </w:r>
-      <w:r>
-        <w:rPr>
-          <w:sz w:val="20"/>
-          <w:szCs w:val="20"/>
-          <w:highlight w:val="yellow"/>
-        </w:rPr>
-        <w:lastRenderedPageBreak/>
-        <w:t xml:space="preserve">fiscalização resultou em 23 (vinte e três) </w:t>
-      </w:r>
-      <w:proofErr w:type="spellStart"/>
-      <w:r>
-        <w:rPr>
-          <w:sz w:val="20"/>
-          <w:szCs w:val="20"/>
-          <w:highlight w:val="yellow"/>
-        </w:rPr>
-        <w:t>NCs</w:t>
-      </w:r>
-      <w:proofErr w:type="spellEnd"/>
-      <w:r>
-        <w:rPr>
-          <w:sz w:val="20"/>
-          <w:szCs w:val="20"/>
-          <w:highlight w:val="yellow"/>
-        </w:rPr>
-        <w:t>. Confrontando as últimas fiscalizações com a atual tem-se que:</w:t>
+        <w:t>"A última fiscalização aconteceu em 2018 com a constatação de 35 (trinta e cinco) NCs, em 2023 aconteceu a fiscalização de retorno, com a verificação de 7 (sete) NCs. A mais recente fiscalização resultou em 23 (vinte e três) NCs. Confrontando as últimas fiscalizações com a atual tem-se que:</w:t>
       </w:r>
     </w:p>
     <w:p>
@@ -3397,6 +3036,7 @@
           <w:szCs w:val="20"/>
           <w:highlight w:val="yellow"/>
         </w:rPr>
+        <w:lastRenderedPageBreak/>
         <w:t>Permanência da NC "armadura estrutural exposta" no corpo do REL - Alto da Foice identificada em 2018, 2023 e 2024.</w:t>
       </w:r>
     </w:p>
@@ -3480,25 +3120,7 @@
           <w:szCs w:val="20"/>
           <w:highlight w:val="yellow"/>
         </w:rPr>
-        <w:t xml:space="preserve">Presença de vários pontos de vazamento no corpo do RAP - </w:t>
-      </w:r>
-      <w:proofErr w:type="spellStart"/>
-      <w:r>
-        <w:rPr>
-          <w:sz w:val="20"/>
-          <w:szCs w:val="20"/>
-          <w:highlight w:val="yellow"/>
-        </w:rPr>
-        <w:t>Murupé</w:t>
-      </w:r>
-      <w:proofErr w:type="spellEnd"/>
-      <w:r>
-        <w:rPr>
-          <w:sz w:val="20"/>
-          <w:szCs w:val="20"/>
-          <w:highlight w:val="yellow"/>
-        </w:rPr>
-        <w:t>, além da registrada na Foto 15.</w:t>
+        <w:t>Presença de vários pontos de vazamento no corpo do RAP - Murupé, além da registrada na Foto 15.</w:t>
       </w:r>
     </w:p>
     <w:p>
@@ -3542,43 +3164,161 @@
           <w:szCs w:val="20"/>
           <w:highlight w:val="yellow"/>
         </w:rPr>
-        <w:t xml:space="preserve">Atenção com a "manutenção limpeza e conservação na unidade </w:t>
-      </w:r>
-      <w:proofErr w:type="spellStart"/>
-      <w:r>
-        <w:rPr>
+        <w:t xml:space="preserve">Atenção com a "manutenção limpeza e conservação na unidade EEab - Vertentinha, principalmente no banheiro da elevatório. Este ponto também foi observado no </w:t>
+      </w:r>
+      <w:r>
+        <w:rPr>
+          <w:b/>
           <w:sz w:val="20"/>
           <w:szCs w:val="20"/>
           <w:highlight w:val="yellow"/>
         </w:rPr>
-        <w:t>EEab</w:t>
-      </w:r>
-      <w:proofErr w:type="spellEnd"/>
+        <w:t>Relatório de Inspeção - VIGIÁGUA</w:t>
+      </w:r>
       <w:r>
         <w:rPr>
           <w:sz w:val="20"/>
           <w:szCs w:val="20"/>
           <w:highlight w:val="yellow"/>
         </w:rPr>
-        <w:t xml:space="preserve"> - </w:t>
-      </w:r>
-      <w:proofErr w:type="spellStart"/>
-      <w:r>
+        <w:t xml:space="preserve"> (51946047)."</w:t>
+      </w:r>
+    </w:p>
+    <w:p>
+      <w:pPr>
+        <w:spacing w:before="240" w:after="240" w:line="240" w:lineRule="auto"/>
+        <w:rPr>
+          <w:sz w:val="20"/>
+          <w:szCs w:val="20"/>
+        </w:rPr>
+      </w:pPr>
+    </w:p>
+    <w:p>
+      <w:pPr>
+        <w:spacing w:before="240" w:after="240" w:line="240" w:lineRule="auto"/>
+        <w:jc w:val="both"/>
+        <w:rPr>
+          <w:sz w:val="20"/>
+          <w:szCs w:val="20"/>
+        </w:rPr>
+      </w:pPr>
+      <w:r>
+        <w:rPr>
+          <w:sz w:val="20"/>
+          <w:szCs w:val="20"/>
+        </w:rPr>
+        <w:t xml:space="preserve">Os parâmetros sobre a qualidade da água estão dispostos na </w:t>
+      </w:r>
+      <w:r>
+        <w:rPr>
+          <w:b/>
+          <w:sz w:val="20"/>
+          <w:szCs w:val="20"/>
+        </w:rPr>
+        <w:t>Tabela 7</w:t>
+      </w:r>
+      <w:r>
+        <w:rPr>
+          <w:sz w:val="20"/>
+          <w:szCs w:val="20"/>
+        </w:rPr>
+        <w:t xml:space="preserve"> e os seus registros fotográficos estão consolidados no </w:t>
+      </w:r>
+      <w:r>
+        <w:rPr>
+          <w:b/>
+          <w:sz w:val="20"/>
+          <w:szCs w:val="20"/>
+        </w:rPr>
+        <w:t>Apêndice 2</w:t>
+      </w:r>
+      <w:r>
+        <w:rPr>
+          <w:sz w:val="20"/>
+          <w:szCs w:val="20"/>
+        </w:rPr>
+        <w:t>.</w:t>
+      </w:r>
+    </w:p>
+    <w:p>
+      <w:pPr>
+        <w:spacing w:before="240" w:after="240" w:line="240" w:lineRule="auto"/>
+        <w:jc w:val="center"/>
+        <w:rPr>
+          <w:b/>
+          <w:sz w:val="20"/>
+          <w:szCs w:val="20"/>
+        </w:rPr>
+      </w:pPr>
+    </w:p>
+    <w:p>
+      <w:pPr>
+        <w:spacing w:before="240" w:after="240" w:line="240" w:lineRule="auto"/>
+        <w:jc w:val="center"/>
+        <w:rPr>
+          <w:sz w:val="20"/>
+          <w:szCs w:val="20"/>
+        </w:rPr>
+      </w:pPr>
+      <w:r>
+        <w:rPr>
+          <w:b/>
+          <w:sz w:val="20"/>
+          <w:szCs w:val="20"/>
+        </w:rPr>
+        <w:t>Tabela 7</w:t>
+      </w:r>
+      <w:r>
+        <w:rPr>
+          <w:sz w:val="20"/>
+          <w:szCs w:val="20"/>
+        </w:rPr>
+        <w:t xml:space="preserve"> - Parâmetros da qualidade da água.</w:t>
+      </w:r>
+    </w:p>
+    <w:p>
+      <w:pPr>
+        <w:spacing w:before="100" w:line="240" w:lineRule="auto"/>
+        <w:jc w:val="both"/>
+        <w:rPr>
+          <w:b/>
+          <w:sz w:val="20"/>
+          <w:szCs w:val="20"/>
+        </w:rPr>
+      </w:pPr>
+    </w:p>
+    <w:p>
+      <w:pPr>
+        <w:spacing w:before="100" w:line="240" w:lineRule="auto"/>
+        <w:jc w:val="both"/>
         <w:rPr>
           <w:sz w:val="20"/>
           <w:szCs w:val="20"/>
           <w:highlight w:val="yellow"/>
         </w:rPr>
-        <w:t>Vertentinha</w:t>
-      </w:r>
-      <w:proofErr w:type="spellEnd"/>
+      </w:pPr>
+      <w:r>
+        <w:rPr>
+          <w:b/>
+          <w:sz w:val="20"/>
+          <w:szCs w:val="20"/>
+        </w:rPr>
+        <w:t>Obs:</w:t>
+      </w:r>
+      <w:r>
+        <w:rPr>
+          <w:sz w:val="20"/>
+          <w:szCs w:val="20"/>
+        </w:rPr>
+        <w:t xml:space="preserve"> Aqui os analistas poderão desenvolver algum texto podendo argumentar sobre a qualidade da água, por exemplo: </w:t>
+      </w:r>
       <w:r>
         <w:rPr>
           <w:sz w:val="20"/>
           <w:szCs w:val="20"/>
           <w:highlight w:val="yellow"/>
         </w:rPr>
-        <w:t xml:space="preserve">, principalmente no banheiro da elevatório. Este ponto também foi observado no </w:t>
+        <w:t xml:space="preserve">"Os parâmetros destacados na </w:t>
       </w:r>
       <w:r>
         <w:rPr>
@@ -3587,7 +3327,7 @@
           <w:szCs w:val="20"/>
           <w:highlight w:val="yellow"/>
         </w:rPr>
-        <w:t>Relatório de Inspeção - VIGIÁGUA</w:t>
+        <w:t>Tabela 7</w:t>
       </w:r>
       <w:r>
         <w:rPr>
@@ -3595,99 +3335,7 @@
           <w:szCs w:val="20"/>
           <w:highlight w:val="yellow"/>
         </w:rPr>
-        <w:t xml:space="preserve"> (51946047)."</w:t>
-      </w:r>
-    </w:p>
-    <w:p>
-      <w:pPr>
-        <w:spacing w:before="240" w:after="240" w:line="240" w:lineRule="auto"/>
-        <w:rPr>
-          <w:sz w:val="20"/>
-          <w:szCs w:val="20"/>
-        </w:rPr>
-      </w:pPr>
-    </w:p>
-    <w:p>
-      <w:pPr>
-        <w:spacing w:before="240" w:after="240" w:line="240" w:lineRule="auto"/>
-        <w:jc w:val="both"/>
-        <w:rPr>
-          <w:sz w:val="20"/>
-          <w:szCs w:val="20"/>
-        </w:rPr>
-      </w:pPr>
-      <w:r>
-        <w:rPr>
-          <w:sz w:val="20"/>
-          <w:szCs w:val="20"/>
-        </w:rPr>
-        <w:t xml:space="preserve">Os parâmetros sobre a qualidade da água estão dispostos na </w:t>
-      </w:r>
-      <w:r>
-        <w:rPr>
-          <w:b/>
-          <w:sz w:val="20"/>
-          <w:szCs w:val="20"/>
-        </w:rPr>
-        <w:t>Tabela 7</w:t>
-      </w:r>
-      <w:r>
-        <w:rPr>
-          <w:sz w:val="20"/>
-          <w:szCs w:val="20"/>
-        </w:rPr>
-        <w:t xml:space="preserve"> e os seus registros fotográficos estão consolidados no </w:t>
-      </w:r>
-      <w:r>
-        <w:rPr>
-          <w:b/>
-          <w:sz w:val="20"/>
-          <w:szCs w:val="20"/>
-        </w:rPr>
-        <w:t>Apêndice 2</w:t>
-      </w:r>
-      <w:r>
-        <w:rPr>
-          <w:sz w:val="20"/>
-          <w:szCs w:val="20"/>
-        </w:rPr>
-        <w:t>.</w:t>
-      </w:r>
-    </w:p>
-    <w:p>
-      <w:pPr>
-        <w:spacing w:before="240" w:after="240" w:line="240" w:lineRule="auto"/>
-        <w:jc w:val="center"/>
-        <w:rPr>
-          <w:b/>
-          <w:sz w:val="20"/>
-          <w:szCs w:val="20"/>
-        </w:rPr>
-      </w:pPr>
-    </w:p>
-    <w:p>
-      <w:pPr>
-        <w:spacing w:before="240" w:after="240" w:line="240" w:lineRule="auto"/>
-        <w:jc w:val="center"/>
-        <w:rPr>
-          <w:sz w:val="20"/>
-          <w:szCs w:val="20"/>
-        </w:rPr>
-      </w:pPr>
-      <w:r>
-        <w:rPr>
-          <w:b/>
-          <w:sz w:val="20"/>
-          <w:szCs w:val="20"/>
-        </w:rPr>
-        <w:t>Tabela 7</w:t>
-      </w:r>
-      <w:r>
-        <w:rPr>
-          <w:sz w:val="20"/>
-          <w:szCs w:val="20"/>
-        </w:rPr>
-        <w:t xml:space="preserve"> - Parâmetros da qualidade da água.</w:t>
+        <w:t xml:space="preserve"> são em relação a saída do tratamento de água, a turbidez na saída do(s) filtro(s) e o cloro residual livre após o tratamento final. De acordo com a Portaria GM/MS Nº888/2021, o cloro encontra-se dentro dos padrões estabelecidos, entretanto, a turbidez está fora do intervalo. Para a ETA - Murupé os parâmetros não foram aferidos pois a sala de química estava em manutenção.</w:t>
       </w:r>
     </w:p>
     <w:p>
@@ -3695,9 +3343,9 @@
         <w:spacing w:before="100" w:line="240" w:lineRule="auto"/>
         <w:jc w:val="both"/>
         <w:rPr>
-          <w:b/>
-          <w:sz w:val="20"/>
-          <w:szCs w:val="20"/>
+          <w:sz w:val="20"/>
+          <w:szCs w:val="20"/>
+          <w:highlight w:val="yellow"/>
         </w:rPr>
       </w:pPr>
     </w:p>
@@ -3711,47 +3359,22 @@
           <w:highlight w:val="yellow"/>
         </w:rPr>
       </w:pPr>
-      <w:proofErr w:type="spellStart"/>
-      <w:r>
-        <w:rPr>
-          <w:b/>
-          <w:sz w:val="20"/>
-          <w:szCs w:val="20"/>
-        </w:rPr>
-        <w:t>Obs</w:t>
-      </w:r>
-      <w:proofErr w:type="spellEnd"/>
-      <w:r>
-        <w:rPr>
-          <w:b/>
-          <w:sz w:val="20"/>
-          <w:szCs w:val="20"/>
-        </w:rPr>
-        <w:t>:</w:t>
-      </w:r>
-      <w:r>
-        <w:rPr>
-          <w:sz w:val="20"/>
-          <w:szCs w:val="20"/>
-        </w:rPr>
-        <w:t xml:space="preserve"> Aqui os analistas poderão desenvolver algum texto podendo argumentar sobre a qualidade da água, por exemplo: </w:t>
-      </w:r>
       <w:r>
         <w:rPr>
           <w:sz w:val="20"/>
           <w:szCs w:val="20"/>
           <w:highlight w:val="yellow"/>
         </w:rPr>
-        <w:t xml:space="preserve">"Os parâmetros destacados na </w:t>
-      </w:r>
-      <w:r>
-        <w:rPr>
-          <w:b/>
+        <w:t xml:space="preserve">A Compesa enviou o Plano de Amostragem do Monitoramento da Qualidade da Água e o Plano de Ação para Presença de Coliformes Totais nas ETAs e </w:t>
+      </w:r>
+      <w:r>
+        <w:rPr>
+          <w:i/>
           <w:sz w:val="20"/>
           <w:szCs w:val="20"/>
           <w:highlight w:val="yellow"/>
         </w:rPr>
-        <w:t>Tabela 7</w:t>
+        <w:t>E. coli</w:t>
       </w:r>
       <w:r>
         <w:rPr>
@@ -3759,119 +3382,7 @@
           <w:szCs w:val="20"/>
           <w:highlight w:val="yellow"/>
         </w:rPr>
-        <w:t xml:space="preserve"> são em relação a saída do tratamento de água, a turbidez na saída do(s) filtro(s) e o cloro residual livre após o tratamento final. De acordo com a Portaria GM/MS Nº888/2021, o cloro encontra-se dentro dos padrões estabelecidos, entretanto, a turbidez está fora do intervalo. Para a ETA - </w:t>
-      </w:r>
-      <w:proofErr w:type="spellStart"/>
-      <w:r>
-        <w:rPr>
-          <w:sz w:val="20"/>
-          <w:szCs w:val="20"/>
-          <w:highlight w:val="yellow"/>
-        </w:rPr>
-        <w:t>Murupé</w:t>
-      </w:r>
-      <w:proofErr w:type="spellEnd"/>
-      <w:r>
-        <w:rPr>
-          <w:sz w:val="20"/>
-          <w:szCs w:val="20"/>
-          <w:highlight w:val="yellow"/>
-        </w:rPr>
-        <w:t xml:space="preserve"> os parâmetros não foram aferidos pois a sala de química estava em manutenção.</w:t>
-      </w:r>
-    </w:p>
-    <w:p>
-      <w:pPr>
-        <w:spacing w:before="100" w:line="240" w:lineRule="auto"/>
-        <w:jc w:val="both"/>
-        <w:rPr>
-          <w:sz w:val="20"/>
-          <w:szCs w:val="20"/>
-          <w:highlight w:val="yellow"/>
-        </w:rPr>
-      </w:pPr>
-    </w:p>
-    <w:p>
-      <w:pPr>
-        <w:spacing w:before="100" w:line="240" w:lineRule="auto"/>
-        <w:jc w:val="both"/>
-        <w:rPr>
-          <w:sz w:val="20"/>
-          <w:szCs w:val="20"/>
-          <w:highlight w:val="yellow"/>
-        </w:rPr>
-      </w:pPr>
-      <w:r>
-        <w:rPr>
-          <w:sz w:val="20"/>
-          <w:szCs w:val="20"/>
-          <w:highlight w:val="yellow"/>
-        </w:rPr>
-        <w:t xml:space="preserve">A Compesa enviou o Plano de Amostragem do Monitoramento da Qualidade da Água e o Plano de Ação para Presença de Coliformes Totais nas </w:t>
-      </w:r>
-      <w:proofErr w:type="spellStart"/>
-      <w:r>
-        <w:rPr>
-          <w:sz w:val="20"/>
-          <w:szCs w:val="20"/>
-          <w:highlight w:val="yellow"/>
-        </w:rPr>
-        <w:t>ETAs</w:t>
-      </w:r>
-      <w:proofErr w:type="spellEnd"/>
-      <w:r>
-        <w:rPr>
-          <w:sz w:val="20"/>
-          <w:szCs w:val="20"/>
-          <w:highlight w:val="yellow"/>
-        </w:rPr>
-        <w:t xml:space="preserve"> e </w:t>
-      </w:r>
-      <w:proofErr w:type="spellStart"/>
-      <w:r>
-        <w:rPr>
-          <w:i/>
-          <w:sz w:val="20"/>
-          <w:szCs w:val="20"/>
-          <w:highlight w:val="yellow"/>
-        </w:rPr>
-        <w:t>E</w:t>
-      </w:r>
-      <w:proofErr w:type="spellEnd"/>
-      <w:r>
-        <w:rPr>
-          <w:i/>
-          <w:sz w:val="20"/>
-          <w:szCs w:val="20"/>
-          <w:highlight w:val="yellow"/>
-        </w:rPr>
-        <w:t>. coli</w:t>
-      </w:r>
-      <w:r>
-        <w:rPr>
-          <w:sz w:val="20"/>
-          <w:szCs w:val="20"/>
-          <w:highlight w:val="yellow"/>
-        </w:rPr>
-        <w:t xml:space="preserve"> na Rede de Distribuição. A primeira descreve uma metodologia detalhada para garantir que a água fornecida à população atenda aos padrões de qualidade exigidos e a segunda sobre as ações a serem tomadas quando são identificadas presenças de coliformes totais nas saídas das </w:t>
-      </w:r>
-      <w:proofErr w:type="spellStart"/>
-      <w:r>
-        <w:rPr>
-          <w:sz w:val="20"/>
-          <w:szCs w:val="20"/>
-          <w:highlight w:val="yellow"/>
-        </w:rPr>
-        <w:t>ETAs</w:t>
-      </w:r>
-      <w:proofErr w:type="spellEnd"/>
-      <w:r>
-        <w:rPr>
-          <w:sz w:val="20"/>
-          <w:szCs w:val="20"/>
-          <w:highlight w:val="yellow"/>
-        </w:rPr>
-        <w:t xml:space="preserve"> e de </w:t>
+        <w:t xml:space="preserve"> na Rede de Distribuição. A primeira descreve uma metodologia detalhada para garantir que a água fornecida à população atenda aos padrões de qualidade exigidos e a segunda sobre as ações a serem tomadas quando são identificadas presenças de coliformes totais nas saídas das ETAs e de </w:t>
       </w:r>
       <w:r>
         <w:rPr>
@@ -3922,7 +3433,6 @@
         </w:rPr>
         <w:t xml:space="preserve"> Físico-químicos (cor, turbidez, cloro residual livre) e Bacteriológicos (Coliformes totais e </w:t>
       </w:r>
-      <w:proofErr w:type="spellStart"/>
       <w:r>
         <w:rPr>
           <w:i/>
@@ -3930,17 +3440,7 @@
           <w:szCs w:val="20"/>
           <w:highlight w:val="yellow"/>
         </w:rPr>
-        <w:t>E</w:t>
-      </w:r>
-      <w:proofErr w:type="spellEnd"/>
-      <w:r>
-        <w:rPr>
-          <w:i/>
-          <w:sz w:val="20"/>
-          <w:szCs w:val="20"/>
-          <w:highlight w:val="yellow"/>
-        </w:rPr>
-        <w:t>. coli</w:t>
+        <w:t>E. coli</w:t>
       </w:r>
       <w:r>
         <w:rPr>
@@ -4012,61 +3512,7 @@
           <w:szCs w:val="20"/>
           <w:highlight w:val="yellow"/>
         </w:rPr>
-        <w:t xml:space="preserve"> Manancial (Barragem Siriji e Riacho </w:t>
-      </w:r>
-      <w:proofErr w:type="spellStart"/>
-      <w:r>
-        <w:rPr>
-          <w:sz w:val="20"/>
-          <w:szCs w:val="20"/>
-          <w:highlight w:val="yellow"/>
-        </w:rPr>
-        <w:t>Vertentinha</w:t>
-      </w:r>
-      <w:proofErr w:type="spellEnd"/>
-      <w:r>
-        <w:rPr>
-          <w:sz w:val="20"/>
-          <w:szCs w:val="20"/>
-          <w:highlight w:val="yellow"/>
-        </w:rPr>
-        <w:t xml:space="preserve">), ETA (saídas da ETA </w:t>
-      </w:r>
-      <w:proofErr w:type="spellStart"/>
-      <w:r>
-        <w:rPr>
-          <w:sz w:val="20"/>
-          <w:szCs w:val="20"/>
-          <w:highlight w:val="yellow"/>
-        </w:rPr>
-        <w:t>Murupé</w:t>
-      </w:r>
-      <w:proofErr w:type="spellEnd"/>
-      <w:r>
-        <w:rPr>
-          <w:sz w:val="20"/>
-          <w:szCs w:val="20"/>
-          <w:highlight w:val="yellow"/>
-        </w:rPr>
-        <w:t xml:space="preserve"> e ETA Vicência) e Reservatórios (diversos pontos na cidade, como Rua Bairro Novo e Rua Maria </w:t>
-      </w:r>
-      <w:proofErr w:type="spellStart"/>
-      <w:r>
-        <w:rPr>
-          <w:sz w:val="20"/>
-          <w:szCs w:val="20"/>
-          <w:highlight w:val="yellow"/>
-        </w:rPr>
-        <w:t>Albertins</w:t>
-      </w:r>
-      <w:proofErr w:type="spellEnd"/>
-      <w:r>
-        <w:rPr>
-          <w:sz w:val="20"/>
-          <w:szCs w:val="20"/>
-          <w:highlight w:val="yellow"/>
-        </w:rPr>
-        <w:t>).</w:t>
+        <w:t xml:space="preserve"> Manancial (Barragem Siriji e Riacho Vertentinha), ETA (saídas da ETA Murupé e ETA Vicência) e Reservatórios (diversos pontos na cidade, como Rua Bairro Novo e Rua Maria Albertins).</w:t>
       </w:r>
     </w:p>
     <w:p>
@@ -4098,60 +3544,24 @@
           <w:szCs w:val="20"/>
           <w:highlight w:val="yellow"/>
         </w:rPr>
-        <w:t xml:space="preserve">(detectadas presenças de coliformes totais nas saídas das </w:t>
-      </w:r>
-      <w:proofErr w:type="spellStart"/>
-      <w:r>
-        <w:rPr>
+        <w:t xml:space="preserve">(detectadas presenças de coliformes totais nas saídas das ETAs e de </w:t>
+      </w:r>
+      <w:r>
+        <w:rPr>
+          <w:i/>
           <w:sz w:val="20"/>
           <w:szCs w:val="20"/>
           <w:highlight w:val="yellow"/>
         </w:rPr>
-        <w:t>ETAs</w:t>
-      </w:r>
-      <w:proofErr w:type="spellEnd"/>
+        <w:t>E. coli</w:t>
+      </w:r>
       <w:r>
         <w:rPr>
           <w:sz w:val="20"/>
           <w:szCs w:val="20"/>
           <w:highlight w:val="yellow"/>
         </w:rPr>
-        <w:t xml:space="preserve"> e de </w:t>
-      </w:r>
-      <w:r>
-        <w:rPr>
-          <w:i/>
-          <w:sz w:val="20"/>
-          <w:szCs w:val="20"/>
-          <w:highlight w:val="yellow"/>
-        </w:rPr>
-        <w:t>E. coli</w:t>
-      </w:r>
-      <w:r>
-        <w:rPr>
-          <w:sz w:val="20"/>
-          <w:szCs w:val="20"/>
-          <w:highlight w:val="yellow"/>
-        </w:rPr>
-        <w:t xml:space="preserve"> na rede de distribuição): ajustes na dosagem de produtos químicos, limpeza do reservatório e </w:t>
-      </w:r>
-      <w:proofErr w:type="spellStart"/>
-      <w:r>
-        <w:rPr>
-          <w:sz w:val="20"/>
-          <w:szCs w:val="20"/>
-          <w:highlight w:val="yellow"/>
-        </w:rPr>
-        <w:t>recoletas</w:t>
-      </w:r>
-      <w:proofErr w:type="spellEnd"/>
-      <w:r>
-        <w:rPr>
-          <w:sz w:val="20"/>
-          <w:szCs w:val="20"/>
-          <w:highlight w:val="yellow"/>
-        </w:rPr>
-        <w:t xml:space="preserve"> sucessivas até que os resultados sejam satisfatórios.</w:t>
+        <w:t xml:space="preserve"> na rede de distribuição): ajustes na dosagem de produtos químicos, limpeza do reservatório e recoletas sucessivas até que os resultados sejam satisfatórios.</w:t>
       </w:r>
     </w:p>
     <w:p>
@@ -4183,88 +3593,51 @@
           <w:szCs w:val="20"/>
           <w:highlight w:val="yellow"/>
         </w:rPr>
-        <w:t xml:space="preserve"> (detectadas presenças de coliformes totais nas saídas das </w:t>
-      </w:r>
-      <w:proofErr w:type="spellStart"/>
-      <w:r>
-        <w:rPr>
+        <w:t xml:space="preserve"> (detectadas presenças de coliformes totais nas saídas das ETAs e de </w:t>
+      </w:r>
+      <w:r>
+        <w:rPr>
+          <w:i/>
           <w:sz w:val="20"/>
           <w:szCs w:val="20"/>
           <w:highlight w:val="yellow"/>
         </w:rPr>
-        <w:t>ETAs</w:t>
-      </w:r>
-      <w:proofErr w:type="spellEnd"/>
+        <w:t>E. coli</w:t>
+      </w:r>
       <w:r>
         <w:rPr>
           <w:sz w:val="20"/>
           <w:szCs w:val="20"/>
           <w:highlight w:val="yellow"/>
         </w:rPr>
-        <w:t xml:space="preserve"> e de </w:t>
-      </w:r>
-      <w:r>
-        <w:rPr>
-          <w:i/>
-          <w:sz w:val="20"/>
-          <w:szCs w:val="20"/>
-          <w:highlight w:val="yellow"/>
-        </w:rPr>
-        <w:t>E. coli</w:t>
-      </w:r>
-      <w:r>
-        <w:rPr>
-          <w:sz w:val="20"/>
-          <w:szCs w:val="20"/>
-          <w:highlight w:val="yellow"/>
-        </w:rPr>
-        <w:t xml:space="preserve"> na rede de distribuição): </w:t>
-      </w:r>
-      <w:proofErr w:type="spellStart"/>
-      <w:r>
-        <w:rPr>
-          <w:sz w:val="20"/>
-          <w:szCs w:val="20"/>
-          <w:highlight w:val="yellow"/>
-        </w:rPr>
-        <w:t>recoleta</w:t>
-      </w:r>
-      <w:proofErr w:type="spellEnd"/>
-      <w:r>
-        <w:rPr>
-          <w:sz w:val="20"/>
-          <w:szCs w:val="20"/>
-          <w:highlight w:val="yellow"/>
-        </w:rPr>
-        <w:t xml:space="preserve"> imediata e amostras adicionais a montante e jusante do ponto de detecção, ações corretivas como descargas na rede e investigação de possíveis infiltrações de esgoto e interrupção do abastecimento no trecho afetado em caso de confirmação de contaminação."</w:t>
-      </w:r>
-    </w:p>
-    <w:p>
-      <w:pPr>
-        <w:spacing w:before="240" w:after="240" w:line="240" w:lineRule="auto"/>
-        <w:rPr>
-          <w:b/>
-          <w:sz w:val="20"/>
-          <w:szCs w:val="20"/>
-        </w:rPr>
-      </w:pPr>
-    </w:p>
-    <w:p>
-      <w:pPr>
-        <w:spacing w:before="240" w:after="240" w:line="240" w:lineRule="auto"/>
-        <w:rPr>
-          <w:b/>
-          <w:sz w:val="20"/>
-          <w:szCs w:val="20"/>
-        </w:rPr>
-      </w:pPr>
-      <w:r>
-        <w:rPr>
-          <w:b/>
-          <w:sz w:val="20"/>
-          <w:szCs w:val="20"/>
-        </w:rPr>
-        <w:lastRenderedPageBreak/>
+        <w:t xml:space="preserve"> na rede de distribuição): recoleta imediata e amostras adicionais a montante e jusante do ponto de detecção, ações corretivas como descargas na rede e investigação de possíveis infiltrações de esgoto e interrupção do abastecimento no trecho afetado em caso de confirmação de contaminação."</w:t>
+      </w:r>
+    </w:p>
+    <w:p>
+      <w:pPr>
+        <w:spacing w:before="240" w:after="240" w:line="240" w:lineRule="auto"/>
+        <w:rPr>
+          <w:b/>
+          <w:sz w:val="20"/>
+          <w:szCs w:val="20"/>
+        </w:rPr>
+      </w:pPr>
+    </w:p>
+    <w:p>
+      <w:pPr>
+        <w:spacing w:before="240" w:after="240" w:line="240" w:lineRule="auto"/>
+        <w:rPr>
+          <w:b/>
+          <w:sz w:val="20"/>
+          <w:szCs w:val="20"/>
+        </w:rPr>
+      </w:pPr>
+      <w:r>
+        <w:rPr>
+          <w:b/>
+          <w:sz w:val="20"/>
+          <w:szCs w:val="20"/>
+        </w:rPr>
         <w:t>5.3</w:t>
       </w:r>
       <w:r>
@@ -4301,6 +3674,7 @@
           <w:sz w:val="20"/>
           <w:szCs w:val="20"/>
         </w:rPr>
+        <w:lastRenderedPageBreak/>
         <w:t>Após a execução da fiscalização in loco, seguem os trâmites pertinentes as Resoluções Arpe nº 62/2009 e nº 83/2013. Esta etapa é fundamental para garantir a eficácia das ações corretivas e a melhoria contínua dos serviços prestados. Os principais pontos do Monitoramento e Avaliação são: Determinações, Recomendações, Termo de Notificação e Relatório de Fiscalização, Plano de Ação e Análise de Indicadores e Relatórios de Acompanhamento e Avaliação Final.</w:t>
       </w:r>
     </w:p>
@@ -4436,25 +3810,7 @@
           <w:szCs w:val="20"/>
           <w:highlight w:val="yellow"/>
         </w:rPr>
-        <w:t xml:space="preserve"> para resolutividade das 11 (onze) </w:t>
-      </w:r>
-      <w:proofErr w:type="spellStart"/>
-      <w:r>
-        <w:rPr>
-          <w:sz w:val="20"/>
-          <w:szCs w:val="20"/>
-          <w:highlight w:val="yellow"/>
-        </w:rPr>
-        <w:t>NCs</w:t>
-      </w:r>
-      <w:proofErr w:type="spellEnd"/>
-      <w:r>
-        <w:rPr>
-          <w:sz w:val="20"/>
-          <w:szCs w:val="20"/>
-          <w:highlight w:val="yellow"/>
-        </w:rPr>
-        <w:t xml:space="preserve"> constatadas, conforme disposto na </w:t>
+        <w:t xml:space="preserve"> para resolutividade das 11 (onze) NCs constatadas, conforme disposto na </w:t>
       </w:r>
       <w:r>
         <w:rPr>
@@ -4704,25 +4060,7 @@
           <w:szCs w:val="20"/>
           <w:highlight w:val="yellow"/>
         </w:rPr>
-        <w:t xml:space="preserve">Seguir o fluxo de trabalho intersetorial entre o MPPE, </w:t>
-      </w:r>
-      <w:proofErr w:type="spellStart"/>
-      <w:r>
-        <w:rPr>
-          <w:sz w:val="20"/>
-          <w:szCs w:val="20"/>
-          <w:highlight w:val="yellow"/>
-        </w:rPr>
-        <w:t>Vigiagua</w:t>
-      </w:r>
-      <w:proofErr w:type="spellEnd"/>
-      <w:r>
-        <w:rPr>
-          <w:sz w:val="20"/>
-          <w:szCs w:val="20"/>
-          <w:highlight w:val="yellow"/>
-        </w:rPr>
-        <w:t xml:space="preserve"> e Arpe para a resolutividade das inconformidades da qualidade da água.</w:t>
+        <w:t>Seguir o fluxo de trabalho intersetorial entre o MPPE, Vigiagua e Arpe para a resolutividade das inconformidades da qualidade da água.</w:t>
       </w:r>
     </w:p>
     <w:p>
@@ -4785,25 +4123,7 @@
           <w:sz w:val="20"/>
           <w:szCs w:val="20"/>
         </w:rPr>
-        <w:t>{{</w:t>
-      </w:r>
-      <w:proofErr w:type="spellStart"/>
-      <w:r>
-        <w:rPr>
-          <w:color w:val="FF0000"/>
-          <w:sz w:val="20"/>
-          <w:szCs w:val="20"/>
-        </w:rPr>
-        <w:t>Municipio</w:t>
-      </w:r>
-      <w:proofErr w:type="spellEnd"/>
-      <w:r>
-        <w:rPr>
-          <w:color w:val="FF0000"/>
-          <w:sz w:val="20"/>
-          <w:szCs w:val="20"/>
-        </w:rPr>
-        <w:t>}}</w:t>
+        <w:t>{{Municipio}}</w:t>
       </w:r>
       <w:r>
         <w:rPr>
@@ -4833,7 +4153,6 @@
           <w:szCs w:val="20"/>
           <w:highlight w:val="yellow"/>
         </w:rPr>
-        <w:lastRenderedPageBreak/>
         <w:t>A Outorga de uso dos recursos hídricos do manancial XXX, nº 354 - S/14, expedido pela Agência Pernambucana de Águas e Clima, encontra-se dentro do prazo (Vencimento da Outorga: 19 de dezembro de 2024). Para os outros mananciais não foram apresentados a Outorga, devendo ser justificado o não envio.</w:t>
       </w:r>
     </w:p>
@@ -4857,6 +4176,7 @@
           <w:szCs w:val="20"/>
           <w:highlight w:val="yellow"/>
         </w:rPr>
+        <w:lastRenderedPageBreak/>
         <w:t>O Plano de Saneamento Básico não foi enviado para a agência, devendo ser justificado o não envio.</w:t>
       </w:r>
     </w:p>
@@ -4903,25 +4223,7 @@
           <w:szCs w:val="20"/>
           <w:highlight w:val="yellow"/>
         </w:rPr>
-        <w:t xml:space="preserve">A(s) unidade(s) XX e YY estavam paralisada(s). Assim, a espera-se que a prestadora encaminhe os devidos esclarecimentos em relação a paralisação em conformidade com os </w:t>
-      </w:r>
-      <w:proofErr w:type="spellStart"/>
-      <w:r>
-        <w:rPr>
-          <w:sz w:val="20"/>
-          <w:szCs w:val="20"/>
-          <w:highlight w:val="yellow"/>
-        </w:rPr>
-        <w:t>Arts</w:t>
-      </w:r>
-      <w:proofErr w:type="spellEnd"/>
-      <w:r>
-        <w:rPr>
-          <w:sz w:val="20"/>
-          <w:szCs w:val="20"/>
-          <w:highlight w:val="yellow"/>
-        </w:rPr>
-        <w:t>. 36 e 37 da Resolução Arpe 62/2009.</w:t>
+        <w:t>A(s) unidade(s) XX e YY estavam paralisada(s). Assim, a espera-se que a prestadora encaminhe os devidos esclarecimentos em relação a paralisação em conformidade com os Arts. 36 e 37 da Resolução Arpe 62/2009.</w:t>
       </w:r>
     </w:p>
     <w:p>
@@ -4967,43 +4269,7 @@
           <w:szCs w:val="20"/>
           <w:highlight w:val="yellow"/>
         </w:rPr>
-        <w:t xml:space="preserve">As </w:t>
-      </w:r>
-      <w:proofErr w:type="spellStart"/>
-      <w:r>
-        <w:rPr>
-          <w:sz w:val="20"/>
-          <w:szCs w:val="20"/>
-          <w:highlight w:val="yellow"/>
-        </w:rPr>
-        <w:t>ETAs</w:t>
-      </w:r>
-      <w:proofErr w:type="spellEnd"/>
-      <w:r>
-        <w:rPr>
-          <w:sz w:val="20"/>
-          <w:szCs w:val="20"/>
-          <w:highlight w:val="yellow"/>
-        </w:rPr>
-        <w:t xml:space="preserve"> fiscalizadas estavam certificadas pelas </w:t>
-      </w:r>
-      <w:proofErr w:type="spellStart"/>
-      <w:r>
-        <w:rPr>
-          <w:sz w:val="20"/>
-          <w:szCs w:val="20"/>
-          <w:highlight w:val="yellow"/>
-        </w:rPr>
-        <w:t>ISOs</w:t>
-      </w:r>
-      <w:proofErr w:type="spellEnd"/>
-      <w:r>
-        <w:rPr>
-          <w:sz w:val="20"/>
-          <w:szCs w:val="20"/>
-          <w:highlight w:val="yellow"/>
-        </w:rPr>
-        <w:t xml:space="preserve"> 9.000 e 14.000.</w:t>
+        <w:t>As ETAs fiscalizadas estavam certificadas pelas ISOs 9.000 e 14.000.</w:t>
       </w:r>
     </w:p>
     <w:p>
@@ -5118,43 +4384,7 @@
           <w:szCs w:val="20"/>
           <w:highlight w:val="yellow"/>
         </w:rPr>
-        <w:t xml:space="preserve">O Plano de Ação para presença de Coliformes Totais nas </w:t>
-      </w:r>
-      <w:proofErr w:type="spellStart"/>
-      <w:r>
-        <w:rPr>
-          <w:sz w:val="20"/>
-          <w:szCs w:val="20"/>
-          <w:highlight w:val="yellow"/>
-        </w:rPr>
-        <w:t>ETAs</w:t>
-      </w:r>
-      <w:proofErr w:type="spellEnd"/>
-      <w:r>
-        <w:rPr>
-          <w:sz w:val="20"/>
-          <w:szCs w:val="20"/>
-          <w:highlight w:val="yellow"/>
-        </w:rPr>
-        <w:t xml:space="preserve"> e </w:t>
-      </w:r>
-      <w:proofErr w:type="spellStart"/>
-      <w:r>
-        <w:rPr>
-          <w:sz w:val="20"/>
-          <w:szCs w:val="20"/>
-          <w:highlight w:val="yellow"/>
-        </w:rPr>
-        <w:t>E</w:t>
-      </w:r>
-      <w:proofErr w:type="spellEnd"/>
-      <w:r>
-        <w:rPr>
-          <w:sz w:val="20"/>
-          <w:szCs w:val="20"/>
-          <w:highlight w:val="yellow"/>
-        </w:rPr>
-        <w:t>. Coli na rede de distribuição.</w:t>
+        <w:t>O Plano de Ação para presença de Coliformes Totais nas ETAs e E. Coli na rede de distribuição.</w:t>
       </w:r>
     </w:p>
     <w:p>
@@ -5177,43 +4407,7 @@
           <w:szCs w:val="20"/>
           <w:highlight w:val="yellow"/>
         </w:rPr>
-        <w:t xml:space="preserve">Plano de Ação para presença de Coliformes Totais nas </w:t>
-      </w:r>
-      <w:proofErr w:type="spellStart"/>
-      <w:r>
-        <w:rPr>
-          <w:sz w:val="20"/>
-          <w:szCs w:val="20"/>
-          <w:highlight w:val="yellow"/>
-        </w:rPr>
-        <w:t>ETAs</w:t>
-      </w:r>
-      <w:proofErr w:type="spellEnd"/>
-      <w:r>
-        <w:rPr>
-          <w:sz w:val="20"/>
-          <w:szCs w:val="20"/>
-          <w:highlight w:val="yellow"/>
-        </w:rPr>
-        <w:t xml:space="preserve"> e </w:t>
-      </w:r>
-      <w:proofErr w:type="spellStart"/>
-      <w:r>
-        <w:rPr>
-          <w:sz w:val="20"/>
-          <w:szCs w:val="20"/>
-          <w:highlight w:val="yellow"/>
-        </w:rPr>
-        <w:t>E</w:t>
-      </w:r>
-      <w:proofErr w:type="spellEnd"/>
-      <w:r>
-        <w:rPr>
-          <w:sz w:val="20"/>
-          <w:szCs w:val="20"/>
-          <w:highlight w:val="yellow"/>
-        </w:rPr>
-        <w:t>. Coli na rede de distribuição.</w:t>
+        <w:t>Plano de Ação para presença de Coliformes Totais nas ETAs e E. Coli na rede de distribuição.</w:t>
       </w:r>
     </w:p>
     <w:p>
@@ -5236,25 +4430,7 @@
           <w:szCs w:val="20"/>
           <w:highlight w:val="yellow"/>
         </w:rPr>
-        <w:t xml:space="preserve">As informações sobre indicadores regulatórios, na Tabela 5, indicam que o município possui 100% de acesso ao abastecimento de água (IAA), mas apenas 5,83% de atendimento em esgotamento sanitário, necessitando urgentemente de investimentos. As perdas são altas, com 59,02%, revelando ineficiências significativas. O IQAP de 73% sugere uma qualidade de água relativamente </w:t>
-      </w:r>
-      <w:proofErr w:type="spellStart"/>
-      <w:r>
-        <w:rPr>
-          <w:sz w:val="20"/>
-          <w:szCs w:val="20"/>
-          <w:highlight w:val="yellow"/>
-        </w:rPr>
-        <w:t>boa</w:t>
-      </w:r>
-      <w:proofErr w:type="spellEnd"/>
-      <w:r>
-        <w:rPr>
-          <w:sz w:val="20"/>
-          <w:szCs w:val="20"/>
-          <w:highlight w:val="yellow"/>
-        </w:rPr>
-        <w:t>, mas ainda necessita de melhorias para atender aos padrões legais.</w:t>
+        <w:t>As informações sobre indicadores regulatórios, na Tabela 5, indicam que o município possui 100% de acesso ao abastecimento de água (IAA), mas apenas 5,83% de atendimento em esgotamento sanitário, necessitando urgentemente de investimentos. As perdas são altas, com 59,02%, revelando ineficiências significativas. O IQAP de 73% sugere uma qualidade de água relativamente boa, mas ainda necessita de melhorias para atender aos padrões legais.</w:t>
       </w:r>
     </w:p>
     <w:p>
@@ -5352,7 +4528,6 @@
         </w:rPr>
         <w:t xml:space="preserve">Por fim, considerando a importância dos </w:t>
       </w:r>
-      <w:proofErr w:type="spellStart"/>
       <w:r>
         <w:rPr>
           <w:color w:val="EE0000"/>
@@ -5366,15 +4541,7 @@
           <w:sz w:val="20"/>
           <w:szCs w:val="20"/>
         </w:rPr>
-        <w:t>s</w:t>
-      </w:r>
-      <w:proofErr w:type="spellEnd"/>
-      <w:r>
-        <w:rPr>
-          <w:sz w:val="20"/>
-          <w:szCs w:val="20"/>
-        </w:rPr>
-        <w:t xml:space="preserve"> para a promoção da saúde pública, preservação do meio ambiente e desenvolvimento sustentável, torna-se eminente que os serviços prestados estejam em conformidade com a legislação em vigor e, que existam, ações corretivas, acompanhadas de uma gestão transparente e responsiva para o cumprimento das determinações, recomendações e resolutividade das não conformidades. Este conjunto tem potencial para a promoção de um futuro sustentável e garantia de um serviço prestado com qualidade.</w:t>
+        <w:t>s para a promoção da saúde pública, preservação do meio ambiente e desenvolvimento sustentável, torna-se eminente que os serviços prestados estejam em conformidade com a legislação em vigor e, que existam, ações corretivas, acompanhadas de uma gestão transparente e responsiva para o cumprimento das determinações, recomendações e resolutividade das não conformidades. Este conjunto tem potencial para a promoção de um futuro sustentável e garantia de um serviço prestado com qualidade.</w:t>
       </w:r>
     </w:p>
     <w:p>
@@ -5570,6 +4737,7 @@
                 <w:sz w:val="20"/>
                 <w:szCs w:val="20"/>
               </w:rPr>
+              <w:lastRenderedPageBreak/>
               <w:t>ETA - X - Parâmetro Turbidez</w:t>
             </w:r>
           </w:p>
@@ -5950,27 +5118,215 @@
         <w:spacing w:before="240" w:after="240" w:line="240" w:lineRule="auto"/>
         <w:rPr>
           <w:b/>
-          <w:sz w:val="20"/>
-          <w:szCs w:val="20"/>
-        </w:rPr>
-      </w:pPr>
-    </w:p>
-    <w:p>
-      <w:pPr>
-        <w:spacing w:before="240" w:after="240" w:line="240" w:lineRule="auto"/>
-        <w:rPr>
-          <w:b/>
-          <w:sz w:val="20"/>
-          <w:szCs w:val="20"/>
-        </w:rPr>
-      </w:pPr>
-      <w:r>
-        <w:rPr>
-          <w:b/>
-          <w:sz w:val="20"/>
-          <w:szCs w:val="20"/>
-        </w:rPr>
-        <w:t>APÊNDICE 3 – CONDIÇÕES GERAIS</w:t>
+          <w:bCs/>
+          <w:sz w:val="20"/>
+          <w:szCs w:val="20"/>
+        </w:rPr>
+      </w:pPr>
+      <w:r>
+        <w:rPr>
+          <w:b/>
+          <w:bCs/>
+          <w:sz w:val="20"/>
+          <w:szCs w:val="20"/>
+        </w:rPr>
+        <w:t xml:space="preserve">APÊNDICE </w:t>
+      </w:r>
+      <w:r>
+        <w:rPr>
+          <w:b/>
+          <w:bCs/>
+          <w:sz w:val="20"/>
+          <w:szCs w:val="20"/>
+        </w:rPr>
+        <w:t>2</w:t>
+      </w:r>
+      <w:r>
+        <w:rPr>
+          <w:b/>
+          <w:bCs/>
+          <w:sz w:val="20"/>
+          <w:szCs w:val="20"/>
+        </w:rPr>
+        <w:t xml:space="preserve"> – CONDIÇÕES GERAIS</w:t>
+      </w:r>
+    </w:p>
+    <w:p>
+      <w:pPr>
+        <w:spacing w:before="240" w:after="240" w:line="240" w:lineRule="auto"/>
+        <w:rPr>
+          <w:bCs/>
+          <w:sz w:val="20"/>
+          <w:szCs w:val="20"/>
+        </w:rPr>
+      </w:pPr>
+    </w:p>
+    <w:p>
+      <w:pPr>
+        <w:spacing w:before="240" w:after="240" w:line="240" w:lineRule="auto"/>
+        <w:rPr>
+          <w:b/>
+          <w:sz w:val="20"/>
+          <w:szCs w:val="20"/>
+        </w:rPr>
+      </w:pPr>
+    </w:p>
+    <w:p>
+      <w:pPr>
+        <w:spacing w:before="240" w:after="240" w:line="240" w:lineRule="auto"/>
+        <w:rPr>
+          <w:b/>
+          <w:sz w:val="20"/>
+          <w:szCs w:val="20"/>
+        </w:rPr>
+      </w:pPr>
+    </w:p>
+    <w:p>
+      <w:pPr>
+        <w:spacing w:before="240" w:after="240" w:line="240" w:lineRule="auto"/>
+        <w:rPr>
+          <w:b/>
+          <w:sz w:val="20"/>
+          <w:szCs w:val="20"/>
+        </w:rPr>
+      </w:pPr>
+    </w:p>
+    <w:p>
+      <w:pPr>
+        <w:spacing w:before="240" w:after="240" w:line="240" w:lineRule="auto"/>
+        <w:rPr>
+          <w:b/>
+          <w:sz w:val="20"/>
+          <w:szCs w:val="20"/>
+        </w:rPr>
+      </w:pPr>
+    </w:p>
+    <w:p>
+      <w:pPr>
+        <w:spacing w:before="240" w:after="240" w:line="240" w:lineRule="auto"/>
+        <w:rPr>
+          <w:b/>
+          <w:sz w:val="20"/>
+          <w:szCs w:val="20"/>
+        </w:rPr>
+      </w:pPr>
+    </w:p>
+    <w:p>
+      <w:pPr>
+        <w:spacing w:before="240" w:after="240" w:line="240" w:lineRule="auto"/>
+        <w:rPr>
+          <w:b/>
+          <w:sz w:val="20"/>
+          <w:szCs w:val="20"/>
+        </w:rPr>
+      </w:pPr>
+    </w:p>
+    <w:p>
+      <w:pPr>
+        <w:spacing w:before="240" w:after="240" w:line="240" w:lineRule="auto"/>
+        <w:rPr>
+          <w:b/>
+          <w:sz w:val="20"/>
+          <w:szCs w:val="20"/>
+        </w:rPr>
+      </w:pPr>
+    </w:p>
+    <w:p>
+      <w:pPr>
+        <w:spacing w:before="240" w:after="240" w:line="240" w:lineRule="auto"/>
+        <w:rPr>
+          <w:b/>
+          <w:sz w:val="20"/>
+          <w:szCs w:val="20"/>
+        </w:rPr>
+      </w:pPr>
+    </w:p>
+    <w:p>
+      <w:pPr>
+        <w:spacing w:before="240" w:after="240" w:line="240" w:lineRule="auto"/>
+        <w:rPr>
+          <w:b/>
+          <w:sz w:val="20"/>
+          <w:szCs w:val="20"/>
+        </w:rPr>
+      </w:pPr>
+    </w:p>
+    <w:p>
+      <w:pPr>
+        <w:spacing w:before="240" w:after="240" w:line="240" w:lineRule="auto"/>
+        <w:rPr>
+          <w:b/>
+          <w:sz w:val="20"/>
+          <w:szCs w:val="20"/>
+        </w:rPr>
+      </w:pPr>
+    </w:p>
+    <w:p>
+      <w:pPr>
+        <w:spacing w:before="240" w:after="240" w:line="240" w:lineRule="auto"/>
+        <w:rPr>
+          <w:b/>
+          <w:sz w:val="20"/>
+          <w:szCs w:val="20"/>
+        </w:rPr>
+      </w:pPr>
+    </w:p>
+    <w:p>
+      <w:pPr>
+        <w:spacing w:before="240" w:after="240" w:line="240" w:lineRule="auto"/>
+        <w:rPr>
+          <w:b/>
+          <w:sz w:val="20"/>
+          <w:szCs w:val="20"/>
+        </w:rPr>
+      </w:pPr>
+    </w:p>
+    <w:p>
+      <w:pPr>
+        <w:spacing w:before="240" w:after="240" w:line="240" w:lineRule="auto"/>
+        <w:rPr>
+          <w:b/>
+          <w:sz w:val="20"/>
+          <w:szCs w:val="20"/>
+        </w:rPr>
+      </w:pPr>
+    </w:p>
+    <w:p>
+      <w:pPr>
+        <w:spacing w:before="240" w:after="240" w:line="240" w:lineRule="auto"/>
+        <w:rPr>
+          <w:b/>
+          <w:sz w:val="20"/>
+          <w:szCs w:val="20"/>
+        </w:rPr>
+      </w:pPr>
+    </w:p>
+    <w:p>
+      <w:pPr>
+        <w:spacing w:before="240" w:after="240" w:line="240" w:lineRule="auto"/>
+        <w:rPr>
+          <w:b/>
+          <w:sz w:val="20"/>
+          <w:szCs w:val="20"/>
+        </w:rPr>
+      </w:pPr>
+    </w:p>
+    <w:p>
+      <w:pPr>
+        <w:spacing w:before="240" w:after="240" w:line="240" w:lineRule="auto"/>
+        <w:rPr>
+          <w:b/>
+          <w:sz w:val="20"/>
+          <w:szCs w:val="20"/>
+        </w:rPr>
+      </w:pPr>
+      <w:r>
+        <w:rPr>
+          <w:b/>
+          <w:sz w:val="20"/>
+          <w:szCs w:val="20"/>
+        </w:rPr>
+        <w:t>ANEXO 1 – CADASTRO ESQUEMÁTICO DO SISTEMA FISCALIZADO</w:t>
       </w:r>
     </w:p>
     <w:p>
@@ -5987,616 +5343,6 @@
           <w:sz w:val="20"/>
           <w:szCs w:val="20"/>
         </w:rPr>
-        <w:t>Registros Fotográficos Gerais.</w:t>
-      </w:r>
-    </w:p>
-    <w:tbl>
-      <w:tblPr>
-        <w:tblStyle w:val="a8"/>
-        <w:tblW w:w="9025" w:type="dxa"/>
-        <w:tblInd w:w="0" w:type="dxa"/>
-        <w:tblBorders>
-          <w:top w:val="single" w:sz="8" w:space="0" w:color="808080"/>
-          <w:left w:val="single" w:sz="8" w:space="0" w:color="808080"/>
-          <w:bottom w:val="single" w:sz="8" w:space="0" w:color="808080"/>
-          <w:right w:val="single" w:sz="8" w:space="0" w:color="808080"/>
-          <w:insideH w:val="single" w:sz="8" w:space="0" w:color="808080"/>
-          <w:insideV w:val="single" w:sz="8" w:space="0" w:color="808080"/>
-        </w:tblBorders>
-        <w:tblLayout w:type="fixed"/>
-        <w:tblLook w:val="0600" w:firstRow="0" w:lastRow="0" w:firstColumn="0" w:lastColumn="0" w:noHBand="1" w:noVBand="1"/>
-      </w:tblPr>
-      <w:tblGrid>
-        <w:gridCol w:w="4493"/>
-        <w:gridCol w:w="4532"/>
-      </w:tblGrid>
-      <w:tr>
-        <w:trPr>
-          <w:trHeight w:val="515"/>
-        </w:trPr>
-        <w:tc>
-          <w:tcPr>
-            <w:tcW w:w="4493" w:type="dxa"/>
-            <w:tcBorders>
-              <w:top w:val="single" w:sz="8" w:space="0" w:color="808080"/>
-              <w:left w:val="single" w:sz="8" w:space="0" w:color="808080"/>
-              <w:bottom w:val="single" w:sz="8" w:space="0" w:color="808080"/>
-              <w:right w:val="single" w:sz="8" w:space="0" w:color="808080"/>
-            </w:tcBorders>
-            <w:tcMar>
-              <w:top w:w="100" w:type="dxa"/>
-              <w:left w:w="100" w:type="dxa"/>
-              <w:bottom w:w="100" w:type="dxa"/>
-              <w:right w:w="100" w:type="dxa"/>
-            </w:tcMar>
-          </w:tcPr>
-          <w:p>
-            <w:pPr>
-              <w:spacing w:line="240" w:lineRule="auto"/>
-              <w:rPr>
-                <w:sz w:val="20"/>
-                <w:szCs w:val="20"/>
-              </w:rPr>
-            </w:pPr>
-          </w:p>
-        </w:tc>
-        <w:tc>
-          <w:tcPr>
-            <w:tcW w:w="4532" w:type="dxa"/>
-            <w:tcBorders>
-              <w:top w:val="single" w:sz="8" w:space="0" w:color="808080"/>
-              <w:left w:val="single" w:sz="8" w:space="0" w:color="808080"/>
-              <w:bottom w:val="single" w:sz="8" w:space="0" w:color="808080"/>
-              <w:right w:val="single" w:sz="8" w:space="0" w:color="808080"/>
-            </w:tcBorders>
-            <w:tcMar>
-              <w:top w:w="100" w:type="dxa"/>
-              <w:left w:w="100" w:type="dxa"/>
-              <w:bottom w:w="100" w:type="dxa"/>
-              <w:right w:w="100" w:type="dxa"/>
-            </w:tcMar>
-          </w:tcPr>
-          <w:p>
-            <w:pPr>
-              <w:spacing w:line="240" w:lineRule="auto"/>
-              <w:rPr>
-                <w:sz w:val="20"/>
-                <w:szCs w:val="20"/>
-              </w:rPr>
-            </w:pPr>
-          </w:p>
-        </w:tc>
-      </w:tr>
-      <w:tr>
-        <w:trPr>
-          <w:trHeight w:val="515"/>
-        </w:trPr>
-        <w:tc>
-          <w:tcPr>
-            <w:tcW w:w="4493" w:type="dxa"/>
-            <w:tcBorders>
-              <w:top w:val="single" w:sz="8" w:space="0" w:color="808080"/>
-              <w:left w:val="single" w:sz="8" w:space="0" w:color="808080"/>
-              <w:bottom w:val="single" w:sz="8" w:space="0" w:color="808080"/>
-              <w:right w:val="single" w:sz="8" w:space="0" w:color="808080"/>
-            </w:tcBorders>
-            <w:tcMar>
-              <w:top w:w="100" w:type="dxa"/>
-              <w:left w:w="100" w:type="dxa"/>
-              <w:bottom w:w="100" w:type="dxa"/>
-              <w:right w:w="100" w:type="dxa"/>
-            </w:tcMar>
-          </w:tcPr>
-          <w:p>
-            <w:pPr>
-              <w:spacing w:before="240" w:after="240" w:line="240" w:lineRule="auto"/>
-              <w:rPr>
-                <w:sz w:val="20"/>
-                <w:szCs w:val="20"/>
-              </w:rPr>
-            </w:pPr>
-            <w:r>
-              <w:rPr>
-                <w:sz w:val="20"/>
-                <w:szCs w:val="20"/>
-              </w:rPr>
-              <w:t>UNIDADE - X</w:t>
-            </w:r>
-          </w:p>
-        </w:tc>
-        <w:tc>
-          <w:tcPr>
-            <w:tcW w:w="4532" w:type="dxa"/>
-            <w:tcBorders>
-              <w:top w:val="single" w:sz="8" w:space="0" w:color="808080"/>
-              <w:left w:val="single" w:sz="8" w:space="0" w:color="808080"/>
-              <w:bottom w:val="single" w:sz="8" w:space="0" w:color="808080"/>
-              <w:right w:val="single" w:sz="8" w:space="0" w:color="808080"/>
-            </w:tcBorders>
-            <w:tcMar>
-              <w:top w:w="100" w:type="dxa"/>
-              <w:left w:w="100" w:type="dxa"/>
-              <w:bottom w:w="100" w:type="dxa"/>
-              <w:right w:w="100" w:type="dxa"/>
-            </w:tcMar>
-          </w:tcPr>
-          <w:p>
-            <w:pPr>
-              <w:spacing w:before="240" w:after="240" w:line="240" w:lineRule="auto"/>
-              <w:rPr>
-                <w:sz w:val="20"/>
-                <w:szCs w:val="20"/>
-              </w:rPr>
-            </w:pPr>
-            <w:r>
-              <w:rPr>
-                <w:sz w:val="20"/>
-                <w:szCs w:val="20"/>
-              </w:rPr>
-              <w:t>UNIDADE - X</w:t>
-            </w:r>
-          </w:p>
-        </w:tc>
-      </w:tr>
-      <w:tr>
-        <w:trPr>
-          <w:trHeight w:val="515"/>
-        </w:trPr>
-        <w:tc>
-          <w:tcPr>
-            <w:tcW w:w="4493" w:type="dxa"/>
-            <w:tcBorders>
-              <w:top w:val="single" w:sz="8" w:space="0" w:color="808080"/>
-              <w:left w:val="single" w:sz="8" w:space="0" w:color="808080"/>
-              <w:bottom w:val="single" w:sz="8" w:space="0" w:color="808080"/>
-              <w:right w:val="single" w:sz="8" w:space="0" w:color="808080"/>
-            </w:tcBorders>
-            <w:tcMar>
-              <w:top w:w="100" w:type="dxa"/>
-              <w:left w:w="100" w:type="dxa"/>
-              <w:bottom w:w="100" w:type="dxa"/>
-              <w:right w:w="100" w:type="dxa"/>
-            </w:tcMar>
-          </w:tcPr>
-          <w:p>
-            <w:pPr>
-              <w:spacing w:line="240" w:lineRule="auto"/>
-              <w:rPr>
-                <w:sz w:val="20"/>
-                <w:szCs w:val="20"/>
-              </w:rPr>
-            </w:pPr>
-          </w:p>
-        </w:tc>
-        <w:tc>
-          <w:tcPr>
-            <w:tcW w:w="4532" w:type="dxa"/>
-            <w:tcBorders>
-              <w:top w:val="single" w:sz="8" w:space="0" w:color="808080"/>
-              <w:left w:val="single" w:sz="8" w:space="0" w:color="808080"/>
-              <w:bottom w:val="single" w:sz="8" w:space="0" w:color="808080"/>
-              <w:right w:val="single" w:sz="8" w:space="0" w:color="808080"/>
-            </w:tcBorders>
-            <w:tcMar>
-              <w:top w:w="100" w:type="dxa"/>
-              <w:left w:w="100" w:type="dxa"/>
-              <w:bottom w:w="100" w:type="dxa"/>
-              <w:right w:w="100" w:type="dxa"/>
-            </w:tcMar>
-          </w:tcPr>
-          <w:p>
-            <w:pPr>
-              <w:spacing w:line="240" w:lineRule="auto"/>
-              <w:rPr>
-                <w:sz w:val="20"/>
-                <w:szCs w:val="20"/>
-              </w:rPr>
-            </w:pPr>
-          </w:p>
-        </w:tc>
-      </w:tr>
-      <w:tr>
-        <w:trPr>
-          <w:trHeight w:val="515"/>
-        </w:trPr>
-        <w:tc>
-          <w:tcPr>
-            <w:tcW w:w="4493" w:type="dxa"/>
-            <w:tcBorders>
-              <w:top w:val="single" w:sz="8" w:space="0" w:color="808080"/>
-              <w:left w:val="single" w:sz="8" w:space="0" w:color="808080"/>
-              <w:bottom w:val="single" w:sz="8" w:space="0" w:color="808080"/>
-              <w:right w:val="single" w:sz="8" w:space="0" w:color="808080"/>
-            </w:tcBorders>
-            <w:tcMar>
-              <w:top w:w="100" w:type="dxa"/>
-              <w:left w:w="100" w:type="dxa"/>
-              <w:bottom w:w="100" w:type="dxa"/>
-              <w:right w:w="100" w:type="dxa"/>
-            </w:tcMar>
-          </w:tcPr>
-          <w:p>
-            <w:pPr>
-              <w:spacing w:before="240" w:after="240" w:line="240" w:lineRule="auto"/>
-              <w:rPr>
-                <w:sz w:val="20"/>
-                <w:szCs w:val="20"/>
-              </w:rPr>
-            </w:pPr>
-            <w:r>
-              <w:rPr>
-                <w:sz w:val="20"/>
-                <w:szCs w:val="20"/>
-              </w:rPr>
-              <w:t>UNIDADE - X</w:t>
-            </w:r>
-          </w:p>
-        </w:tc>
-        <w:tc>
-          <w:tcPr>
-            <w:tcW w:w="4532" w:type="dxa"/>
-            <w:tcBorders>
-              <w:top w:val="single" w:sz="8" w:space="0" w:color="808080"/>
-              <w:left w:val="single" w:sz="8" w:space="0" w:color="808080"/>
-              <w:bottom w:val="single" w:sz="8" w:space="0" w:color="808080"/>
-              <w:right w:val="single" w:sz="8" w:space="0" w:color="808080"/>
-            </w:tcBorders>
-            <w:tcMar>
-              <w:top w:w="100" w:type="dxa"/>
-              <w:left w:w="100" w:type="dxa"/>
-              <w:bottom w:w="100" w:type="dxa"/>
-              <w:right w:w="100" w:type="dxa"/>
-            </w:tcMar>
-          </w:tcPr>
-          <w:p>
-            <w:pPr>
-              <w:spacing w:before="240" w:after="240" w:line="240" w:lineRule="auto"/>
-              <w:rPr>
-                <w:sz w:val="20"/>
-                <w:szCs w:val="20"/>
-              </w:rPr>
-            </w:pPr>
-            <w:r>
-              <w:rPr>
-                <w:sz w:val="20"/>
-                <w:szCs w:val="20"/>
-              </w:rPr>
-              <w:t>UNIDADE - X</w:t>
-            </w:r>
-          </w:p>
-        </w:tc>
-      </w:tr>
-      <w:tr>
-        <w:trPr>
-          <w:trHeight w:val="515"/>
-        </w:trPr>
-        <w:tc>
-          <w:tcPr>
-            <w:tcW w:w="4493" w:type="dxa"/>
-            <w:tcBorders>
-              <w:top w:val="single" w:sz="8" w:space="0" w:color="808080"/>
-              <w:left w:val="single" w:sz="8" w:space="0" w:color="808080"/>
-              <w:bottom w:val="single" w:sz="8" w:space="0" w:color="808080"/>
-              <w:right w:val="single" w:sz="8" w:space="0" w:color="808080"/>
-            </w:tcBorders>
-            <w:tcMar>
-              <w:top w:w="100" w:type="dxa"/>
-              <w:left w:w="100" w:type="dxa"/>
-              <w:bottom w:w="100" w:type="dxa"/>
-              <w:right w:w="100" w:type="dxa"/>
-            </w:tcMar>
-          </w:tcPr>
-          <w:p>
-            <w:pPr>
-              <w:spacing w:line="240" w:lineRule="auto"/>
-              <w:rPr>
-                <w:sz w:val="20"/>
-                <w:szCs w:val="20"/>
-              </w:rPr>
-            </w:pPr>
-          </w:p>
-        </w:tc>
-        <w:tc>
-          <w:tcPr>
-            <w:tcW w:w="4532" w:type="dxa"/>
-            <w:tcBorders>
-              <w:top w:val="single" w:sz="8" w:space="0" w:color="808080"/>
-              <w:left w:val="single" w:sz="8" w:space="0" w:color="808080"/>
-              <w:bottom w:val="single" w:sz="8" w:space="0" w:color="808080"/>
-              <w:right w:val="single" w:sz="8" w:space="0" w:color="808080"/>
-            </w:tcBorders>
-            <w:tcMar>
-              <w:top w:w="100" w:type="dxa"/>
-              <w:left w:w="100" w:type="dxa"/>
-              <w:bottom w:w="100" w:type="dxa"/>
-              <w:right w:w="100" w:type="dxa"/>
-            </w:tcMar>
-          </w:tcPr>
-          <w:p>
-            <w:pPr>
-              <w:spacing w:line="240" w:lineRule="auto"/>
-              <w:rPr>
-                <w:sz w:val="20"/>
-                <w:szCs w:val="20"/>
-              </w:rPr>
-            </w:pPr>
-          </w:p>
-        </w:tc>
-      </w:tr>
-      <w:tr>
-        <w:trPr>
-          <w:trHeight w:val="515"/>
-        </w:trPr>
-        <w:tc>
-          <w:tcPr>
-            <w:tcW w:w="4493" w:type="dxa"/>
-            <w:tcBorders>
-              <w:top w:val="single" w:sz="8" w:space="0" w:color="808080"/>
-              <w:left w:val="single" w:sz="8" w:space="0" w:color="808080"/>
-              <w:bottom w:val="single" w:sz="8" w:space="0" w:color="808080"/>
-              <w:right w:val="single" w:sz="8" w:space="0" w:color="808080"/>
-            </w:tcBorders>
-            <w:tcMar>
-              <w:top w:w="100" w:type="dxa"/>
-              <w:left w:w="100" w:type="dxa"/>
-              <w:bottom w:w="100" w:type="dxa"/>
-              <w:right w:w="100" w:type="dxa"/>
-            </w:tcMar>
-          </w:tcPr>
-          <w:p>
-            <w:pPr>
-              <w:spacing w:before="240" w:after="240" w:line="240" w:lineRule="auto"/>
-              <w:rPr>
-                <w:sz w:val="20"/>
-                <w:szCs w:val="20"/>
-              </w:rPr>
-            </w:pPr>
-            <w:r>
-              <w:rPr>
-                <w:sz w:val="20"/>
-                <w:szCs w:val="20"/>
-              </w:rPr>
-              <w:t>UNIDADE - X</w:t>
-            </w:r>
-          </w:p>
-        </w:tc>
-        <w:tc>
-          <w:tcPr>
-            <w:tcW w:w="4532" w:type="dxa"/>
-            <w:tcBorders>
-              <w:top w:val="single" w:sz="8" w:space="0" w:color="808080"/>
-              <w:left w:val="single" w:sz="8" w:space="0" w:color="808080"/>
-              <w:bottom w:val="single" w:sz="8" w:space="0" w:color="808080"/>
-              <w:right w:val="single" w:sz="8" w:space="0" w:color="808080"/>
-            </w:tcBorders>
-            <w:tcMar>
-              <w:top w:w="100" w:type="dxa"/>
-              <w:left w:w="100" w:type="dxa"/>
-              <w:bottom w:w="100" w:type="dxa"/>
-              <w:right w:w="100" w:type="dxa"/>
-            </w:tcMar>
-          </w:tcPr>
-          <w:p>
-            <w:pPr>
-              <w:spacing w:before="240" w:after="240" w:line="240" w:lineRule="auto"/>
-              <w:rPr>
-                <w:sz w:val="20"/>
-                <w:szCs w:val="20"/>
-              </w:rPr>
-            </w:pPr>
-            <w:r>
-              <w:rPr>
-                <w:sz w:val="20"/>
-                <w:szCs w:val="20"/>
-              </w:rPr>
-              <w:t>UNIDADE - X</w:t>
-            </w:r>
-          </w:p>
-        </w:tc>
-      </w:tr>
-    </w:tbl>
-    <w:p>
-      <w:pPr>
-        <w:spacing w:before="240" w:after="240" w:line="240" w:lineRule="auto"/>
-        <w:rPr>
-          <w:b/>
-          <w:sz w:val="20"/>
-          <w:szCs w:val="20"/>
-        </w:rPr>
-      </w:pPr>
-    </w:p>
-    <w:p>
-      <w:pPr>
-        <w:spacing w:before="240" w:after="240" w:line="240" w:lineRule="auto"/>
-        <w:rPr>
-          <w:b/>
-          <w:sz w:val="20"/>
-          <w:szCs w:val="20"/>
-        </w:rPr>
-      </w:pPr>
-    </w:p>
-    <w:p>
-      <w:pPr>
-        <w:spacing w:before="240" w:after="240" w:line="240" w:lineRule="auto"/>
-        <w:rPr>
-          <w:b/>
-          <w:sz w:val="20"/>
-          <w:szCs w:val="20"/>
-        </w:rPr>
-      </w:pPr>
-    </w:p>
-    <w:p>
-      <w:pPr>
-        <w:spacing w:before="240" w:after="240" w:line="240" w:lineRule="auto"/>
-        <w:rPr>
-          <w:b/>
-          <w:sz w:val="20"/>
-          <w:szCs w:val="20"/>
-        </w:rPr>
-      </w:pPr>
-    </w:p>
-    <w:p>
-      <w:pPr>
-        <w:spacing w:before="240" w:after="240" w:line="240" w:lineRule="auto"/>
-        <w:rPr>
-          <w:b/>
-          <w:sz w:val="20"/>
-          <w:szCs w:val="20"/>
-        </w:rPr>
-      </w:pPr>
-    </w:p>
-    <w:p>
-      <w:pPr>
-        <w:spacing w:before="240" w:after="240" w:line="240" w:lineRule="auto"/>
-        <w:rPr>
-          <w:b/>
-          <w:sz w:val="20"/>
-          <w:szCs w:val="20"/>
-        </w:rPr>
-      </w:pPr>
-    </w:p>
-    <w:p>
-      <w:pPr>
-        <w:spacing w:before="240" w:after="240" w:line="240" w:lineRule="auto"/>
-        <w:rPr>
-          <w:b/>
-          <w:sz w:val="20"/>
-          <w:szCs w:val="20"/>
-        </w:rPr>
-      </w:pPr>
-    </w:p>
-    <w:p>
-      <w:pPr>
-        <w:spacing w:before="240" w:after="240" w:line="240" w:lineRule="auto"/>
-        <w:rPr>
-          <w:b/>
-          <w:sz w:val="20"/>
-          <w:szCs w:val="20"/>
-        </w:rPr>
-      </w:pPr>
-    </w:p>
-    <w:p>
-      <w:pPr>
-        <w:spacing w:before="240" w:after="240" w:line="240" w:lineRule="auto"/>
-        <w:rPr>
-          <w:b/>
-          <w:sz w:val="20"/>
-          <w:szCs w:val="20"/>
-        </w:rPr>
-      </w:pPr>
-    </w:p>
-    <w:p>
-      <w:pPr>
-        <w:spacing w:before="240" w:after="240" w:line="240" w:lineRule="auto"/>
-        <w:rPr>
-          <w:b/>
-          <w:sz w:val="20"/>
-          <w:szCs w:val="20"/>
-        </w:rPr>
-      </w:pPr>
-    </w:p>
-    <w:p>
-      <w:pPr>
-        <w:spacing w:before="240" w:after="240" w:line="240" w:lineRule="auto"/>
-        <w:rPr>
-          <w:b/>
-          <w:sz w:val="20"/>
-          <w:szCs w:val="20"/>
-        </w:rPr>
-      </w:pPr>
-    </w:p>
-    <w:p>
-      <w:pPr>
-        <w:spacing w:before="240" w:after="240" w:line="240" w:lineRule="auto"/>
-        <w:rPr>
-          <w:b/>
-          <w:sz w:val="20"/>
-          <w:szCs w:val="20"/>
-        </w:rPr>
-      </w:pPr>
-    </w:p>
-    <w:p>
-      <w:pPr>
-        <w:spacing w:before="240" w:after="240" w:line="240" w:lineRule="auto"/>
-        <w:rPr>
-          <w:b/>
-          <w:sz w:val="20"/>
-          <w:szCs w:val="20"/>
-        </w:rPr>
-      </w:pPr>
-    </w:p>
-    <w:p>
-      <w:pPr>
-        <w:spacing w:before="240" w:after="240" w:line="240" w:lineRule="auto"/>
-        <w:rPr>
-          <w:b/>
-          <w:sz w:val="20"/>
-          <w:szCs w:val="20"/>
-        </w:rPr>
-      </w:pPr>
-    </w:p>
-    <w:p>
-      <w:pPr>
-        <w:spacing w:before="240" w:after="240" w:line="240" w:lineRule="auto"/>
-        <w:rPr>
-          <w:b/>
-          <w:sz w:val="20"/>
-          <w:szCs w:val="20"/>
-        </w:rPr>
-      </w:pPr>
-    </w:p>
-    <w:p>
-      <w:pPr>
-        <w:spacing w:before="240" w:after="240" w:line="240" w:lineRule="auto"/>
-        <w:rPr>
-          <w:b/>
-          <w:sz w:val="20"/>
-          <w:szCs w:val="20"/>
-        </w:rPr>
-      </w:pPr>
-    </w:p>
-    <w:p>
-      <w:pPr>
-        <w:spacing w:before="240" w:after="240" w:line="240" w:lineRule="auto"/>
-        <w:rPr>
-          <w:b/>
-          <w:sz w:val="20"/>
-          <w:szCs w:val="20"/>
-        </w:rPr>
-      </w:pPr>
-    </w:p>
-    <w:p>
-      <w:pPr>
-        <w:spacing w:before="240" w:after="240" w:line="240" w:lineRule="auto"/>
-        <w:rPr>
-          <w:b/>
-          <w:sz w:val="20"/>
-          <w:szCs w:val="20"/>
-        </w:rPr>
-      </w:pPr>
-      <w:r>
-        <w:rPr>
-          <w:b/>
-          <w:sz w:val="20"/>
-          <w:szCs w:val="20"/>
-        </w:rPr>
-        <w:t>ANEXO 1 – CADASTRO ESQUEMÁTICO DO SISTEMA FISCALIZADO</w:t>
-      </w:r>
-    </w:p>
-    <w:p>
-      <w:pPr>
-        <w:spacing w:before="240" w:after="240" w:line="240" w:lineRule="auto"/>
-        <w:jc w:val="center"/>
-        <w:rPr>
-          <w:sz w:val="20"/>
-          <w:szCs w:val="20"/>
-        </w:rPr>
-      </w:pPr>
-      <w:r>
-        <w:rPr>
-          <w:sz w:val="20"/>
-          <w:szCs w:val="20"/>
-        </w:rPr>
         <w:t xml:space="preserve">Cadastro esquemático dos </w:t>
       </w:r>
       <w:r>
@@ -6628,25 +5374,7 @@
           <w:sz w:val="20"/>
           <w:szCs w:val="20"/>
         </w:rPr>
-        <w:t>{{</w:t>
-      </w:r>
-      <w:proofErr w:type="spellStart"/>
-      <w:r>
-        <w:rPr>
-          <w:color w:val="FF0000"/>
-          <w:sz w:val="20"/>
-          <w:szCs w:val="20"/>
-        </w:rPr>
-        <w:t>Municipio</w:t>
-      </w:r>
-      <w:proofErr w:type="spellEnd"/>
-      <w:r>
-        <w:rPr>
-          <w:color w:val="FF0000"/>
-          <w:sz w:val="20"/>
-          <w:szCs w:val="20"/>
-        </w:rPr>
-        <w:t>}}</w:t>
+        <w:t>{{Municipio}}</w:t>
       </w:r>
       <w:r>
         <w:rPr>
@@ -6685,7 +5413,6 @@
           <w:sz w:val="20"/>
           <w:szCs w:val="20"/>
         </w:rPr>
-        <w:lastRenderedPageBreak/>
         <w:drawing>
           <wp:inline distT="114300" distB="114300" distL="114300" distR="114300" wp14:anchorId="54CEABEE" wp14:editId="17A6A6F9">
             <wp:extent cx="5731200" cy="4051300"/>
@@ -6769,25 +5496,7 @@
           <w:sz w:val="20"/>
           <w:szCs w:val="20"/>
         </w:rPr>
-        <w:t>{{</w:t>
-      </w:r>
-      <w:proofErr w:type="spellStart"/>
-      <w:r>
-        <w:rPr>
-          <w:color w:val="FF0000"/>
-          <w:sz w:val="20"/>
-          <w:szCs w:val="20"/>
-        </w:rPr>
-        <w:t>Municipio</w:t>
-      </w:r>
-      <w:proofErr w:type="spellEnd"/>
-      <w:r>
-        <w:rPr>
-          <w:color w:val="FF0000"/>
-          <w:sz w:val="20"/>
-          <w:szCs w:val="20"/>
-        </w:rPr>
-        <w:t>}}</w:t>
+        <w:t>{{Municipio}}</w:t>
       </w:r>
       <w:r>
         <w:rPr>
@@ -7099,7 +5808,6 @@
           <w:sz w:val="20"/>
           <w:szCs w:val="20"/>
         </w:rPr>
-        <w:lastRenderedPageBreak/>
         <w:t>Matrícula 335-2</w:t>
       </w:r>
     </w:p>
@@ -8836,7 +7544,7 @@
   <w:style w:type="paragraph" w:default="1" w:styleId="Normal">
     <w:name w:val="Normal"/>
     <w:qFormat/>
-    <w:rsid w:val="00B727B7"/>
+    <w:rsid w:val="00797BD6"/>
   </w:style>
   <w:style w:type="paragraph" w:styleId="Ttulo1">
     <w:name w:val="heading 1"/>

</xml_diff>

<commit_message>
Feat: implemented general condictions section automatic, and changes to build the exe.
</commit_message>
<xml_diff>
--- a/src/data/RELATÓRIO_AGUA_MODELO.docx
+++ b/src/data/RELATÓRIO_AGUA_MODELO.docx
@@ -219,7 +219,29 @@
           <w:sz w:val="20"/>
           <w:szCs w:val="20"/>
         </w:rPr>
-        <w:t>{{Municipio}}</w:t>
+        <w:t>{{</w:t>
+      </w:r>
+      <w:proofErr w:type="spellStart"/>
+      <w:r>
+        <w:rPr>
+          <w:b/>
+          <w:bCs/>
+          <w:color w:val="FF0000"/>
+          <w:sz w:val="20"/>
+          <w:szCs w:val="20"/>
+        </w:rPr>
+        <w:t>Municipio</w:t>
+      </w:r>
+      <w:proofErr w:type="spellEnd"/>
+      <w:r>
+        <w:rPr>
+          <w:b/>
+          <w:bCs/>
+          <w:color w:val="FF0000"/>
+          <w:sz w:val="20"/>
+          <w:szCs w:val="20"/>
+        </w:rPr>
+        <w:t>}}</w:t>
       </w:r>
       <w:r>
         <w:rPr>
@@ -813,68 +835,6 @@
           <w:szCs w:val="20"/>
         </w:rPr>
       </w:pPr>
-      <w:bookmarkStart w:id="0" w:name="_Hlk208477674"/>
-      <w:r>
-        <w:rPr>
-          <w:sz w:val="20"/>
-          <w:szCs w:val="20"/>
-        </w:rPr>
-        <w:t xml:space="preserve">APÊNDICE </w:t>
-      </w:r>
-      <w:r>
-        <w:rPr>
-          <w:sz w:val="20"/>
-          <w:szCs w:val="20"/>
-        </w:rPr>
-        <w:t>2</w:t>
-      </w:r>
-      <w:r>
-        <w:rPr>
-          <w:sz w:val="20"/>
-          <w:szCs w:val="20"/>
-        </w:rPr>
-        <w:t xml:space="preserve"> – CONDIÇÕES GERAIS</w:t>
-      </w:r>
-    </w:p>
-    <w:p>
-      <w:pPr>
-        <w:spacing w:before="240" w:after="240" w:line="240" w:lineRule="auto"/>
-        <w:rPr>
-          <w:sz w:val="20"/>
-          <w:szCs w:val="20"/>
-        </w:rPr>
-      </w:pPr>
-      <w:r>
-        <w:rPr>
-          <w:sz w:val="20"/>
-          <w:szCs w:val="20"/>
-        </w:rPr>
-        <w:t xml:space="preserve">APÊNDICE </w:t>
-      </w:r>
-      <w:r>
-        <w:rPr>
-          <w:sz w:val="20"/>
-          <w:szCs w:val="20"/>
-        </w:rPr>
-        <w:t>3</w:t>
-      </w:r>
-      <w:r>
-        <w:rPr>
-          <w:sz w:val="20"/>
-          <w:szCs w:val="20"/>
-        </w:rPr>
-        <w:t xml:space="preserve"> - QUALIDADE DA ÁGUA</w:t>
-      </w:r>
-    </w:p>
-    <w:bookmarkEnd w:id="0"/>
-    <w:p>
-      <w:pPr>
-        <w:spacing w:before="240" w:after="240" w:line="240" w:lineRule="auto"/>
-        <w:rPr>
-          <w:sz w:val="20"/>
-          <w:szCs w:val="20"/>
-        </w:rPr>
-      </w:pPr>
       <w:r>
         <w:rPr>
           <w:sz w:val="20"/>
@@ -882,6 +842,15 @@
         </w:rPr>
         <w:t>ANEXO 1 - CADASTRO ESQUEMÁTICO DO SISTEMA FISCALIZADO</w:t>
       </w:r>
+    </w:p>
+    <w:p>
+      <w:pPr>
+        <w:spacing w:line="240" w:lineRule="auto"/>
+        <w:rPr>
+          <w:sz w:val="20"/>
+          <w:szCs w:val="20"/>
+        </w:rPr>
+      </w:pPr>
     </w:p>
     <w:p>
       <w:pPr>
@@ -1097,7 +1066,39 @@
           <w:sz w:val="20"/>
           <w:szCs w:val="20"/>
         </w:rPr>
-        <w:t>Nesse sentido, a Coordenadoria de Saneamento da Arpe (CSAN) desempenha um papel fundamental, através de ações regulatórias e de fiscalização, estrategicamente alinhadas à sua Agenda Regulatória, com o objetivo de realizar análises das unidades operacionais dos SAAs e de SESs, observando as condições operacionais, de conservação e de manutenção das unidades, verificação da legislação vigente, da qualidade e excelência operacional, da satisfação do usuário e da qualidade do serviço prestado.</w:t>
+        <w:t xml:space="preserve">Nesse sentido, a Coordenadoria de Saneamento da Arpe (CSAN) desempenha um papel fundamental, através de ações regulatórias e de fiscalização, estrategicamente alinhadas à sua Agenda Regulatória, com o objetivo de realizar análises das unidades operacionais dos </w:t>
+      </w:r>
+      <w:proofErr w:type="spellStart"/>
+      <w:r>
+        <w:rPr>
+          <w:sz w:val="20"/>
+          <w:szCs w:val="20"/>
+        </w:rPr>
+        <w:t>SAAs</w:t>
+      </w:r>
+      <w:proofErr w:type="spellEnd"/>
+      <w:r>
+        <w:rPr>
+          <w:sz w:val="20"/>
+          <w:szCs w:val="20"/>
+        </w:rPr>
+        <w:t xml:space="preserve"> e de </w:t>
+      </w:r>
+      <w:proofErr w:type="spellStart"/>
+      <w:r>
+        <w:rPr>
+          <w:sz w:val="20"/>
+          <w:szCs w:val="20"/>
+        </w:rPr>
+        <w:t>SESs</w:t>
+      </w:r>
+      <w:proofErr w:type="spellEnd"/>
+      <w:r>
+        <w:rPr>
+          <w:sz w:val="20"/>
+          <w:szCs w:val="20"/>
+        </w:rPr>
+        <w:t>, observando as condições operacionais, de conservação e de manutenção das unidades, verificação da legislação vigente, da qualidade e excelência operacional, da satisfação do usuário e da qualidade do serviço prestado.</w:t>
       </w:r>
     </w:p>
     <w:p>
@@ -1137,7 +1138,25 @@
           <w:sz w:val="20"/>
           <w:szCs w:val="20"/>
         </w:rPr>
-        <w:t>{{Municipio}}</w:t>
+        <w:t>{{</w:t>
+      </w:r>
+      <w:proofErr w:type="spellStart"/>
+      <w:r>
+        <w:rPr>
+          <w:color w:val="FF0000"/>
+          <w:sz w:val="20"/>
+          <w:szCs w:val="20"/>
+        </w:rPr>
+        <w:t>Municipio</w:t>
+      </w:r>
+      <w:proofErr w:type="spellEnd"/>
+      <w:r>
+        <w:rPr>
+          <w:color w:val="FF0000"/>
+          <w:sz w:val="20"/>
+          <w:szCs w:val="20"/>
+        </w:rPr>
+        <w:t>}}</w:t>
       </w:r>
       <w:r>
         <w:rPr>
@@ -1229,6 +1248,7 @@
         </w:rPr>
         <w:t xml:space="preserve">A fiscalização direta e periódica dos </w:t>
       </w:r>
+      <w:proofErr w:type="spellStart"/>
       <w:r>
         <w:rPr>
           <w:color w:val="EE0000"/>
@@ -1242,7 +1262,15 @@
           <w:sz w:val="20"/>
           <w:szCs w:val="20"/>
         </w:rPr>
-        <w:t xml:space="preserve">s do município de </w:t>
+        <w:t>s</w:t>
+      </w:r>
+      <w:proofErr w:type="spellEnd"/>
+      <w:r>
+        <w:rPr>
+          <w:sz w:val="20"/>
+          <w:szCs w:val="20"/>
+        </w:rPr>
+        <w:t xml:space="preserve"> do município de </w:t>
       </w:r>
       <w:r>
         <w:rPr>
@@ -1250,14 +1278,32 @@
           <w:sz w:val="20"/>
           <w:szCs w:val="20"/>
         </w:rPr>
-        <w:t>{{Municipio}}</w:t>
-      </w:r>
-      <w:r>
-        <w:rPr>
-          <w:sz w:val="20"/>
-          <w:szCs w:val="20"/>
-        </w:rPr>
-        <w:t xml:space="preserve"> tem por objetivo verificar o grau de conformidade das unidades operacionais dos com as legislações e normas vigentes dos </w:t>
+        <w:t>{{</w:t>
+      </w:r>
+      <w:proofErr w:type="spellStart"/>
+      <w:r>
+        <w:rPr>
+          <w:color w:val="FF0000"/>
+          <w:sz w:val="20"/>
+          <w:szCs w:val="20"/>
+        </w:rPr>
+        <w:t>Municipio</w:t>
+      </w:r>
+      <w:proofErr w:type="spellEnd"/>
+      <w:r>
+        <w:rPr>
+          <w:color w:val="FF0000"/>
+          <w:sz w:val="20"/>
+          <w:szCs w:val="20"/>
+        </w:rPr>
+        <w:t>}}</w:t>
+      </w:r>
+      <w:r>
+        <w:rPr>
+          <w:sz w:val="20"/>
+          <w:szCs w:val="20"/>
+        </w:rPr>
+        <w:t xml:space="preserve"> tem por objetivo verificar o grau de conformidade das unidades operacionais dos com as legislações e normas vigentes dos serviços de abastecimento de água e determinar e/ou recomendar medidas corretivas, com foco na </w:t>
       </w:r>
       <w:r>
         <w:rPr>
@@ -1265,7 +1311,7 @@
           <w:szCs w:val="20"/>
         </w:rPr>
         <w:lastRenderedPageBreak/>
-        <w:t>serviços de abastecimento de água e determinar e/ou recomendar medidas corretivas, com foco na qualidade dos serviços prestados, considerando a segurança, a qualidade, a regularidade e continuidade. Os objetivos específicos são:</w:t>
+        <w:t>qualidade dos serviços prestados, considerando a segurança, a qualidade, a regularidade e continuidade. Os objetivos específicos são:</w:t>
       </w:r>
     </w:p>
     <w:p>
@@ -1671,7 +1717,25 @@
           <w:sz w:val="20"/>
           <w:szCs w:val="20"/>
         </w:rPr>
-        <w:t xml:space="preserve">{{Municipio}} </w:t>
+        <w:t>{{</w:t>
+      </w:r>
+      <w:proofErr w:type="spellStart"/>
+      <w:r>
+        <w:rPr>
+          <w:color w:val="FF0000"/>
+          <w:sz w:val="20"/>
+          <w:szCs w:val="20"/>
+        </w:rPr>
+        <w:t>Municipio</w:t>
+      </w:r>
+      <w:proofErr w:type="spellEnd"/>
+      <w:r>
+        <w:rPr>
+          <w:color w:val="FF0000"/>
+          <w:sz w:val="20"/>
+          <w:szCs w:val="20"/>
+        </w:rPr>
+        <w:t xml:space="preserve">}} </w:t>
       </w:r>
       <w:r>
         <w:rPr>
@@ -1764,7 +1828,23 @@
           <w:sz w:val="20"/>
           <w:szCs w:val="20"/>
         </w:rPr>
-        <w:t xml:space="preserve"> - a execução da fiscalização é pautada por um arcabouço de normas e diretrizes, possibilitando que todas as etapas dos SASs sejam desenvolvidas de maneira eficiente e em conformidade aos padrões estabelecidos:</w:t>
+        <w:t xml:space="preserve"> - a execução da fiscalização é pautada por um arcabouço de normas e diretrizes, possibilitando que todas as etapas dos </w:t>
+      </w:r>
+      <w:proofErr w:type="spellStart"/>
+      <w:r>
+        <w:rPr>
+          <w:sz w:val="20"/>
+          <w:szCs w:val="20"/>
+        </w:rPr>
+        <w:t>SASs</w:t>
+      </w:r>
+      <w:proofErr w:type="spellEnd"/>
+      <w:r>
+        <w:rPr>
+          <w:sz w:val="20"/>
+          <w:szCs w:val="20"/>
+        </w:rPr>
+        <w:t xml:space="preserve"> sejam desenvolvidas de maneira eficiente e em conformidade aos padrões estabelecidos:</w:t>
       </w:r>
     </w:p>
     <w:p>
@@ -1888,13 +1968,41 @@
         </w:rPr>
         <w:t xml:space="preserve">Resoluções da ARPE nº 062/2009, </w:t>
       </w:r>
-      <w:r>
-        <w:rPr>
-          <w:sz w:val="20"/>
-          <w:szCs w:val="20"/>
-          <w:highlight w:val="yellow"/>
-        </w:rPr>
-        <w:t>xx de 2024 e yy de 2024</w:t>
+      <w:proofErr w:type="spellStart"/>
+      <w:r>
+        <w:rPr>
+          <w:sz w:val="20"/>
+          <w:szCs w:val="20"/>
+          <w:highlight w:val="yellow"/>
+        </w:rPr>
+        <w:t>xx</w:t>
+      </w:r>
+      <w:proofErr w:type="spellEnd"/>
+      <w:r>
+        <w:rPr>
+          <w:sz w:val="20"/>
+          <w:szCs w:val="20"/>
+          <w:highlight w:val="yellow"/>
+        </w:rPr>
+        <w:t xml:space="preserve"> de 2024 e </w:t>
+      </w:r>
+      <w:proofErr w:type="spellStart"/>
+      <w:r>
+        <w:rPr>
+          <w:sz w:val="20"/>
+          <w:szCs w:val="20"/>
+          <w:highlight w:val="yellow"/>
+        </w:rPr>
+        <w:t>yy</w:t>
+      </w:r>
+      <w:proofErr w:type="spellEnd"/>
+      <w:r>
+        <w:rPr>
+          <w:sz w:val="20"/>
+          <w:szCs w:val="20"/>
+          <w:highlight w:val="yellow"/>
+        </w:rPr>
+        <w:t xml:space="preserve"> de 2024</w:t>
       </w:r>
       <w:r>
         <w:rPr>
@@ -2331,7 +2439,25 @@
           <w:sz w:val="20"/>
           <w:szCs w:val="20"/>
         </w:rPr>
-        <w:t>{{Municipio}}</w:t>
+        <w:t>{{</w:t>
+      </w:r>
+      <w:proofErr w:type="spellStart"/>
+      <w:r>
+        <w:rPr>
+          <w:color w:val="FF0000"/>
+          <w:sz w:val="20"/>
+          <w:szCs w:val="20"/>
+        </w:rPr>
+        <w:t>Municipio</w:t>
+      </w:r>
+      <w:proofErr w:type="spellEnd"/>
+      <w:r>
+        <w:rPr>
+          <w:color w:val="FF0000"/>
+          <w:sz w:val="20"/>
+          <w:szCs w:val="20"/>
+        </w:rPr>
+        <w:t>}}</w:t>
       </w:r>
       <w:r>
         <w:rPr>
@@ -2439,7 +2565,25 @@
           <w:sz w:val="20"/>
           <w:szCs w:val="20"/>
         </w:rPr>
-        <w:t>{{Municipio}}</w:t>
+        <w:t>{{</w:t>
+      </w:r>
+      <w:proofErr w:type="spellStart"/>
+      <w:r>
+        <w:rPr>
+          <w:color w:val="FF0000"/>
+          <w:sz w:val="20"/>
+          <w:szCs w:val="20"/>
+        </w:rPr>
+        <w:t>Municipio</w:t>
+      </w:r>
+      <w:proofErr w:type="spellEnd"/>
+      <w:r>
+        <w:rPr>
+          <w:color w:val="FF0000"/>
+          <w:sz w:val="20"/>
+          <w:szCs w:val="20"/>
+        </w:rPr>
+        <w:t>}}</w:t>
       </w:r>
       <w:r>
         <w:rPr>
@@ -2487,7 +2631,23 @@
           <w:sz w:val="20"/>
           <w:szCs w:val="20"/>
         </w:rPr>
-        <w:t xml:space="preserve"> – os principais elementos avaliados na fase preparatória estão descritas nas </w:t>
+        <w:t xml:space="preserve"> – os principais elementos avaliados na fase preparatória estão </w:t>
+      </w:r>
+      <w:proofErr w:type="gramStart"/>
+      <w:r>
+        <w:rPr>
+          <w:sz w:val="20"/>
+          <w:szCs w:val="20"/>
+        </w:rPr>
+        <w:t>descritas</w:t>
+      </w:r>
+      <w:proofErr w:type="gramEnd"/>
+      <w:r>
+        <w:rPr>
+          <w:sz w:val="20"/>
+          <w:szCs w:val="20"/>
+        </w:rPr>
+        <w:t xml:space="preserve"> nas </w:t>
       </w:r>
       <w:r>
         <w:rPr>
@@ -2561,7 +2721,25 @@
           <w:sz w:val="20"/>
           <w:szCs w:val="20"/>
         </w:rPr>
-        <w:t>{{Municipio}}</w:t>
+        <w:t>{{</w:t>
+      </w:r>
+      <w:proofErr w:type="spellStart"/>
+      <w:r>
+        <w:rPr>
+          <w:color w:val="FF0000"/>
+          <w:sz w:val="20"/>
+          <w:szCs w:val="20"/>
+        </w:rPr>
+        <w:t>Municipio</w:t>
+      </w:r>
+      <w:proofErr w:type="spellEnd"/>
+      <w:r>
+        <w:rPr>
+          <w:color w:val="FF0000"/>
+          <w:sz w:val="20"/>
+          <w:szCs w:val="20"/>
+        </w:rPr>
+        <w:t>}}</w:t>
       </w:r>
       <w:r>
         <w:rPr>
@@ -2636,7 +2814,25 @@
           <w:sz w:val="20"/>
           <w:szCs w:val="20"/>
         </w:rPr>
-        <w:t>{{Municipio}}</w:t>
+        <w:t>{{</w:t>
+      </w:r>
+      <w:proofErr w:type="spellStart"/>
+      <w:r>
+        <w:rPr>
+          <w:color w:val="FF0000"/>
+          <w:sz w:val="20"/>
+          <w:szCs w:val="20"/>
+        </w:rPr>
+        <w:t>Municipio</w:t>
+      </w:r>
+      <w:proofErr w:type="spellEnd"/>
+      <w:r>
+        <w:rPr>
+          <w:color w:val="FF0000"/>
+          <w:sz w:val="20"/>
+          <w:szCs w:val="20"/>
+        </w:rPr>
+        <w:t>}}</w:t>
       </w:r>
       <w:r>
         <w:rPr>
@@ -2682,13 +2878,23 @@
           <w:highlight w:val="yellow"/>
         </w:rPr>
       </w:pPr>
-      <w:r>
-        <w:rPr>
-          <w:b/>
-          <w:sz w:val="20"/>
-          <w:szCs w:val="20"/>
-        </w:rPr>
-        <w:t>Obs:</w:t>
+      <w:proofErr w:type="spellStart"/>
+      <w:r>
+        <w:rPr>
+          <w:b/>
+          <w:sz w:val="20"/>
+          <w:szCs w:val="20"/>
+        </w:rPr>
+        <w:t>Obs</w:t>
+      </w:r>
+      <w:proofErr w:type="spellEnd"/>
+      <w:r>
+        <w:rPr>
+          <w:b/>
+          <w:sz w:val="20"/>
+          <w:szCs w:val="20"/>
+        </w:rPr>
+        <w:t>:</w:t>
       </w:r>
       <w:r>
         <w:rPr>
@@ -2737,7 +2943,43 @@
           <w:szCs w:val="20"/>
           <w:highlight w:val="yellow"/>
         </w:rPr>
-        <w:t xml:space="preserve"> estão alguns indicadores regulatórios, com destaque para o IUA (99%), indicando uma elevada universalização do abastecimento de água e o atingimento da meta contratual para o ano de 2023. Para o IPD (valor acumulado para o ano de 2023), com 63,76 %, mostra uma ineficiência significativa do sistema. O IQAP na rede de distribuição têm um valor de 92 % sugerindo que a qualidade da água distribuída é relativamente boa e que atende a maioria dos padrões de potabilidade exigidos. Por fim, para os Indicadores IUE, IUT, ICA e ICE não existe qualquer tipo de informação associada, o que dificulta uma avaliação mais detalhada e chama a atenção para a necessidade de investimentos e melhorias para atingir as metas de universalização do saneamento, apesar de estar destacado na planilha de acompanhamento (processo SEI nº0030200027.004527/2023-88) que o município atendeu as metas contratuais para o ano de 2023."</w:t>
+        <w:t xml:space="preserve"> estão alguns indicadores regulatórios, com destaque para o IUA (99%), indicando uma elevada universalização do abastecimento de água e o atingimento da meta contratual para o ano de 2023. Para o IPD (valor acumulado para o ano de 2023), com 63,76 %, mostra uma ineficiência significativa do sistema. </w:t>
+      </w:r>
+      <w:proofErr w:type="gramStart"/>
+      <w:r>
+        <w:rPr>
+          <w:sz w:val="20"/>
+          <w:szCs w:val="20"/>
+          <w:highlight w:val="yellow"/>
+        </w:rPr>
+        <w:t>O IQAP na rede de distribuição têm</w:t>
+      </w:r>
+      <w:proofErr w:type="gramEnd"/>
+      <w:r>
+        <w:rPr>
+          <w:sz w:val="20"/>
+          <w:szCs w:val="20"/>
+          <w:highlight w:val="yellow"/>
+        </w:rPr>
+        <w:t xml:space="preserve"> um valor de 92 % sugerindo que a qualidade da água distribuída é relativamente </w:t>
+      </w:r>
+      <w:proofErr w:type="spellStart"/>
+      <w:r>
+        <w:rPr>
+          <w:sz w:val="20"/>
+          <w:szCs w:val="20"/>
+          <w:highlight w:val="yellow"/>
+        </w:rPr>
+        <w:t>boa</w:t>
+      </w:r>
+      <w:proofErr w:type="spellEnd"/>
+      <w:r>
+        <w:rPr>
+          <w:sz w:val="20"/>
+          <w:szCs w:val="20"/>
+          <w:highlight w:val="yellow"/>
+        </w:rPr>
+        <w:t xml:space="preserve"> e que atende a maioria dos padrões de potabilidade exigidos. Por fim, para os Indicadores IUE, IUT, ICA e ICE não existe qualquer tipo de informação associada, o que dificulta uma avaliação mais detalhada e chama a atenção para a necessidade de investimentos e melhorias para atingir as metas de universalização do saneamento, apesar de estar destacado na planilha de acompanhamento (processo SEI nº0030200027.004527/2023-88) que o município atendeu as metas contratuais para o ano de 2023."</w:t>
       </w:r>
     </w:p>
     <w:p>
@@ -2868,7 +3110,25 @@
           <w:sz w:val="20"/>
           <w:szCs w:val="20"/>
         </w:rPr>
-        <w:t>{{Municipio}}</w:t>
+        <w:t>{{</w:t>
+      </w:r>
+      <w:proofErr w:type="spellStart"/>
+      <w:r>
+        <w:rPr>
+          <w:color w:val="FF0000"/>
+          <w:sz w:val="20"/>
+          <w:szCs w:val="20"/>
+        </w:rPr>
+        <w:t>Municipio</w:t>
+      </w:r>
+      <w:proofErr w:type="spellEnd"/>
+      <w:r>
+        <w:rPr>
+          <w:color w:val="FF0000"/>
+          <w:sz w:val="20"/>
+          <w:szCs w:val="20"/>
+        </w:rPr>
+        <w:t>}}</w:t>
       </w:r>
       <w:r>
         <w:rPr>
@@ -2939,7 +3199,23 @@
           <w:sz w:val="20"/>
           <w:szCs w:val="20"/>
         </w:rPr>
-        <w:t xml:space="preserve"> - Lista de NCs do </w:t>
+        <w:t xml:space="preserve"> - Lista de </w:t>
+      </w:r>
+      <w:proofErr w:type="spellStart"/>
+      <w:r>
+        <w:rPr>
+          <w:sz w:val="20"/>
+          <w:szCs w:val="20"/>
+        </w:rPr>
+        <w:t>NCs</w:t>
+      </w:r>
+      <w:proofErr w:type="spellEnd"/>
+      <w:r>
+        <w:rPr>
+          <w:sz w:val="20"/>
+          <w:szCs w:val="20"/>
+        </w:rPr>
+        <w:t xml:space="preserve"> do </w:t>
       </w:r>
       <w:r>
         <w:rPr>
@@ -2963,7 +3239,25 @@
           <w:sz w:val="20"/>
           <w:szCs w:val="20"/>
         </w:rPr>
-        <w:t>{{Municipio}}</w:t>
+        <w:t>{{</w:t>
+      </w:r>
+      <w:proofErr w:type="spellStart"/>
+      <w:r>
+        <w:rPr>
+          <w:color w:val="FF0000"/>
+          <w:sz w:val="20"/>
+          <w:szCs w:val="20"/>
+        </w:rPr>
+        <w:t>Municipio</w:t>
+      </w:r>
+      <w:proofErr w:type="spellEnd"/>
+      <w:r>
+        <w:rPr>
+          <w:color w:val="FF0000"/>
+          <w:sz w:val="20"/>
+          <w:szCs w:val="20"/>
+        </w:rPr>
+        <w:t>}}</w:t>
       </w:r>
       <w:r>
         <w:rPr>
@@ -2993,13 +3287,23 @@
           <w:highlight w:val="yellow"/>
         </w:rPr>
       </w:pPr>
-      <w:r>
-        <w:rPr>
-          <w:b/>
-          <w:sz w:val="20"/>
-          <w:szCs w:val="20"/>
-        </w:rPr>
-        <w:t xml:space="preserve">Obs: </w:t>
+      <w:proofErr w:type="spellStart"/>
+      <w:r>
+        <w:rPr>
+          <w:b/>
+          <w:sz w:val="20"/>
+          <w:szCs w:val="20"/>
+        </w:rPr>
+        <w:t>Obs</w:t>
+      </w:r>
+      <w:proofErr w:type="spellEnd"/>
+      <w:r>
+        <w:rPr>
+          <w:b/>
+          <w:sz w:val="20"/>
+          <w:szCs w:val="20"/>
+        </w:rPr>
+        <w:t xml:space="preserve">: </w:t>
       </w:r>
       <w:r>
         <w:rPr>
@@ -3014,7 +3318,61 @@
           <w:szCs w:val="20"/>
           <w:highlight w:val="yellow"/>
         </w:rPr>
-        <w:t>"A última fiscalização aconteceu em 2018 com a constatação de 35 (trinta e cinco) NCs, em 2023 aconteceu a fiscalização de retorno, com a verificação de 7 (sete) NCs. A mais recente fiscalização resultou em 23 (vinte e três) NCs. Confrontando as últimas fiscalizações com a atual tem-se que:</w:t>
+        <w:t xml:space="preserve">"A última fiscalização aconteceu em 2018 com a constatação de 35 (trinta e cinco) </w:t>
+      </w:r>
+      <w:proofErr w:type="spellStart"/>
+      <w:r>
+        <w:rPr>
+          <w:sz w:val="20"/>
+          <w:szCs w:val="20"/>
+          <w:highlight w:val="yellow"/>
+        </w:rPr>
+        <w:t>NCs</w:t>
+      </w:r>
+      <w:proofErr w:type="spellEnd"/>
+      <w:r>
+        <w:rPr>
+          <w:sz w:val="20"/>
+          <w:szCs w:val="20"/>
+          <w:highlight w:val="yellow"/>
+        </w:rPr>
+        <w:t xml:space="preserve">, em 2023 aconteceu a fiscalização de retorno, com a verificação de 7 (sete) </w:t>
+      </w:r>
+      <w:proofErr w:type="spellStart"/>
+      <w:r>
+        <w:rPr>
+          <w:sz w:val="20"/>
+          <w:szCs w:val="20"/>
+          <w:highlight w:val="yellow"/>
+        </w:rPr>
+        <w:t>NCs</w:t>
+      </w:r>
+      <w:proofErr w:type="spellEnd"/>
+      <w:r>
+        <w:rPr>
+          <w:sz w:val="20"/>
+          <w:szCs w:val="20"/>
+          <w:highlight w:val="yellow"/>
+        </w:rPr>
+        <w:t xml:space="preserve">. A mais recente fiscalização resultou em 23 (vinte e três) </w:t>
+      </w:r>
+      <w:proofErr w:type="spellStart"/>
+      <w:r>
+        <w:rPr>
+          <w:sz w:val="20"/>
+          <w:szCs w:val="20"/>
+          <w:highlight w:val="yellow"/>
+        </w:rPr>
+        <w:t>NCs</w:t>
+      </w:r>
+      <w:proofErr w:type="spellEnd"/>
+      <w:r>
+        <w:rPr>
+          <w:sz w:val="20"/>
+          <w:szCs w:val="20"/>
+          <w:highlight w:val="yellow"/>
+        </w:rPr>
+        <w:t>. Confrontando as últimas fiscalizações com a atual tem-se que:</w:t>
       </w:r>
     </w:p>
     <w:p>
@@ -3120,7 +3478,25 @@
           <w:szCs w:val="20"/>
           <w:highlight w:val="yellow"/>
         </w:rPr>
-        <w:t>Presença de vários pontos de vazamento no corpo do RAP - Murupé, além da registrada na Foto 15.</w:t>
+        <w:t xml:space="preserve">Presença de vários pontos de vazamento no corpo do RAP - </w:t>
+      </w:r>
+      <w:proofErr w:type="spellStart"/>
+      <w:r>
+        <w:rPr>
+          <w:sz w:val="20"/>
+          <w:szCs w:val="20"/>
+          <w:highlight w:val="yellow"/>
+        </w:rPr>
+        <w:t>Murupé</w:t>
+      </w:r>
+      <w:proofErr w:type="spellEnd"/>
+      <w:r>
+        <w:rPr>
+          <w:sz w:val="20"/>
+          <w:szCs w:val="20"/>
+          <w:highlight w:val="yellow"/>
+        </w:rPr>
+        <w:t>, além da registrada na Foto 15.</w:t>
       </w:r>
     </w:p>
     <w:p>
@@ -3164,7 +3540,43 @@
           <w:szCs w:val="20"/>
           <w:highlight w:val="yellow"/>
         </w:rPr>
-        <w:t xml:space="preserve">Atenção com a "manutenção limpeza e conservação na unidade EEab - Vertentinha, principalmente no banheiro da elevatório. Este ponto também foi observado no </w:t>
+        <w:t xml:space="preserve">Atenção com a "manutenção limpeza e conservação na unidade </w:t>
+      </w:r>
+      <w:proofErr w:type="spellStart"/>
+      <w:r>
+        <w:rPr>
+          <w:sz w:val="20"/>
+          <w:szCs w:val="20"/>
+          <w:highlight w:val="yellow"/>
+        </w:rPr>
+        <w:t>EEab</w:t>
+      </w:r>
+      <w:proofErr w:type="spellEnd"/>
+      <w:r>
+        <w:rPr>
+          <w:sz w:val="20"/>
+          <w:szCs w:val="20"/>
+          <w:highlight w:val="yellow"/>
+        </w:rPr>
+        <w:t xml:space="preserve"> - </w:t>
+      </w:r>
+      <w:proofErr w:type="spellStart"/>
+      <w:r>
+        <w:rPr>
+          <w:sz w:val="20"/>
+          <w:szCs w:val="20"/>
+          <w:highlight w:val="yellow"/>
+        </w:rPr>
+        <w:t>Vertentinha</w:t>
+      </w:r>
+      <w:proofErr w:type="spellEnd"/>
+      <w:r>
+        <w:rPr>
+          <w:sz w:val="20"/>
+          <w:szCs w:val="20"/>
+          <w:highlight w:val="yellow"/>
+        </w:rPr>
+        <w:t xml:space="preserve">, principalmente no banheiro da elevatório. Este ponto também foi observado no </w:t>
       </w:r>
       <w:r>
         <w:rPr>
@@ -3297,13 +3709,23 @@
           <w:highlight w:val="yellow"/>
         </w:rPr>
       </w:pPr>
-      <w:r>
-        <w:rPr>
-          <w:b/>
-          <w:sz w:val="20"/>
-          <w:szCs w:val="20"/>
-        </w:rPr>
-        <w:t>Obs:</w:t>
+      <w:proofErr w:type="spellStart"/>
+      <w:r>
+        <w:rPr>
+          <w:b/>
+          <w:sz w:val="20"/>
+          <w:szCs w:val="20"/>
+        </w:rPr>
+        <w:t>Obs</w:t>
+      </w:r>
+      <w:proofErr w:type="spellEnd"/>
+      <w:r>
+        <w:rPr>
+          <w:b/>
+          <w:sz w:val="20"/>
+          <w:szCs w:val="20"/>
+        </w:rPr>
+        <w:t>:</w:t>
       </w:r>
       <w:r>
         <w:rPr>
@@ -3335,7 +3757,25 @@
           <w:szCs w:val="20"/>
           <w:highlight w:val="yellow"/>
         </w:rPr>
-        <w:t xml:space="preserve"> são em relação a saída do tratamento de água, a turbidez na saída do(s) filtro(s) e o cloro residual livre após o tratamento final. De acordo com a Portaria GM/MS Nº888/2021, o cloro encontra-se dentro dos padrões estabelecidos, entretanto, a turbidez está fora do intervalo. Para a ETA - Murupé os parâmetros não foram aferidos pois a sala de química estava em manutenção.</w:t>
+        <w:t xml:space="preserve"> são em relação a saída do tratamento de água, a turbidez na saída do(s) filtro(s) e o cloro residual livre após o tratamento final. De acordo com a Portaria GM/MS Nº888/2021, o cloro encontra-se dentro dos padrões estabelecidos, entretanto, a turbidez está fora do intervalo. Para a ETA - </w:t>
+      </w:r>
+      <w:proofErr w:type="spellStart"/>
+      <w:r>
+        <w:rPr>
+          <w:sz w:val="20"/>
+          <w:szCs w:val="20"/>
+          <w:highlight w:val="yellow"/>
+        </w:rPr>
+        <w:t>Murupé</w:t>
+      </w:r>
+      <w:proofErr w:type="spellEnd"/>
+      <w:r>
+        <w:rPr>
+          <w:sz w:val="20"/>
+          <w:szCs w:val="20"/>
+          <w:highlight w:val="yellow"/>
+        </w:rPr>
+        <w:t xml:space="preserve"> os parâmetros não foram aferidos pois a sala de química estava em manutenção.</w:t>
       </w:r>
     </w:p>
     <w:p>
@@ -3365,8 +3805,27 @@
           <w:szCs w:val="20"/>
           <w:highlight w:val="yellow"/>
         </w:rPr>
-        <w:t xml:space="preserve">A Compesa enviou o Plano de Amostragem do Monitoramento da Qualidade da Água e o Plano de Ação para Presença de Coliformes Totais nas ETAs e </w:t>
-      </w:r>
+        <w:t xml:space="preserve">A Compesa enviou o Plano de Amostragem do Monitoramento da Qualidade da Água e o Plano de Ação para Presença de Coliformes Totais nas </w:t>
+      </w:r>
+      <w:proofErr w:type="spellStart"/>
+      <w:r>
+        <w:rPr>
+          <w:sz w:val="20"/>
+          <w:szCs w:val="20"/>
+          <w:highlight w:val="yellow"/>
+        </w:rPr>
+        <w:t>ETAs</w:t>
+      </w:r>
+      <w:proofErr w:type="spellEnd"/>
+      <w:r>
+        <w:rPr>
+          <w:sz w:val="20"/>
+          <w:szCs w:val="20"/>
+          <w:highlight w:val="yellow"/>
+        </w:rPr>
+        <w:t xml:space="preserve"> e </w:t>
+      </w:r>
+      <w:proofErr w:type="spellStart"/>
       <w:r>
         <w:rPr>
           <w:i/>
@@ -3374,6 +3833,51 @@
           <w:szCs w:val="20"/>
           <w:highlight w:val="yellow"/>
         </w:rPr>
+        <w:t>E</w:t>
+      </w:r>
+      <w:proofErr w:type="spellEnd"/>
+      <w:r>
+        <w:rPr>
+          <w:i/>
+          <w:sz w:val="20"/>
+          <w:szCs w:val="20"/>
+          <w:highlight w:val="yellow"/>
+        </w:rPr>
+        <w:t>. coli</w:t>
+      </w:r>
+      <w:r>
+        <w:rPr>
+          <w:sz w:val="20"/>
+          <w:szCs w:val="20"/>
+          <w:highlight w:val="yellow"/>
+        </w:rPr>
+        <w:t xml:space="preserve"> na Rede de Distribuição. A primeira descreve uma metodologia detalhada para garantir que a água fornecida à população atenda aos padrões de qualidade exigidos e a segunda sobre as ações a serem tomadas quando são identificadas presenças de coliformes totais nas saídas das </w:t>
+      </w:r>
+      <w:proofErr w:type="spellStart"/>
+      <w:r>
+        <w:rPr>
+          <w:sz w:val="20"/>
+          <w:szCs w:val="20"/>
+          <w:highlight w:val="yellow"/>
+        </w:rPr>
+        <w:t>ETAs</w:t>
+      </w:r>
+      <w:proofErr w:type="spellEnd"/>
+      <w:r>
+        <w:rPr>
+          <w:sz w:val="20"/>
+          <w:szCs w:val="20"/>
+          <w:highlight w:val="yellow"/>
+        </w:rPr>
+        <w:t xml:space="preserve"> e de </w:t>
+      </w:r>
+      <w:r>
+        <w:rPr>
+          <w:i/>
+          <w:sz w:val="20"/>
+          <w:szCs w:val="20"/>
+          <w:highlight w:val="yellow"/>
+        </w:rPr>
         <w:t>E. coli</w:t>
       </w:r>
       <w:r>
@@ -3382,24 +3886,25 @@
           <w:szCs w:val="20"/>
           <w:highlight w:val="yellow"/>
         </w:rPr>
-        <w:t xml:space="preserve"> na Rede de Distribuição. A primeira descreve uma metodologia detalhada para garantir que a água fornecida à população atenda aos padrões de qualidade exigidos e a segunda sobre as ações a serem tomadas quando são identificadas presenças de coliformes totais nas saídas das ETAs e de </w:t>
-      </w:r>
-      <w:r>
-        <w:rPr>
-          <w:i/>
-          <w:sz w:val="20"/>
-          <w:szCs w:val="20"/>
-          <w:highlight w:val="yellow"/>
-        </w:rPr>
-        <w:t>E. coli</w:t>
-      </w:r>
-      <w:r>
-        <w:rPr>
-          <w:sz w:val="20"/>
-          <w:szCs w:val="20"/>
-          <w:highlight w:val="yellow"/>
-        </w:rPr>
-        <w:t xml:space="preserve"> na rede de distribuição. Nesse sentido, os principais ações são:</w:t>
+        <w:t xml:space="preserve"> na rede de distribuição. Nesse sentido, </w:t>
+      </w:r>
+      <w:proofErr w:type="gramStart"/>
+      <w:r>
+        <w:rPr>
+          <w:sz w:val="20"/>
+          <w:szCs w:val="20"/>
+          <w:highlight w:val="yellow"/>
+        </w:rPr>
+        <w:t>os principais ações</w:t>
+      </w:r>
+      <w:proofErr w:type="gramEnd"/>
+      <w:r>
+        <w:rPr>
+          <w:sz w:val="20"/>
+          <w:szCs w:val="20"/>
+          <w:highlight w:val="yellow"/>
+        </w:rPr>
+        <w:t xml:space="preserve"> são:</w:t>
       </w:r>
     </w:p>
     <w:p>
@@ -3431,8 +3936,27 @@
           <w:szCs w:val="20"/>
           <w:highlight w:val="yellow"/>
         </w:rPr>
-        <w:t xml:space="preserve"> Físico-químicos (cor, turbidez, cloro residual livre) e Bacteriológicos (Coliformes totais e </w:t>
-      </w:r>
+        <w:t xml:space="preserve"> Físico-químicos (cor, turbidez, cloro residual livre) </w:t>
+      </w:r>
+      <w:proofErr w:type="gramStart"/>
+      <w:r>
+        <w:rPr>
+          <w:sz w:val="20"/>
+          <w:szCs w:val="20"/>
+          <w:highlight w:val="yellow"/>
+        </w:rPr>
+        <w:t>e Bacteriológicos</w:t>
+      </w:r>
+      <w:proofErr w:type="gramEnd"/>
+      <w:r>
+        <w:rPr>
+          <w:sz w:val="20"/>
+          <w:szCs w:val="20"/>
+          <w:highlight w:val="yellow"/>
+        </w:rPr>
+        <w:t xml:space="preserve"> (Coliformes totais e </w:t>
+      </w:r>
+      <w:proofErr w:type="spellStart"/>
       <w:r>
         <w:rPr>
           <w:i/>
@@ -3440,7 +3964,17 @@
           <w:szCs w:val="20"/>
           <w:highlight w:val="yellow"/>
         </w:rPr>
-        <w:t>E. coli</w:t>
+        <w:t>E</w:t>
+      </w:r>
+      <w:proofErr w:type="spellEnd"/>
+      <w:r>
+        <w:rPr>
+          <w:i/>
+          <w:sz w:val="20"/>
+          <w:szCs w:val="20"/>
+          <w:highlight w:val="yellow"/>
+        </w:rPr>
+        <w:t>. coli</w:t>
       </w:r>
       <w:r>
         <w:rPr>
@@ -3480,7 +4014,25 @@
           <w:szCs w:val="20"/>
           <w:highlight w:val="yellow"/>
         </w:rPr>
-        <w:t xml:space="preserve"> mensalmente, bimestralmente, e semestralmente.</w:t>
+        <w:t xml:space="preserve"> mensalmente, </w:t>
+      </w:r>
+      <w:proofErr w:type="gramStart"/>
+      <w:r>
+        <w:rPr>
+          <w:sz w:val="20"/>
+          <w:szCs w:val="20"/>
+          <w:highlight w:val="yellow"/>
+        </w:rPr>
+        <w:t>bimestralmente, e semestralmente</w:t>
+      </w:r>
+      <w:proofErr w:type="gramEnd"/>
+      <w:r>
+        <w:rPr>
+          <w:sz w:val="20"/>
+          <w:szCs w:val="20"/>
+          <w:highlight w:val="yellow"/>
+        </w:rPr>
+        <w:t>.</w:t>
       </w:r>
     </w:p>
     <w:p>
@@ -3512,7 +4064,79 @@
           <w:szCs w:val="20"/>
           <w:highlight w:val="yellow"/>
         </w:rPr>
-        <w:t xml:space="preserve"> Manancial (Barragem Siriji e Riacho Vertentinha), ETA (saídas da ETA Murupé e ETA Vicência) e Reservatórios (diversos pontos na cidade, como Rua Bairro Novo e Rua Maria Albertins).</w:t>
+        <w:t xml:space="preserve"> Manancial (Barragem Siriji e Riacho </w:t>
+      </w:r>
+      <w:proofErr w:type="spellStart"/>
+      <w:r>
+        <w:rPr>
+          <w:sz w:val="20"/>
+          <w:szCs w:val="20"/>
+          <w:highlight w:val="yellow"/>
+        </w:rPr>
+        <w:t>Vertentinha</w:t>
+      </w:r>
+      <w:proofErr w:type="spellEnd"/>
+      <w:r>
+        <w:rPr>
+          <w:sz w:val="20"/>
+          <w:szCs w:val="20"/>
+          <w:highlight w:val="yellow"/>
+        </w:rPr>
+        <w:t xml:space="preserve">), ETA (saídas da ETA </w:t>
+      </w:r>
+      <w:proofErr w:type="spellStart"/>
+      <w:r>
+        <w:rPr>
+          <w:sz w:val="20"/>
+          <w:szCs w:val="20"/>
+          <w:highlight w:val="yellow"/>
+        </w:rPr>
+        <w:t>Murupé</w:t>
+      </w:r>
+      <w:proofErr w:type="spellEnd"/>
+      <w:r>
+        <w:rPr>
+          <w:sz w:val="20"/>
+          <w:szCs w:val="20"/>
+          <w:highlight w:val="yellow"/>
+        </w:rPr>
+        <w:t xml:space="preserve"> e ETA Vicência) </w:t>
+      </w:r>
+      <w:proofErr w:type="gramStart"/>
+      <w:r>
+        <w:rPr>
+          <w:sz w:val="20"/>
+          <w:szCs w:val="20"/>
+          <w:highlight w:val="yellow"/>
+        </w:rPr>
+        <w:t>e Reservatórios</w:t>
+      </w:r>
+      <w:proofErr w:type="gramEnd"/>
+      <w:r>
+        <w:rPr>
+          <w:sz w:val="20"/>
+          <w:szCs w:val="20"/>
+          <w:highlight w:val="yellow"/>
+        </w:rPr>
+        <w:t xml:space="preserve"> (diversos pontos na cidade, como Rua Bairro Novo e Rua Maria </w:t>
+      </w:r>
+      <w:proofErr w:type="spellStart"/>
+      <w:r>
+        <w:rPr>
+          <w:sz w:val="20"/>
+          <w:szCs w:val="20"/>
+          <w:highlight w:val="yellow"/>
+        </w:rPr>
+        <w:t>Albertins</w:t>
+      </w:r>
+      <w:proofErr w:type="spellEnd"/>
+      <w:r>
+        <w:rPr>
+          <w:sz w:val="20"/>
+          <w:szCs w:val="20"/>
+          <w:highlight w:val="yellow"/>
+        </w:rPr>
+        <w:t>).</w:t>
       </w:r>
     </w:p>
     <w:p>
@@ -3544,7 +4168,25 @@
           <w:szCs w:val="20"/>
           <w:highlight w:val="yellow"/>
         </w:rPr>
-        <w:t xml:space="preserve">(detectadas presenças de coliformes totais nas saídas das ETAs e de </w:t>
+        <w:t xml:space="preserve">(detectadas presenças de coliformes totais nas saídas das </w:t>
+      </w:r>
+      <w:proofErr w:type="spellStart"/>
+      <w:r>
+        <w:rPr>
+          <w:sz w:val="20"/>
+          <w:szCs w:val="20"/>
+          <w:highlight w:val="yellow"/>
+        </w:rPr>
+        <w:t>ETAs</w:t>
+      </w:r>
+      <w:proofErr w:type="spellEnd"/>
+      <w:r>
+        <w:rPr>
+          <w:sz w:val="20"/>
+          <w:szCs w:val="20"/>
+          <w:highlight w:val="yellow"/>
+        </w:rPr>
+        <w:t xml:space="preserve"> e de </w:t>
       </w:r>
       <w:r>
         <w:rPr>
@@ -3561,7 +4203,25 @@
           <w:szCs w:val="20"/>
           <w:highlight w:val="yellow"/>
         </w:rPr>
-        <w:t xml:space="preserve"> na rede de distribuição): ajustes na dosagem de produtos químicos, limpeza do reservatório e recoletas sucessivas até que os resultados sejam satisfatórios.</w:t>
+        <w:t xml:space="preserve"> na rede de distribuição): ajustes na dosagem de produtos químicos, limpeza do reservatório e </w:t>
+      </w:r>
+      <w:proofErr w:type="spellStart"/>
+      <w:r>
+        <w:rPr>
+          <w:sz w:val="20"/>
+          <w:szCs w:val="20"/>
+          <w:highlight w:val="yellow"/>
+        </w:rPr>
+        <w:t>recoletas</w:t>
+      </w:r>
+      <w:proofErr w:type="spellEnd"/>
+      <w:r>
+        <w:rPr>
+          <w:sz w:val="20"/>
+          <w:szCs w:val="20"/>
+          <w:highlight w:val="yellow"/>
+        </w:rPr>
+        <w:t xml:space="preserve"> sucessivas até que os resultados sejam satisfatórios.</w:t>
       </w:r>
     </w:p>
     <w:p>
@@ -3593,7 +4253,25 @@
           <w:szCs w:val="20"/>
           <w:highlight w:val="yellow"/>
         </w:rPr>
-        <w:t xml:space="preserve"> (detectadas presenças de coliformes totais nas saídas das ETAs e de </w:t>
+        <w:t xml:space="preserve"> (detectadas presenças de coliformes totais nas saídas das </w:t>
+      </w:r>
+      <w:proofErr w:type="spellStart"/>
+      <w:r>
+        <w:rPr>
+          <w:sz w:val="20"/>
+          <w:szCs w:val="20"/>
+          <w:highlight w:val="yellow"/>
+        </w:rPr>
+        <w:t>ETAs</w:t>
+      </w:r>
+      <w:proofErr w:type="spellEnd"/>
+      <w:r>
+        <w:rPr>
+          <w:sz w:val="20"/>
+          <w:szCs w:val="20"/>
+          <w:highlight w:val="yellow"/>
+        </w:rPr>
+        <w:t xml:space="preserve"> e de </w:t>
       </w:r>
       <w:r>
         <w:rPr>
@@ -3610,7 +4288,25 @@
           <w:szCs w:val="20"/>
           <w:highlight w:val="yellow"/>
         </w:rPr>
-        <w:t xml:space="preserve"> na rede de distribuição): recoleta imediata e amostras adicionais a montante e jusante do ponto de detecção, ações corretivas como descargas na rede e investigação de possíveis infiltrações de esgoto e interrupção do abastecimento no trecho afetado em caso de confirmação de contaminação."</w:t>
+        <w:t xml:space="preserve"> na rede de distribuição): </w:t>
+      </w:r>
+      <w:proofErr w:type="spellStart"/>
+      <w:r>
+        <w:rPr>
+          <w:sz w:val="20"/>
+          <w:szCs w:val="20"/>
+          <w:highlight w:val="yellow"/>
+        </w:rPr>
+        <w:t>recoleta</w:t>
+      </w:r>
+      <w:proofErr w:type="spellEnd"/>
+      <w:r>
+        <w:rPr>
+          <w:sz w:val="20"/>
+          <w:szCs w:val="20"/>
+          <w:highlight w:val="yellow"/>
+        </w:rPr>
+        <w:t xml:space="preserve"> imediata e amostras adicionais a montante e jusante do ponto de detecção, ações corretivas como descargas na rede e investigação de possíveis infiltrações de esgoto e interrupção do abastecimento no trecho afetado em caso de confirmação de contaminação."</w:t>
       </w:r>
     </w:p>
     <w:p>
@@ -3810,7 +4506,25 @@
           <w:szCs w:val="20"/>
           <w:highlight w:val="yellow"/>
         </w:rPr>
-        <w:t xml:space="preserve"> para resolutividade das 11 (onze) NCs constatadas, conforme disposto na </w:t>
+        <w:t xml:space="preserve"> para resolutividade das 11 (onze) </w:t>
+      </w:r>
+      <w:proofErr w:type="spellStart"/>
+      <w:r>
+        <w:rPr>
+          <w:sz w:val="20"/>
+          <w:szCs w:val="20"/>
+          <w:highlight w:val="yellow"/>
+        </w:rPr>
+        <w:t>NCs</w:t>
+      </w:r>
+      <w:proofErr w:type="spellEnd"/>
+      <w:r>
+        <w:rPr>
+          <w:sz w:val="20"/>
+          <w:szCs w:val="20"/>
+          <w:highlight w:val="yellow"/>
+        </w:rPr>
+        <w:t xml:space="preserve"> constatadas, conforme disposto na </w:t>
       </w:r>
       <w:r>
         <w:rPr>
@@ -4060,7 +4774,25 @@
           <w:szCs w:val="20"/>
           <w:highlight w:val="yellow"/>
         </w:rPr>
-        <w:t>Seguir o fluxo de trabalho intersetorial entre o MPPE, Vigiagua e Arpe para a resolutividade das inconformidades da qualidade da água.</w:t>
+        <w:t xml:space="preserve">Seguir o fluxo de trabalho intersetorial entre o MPPE, </w:t>
+      </w:r>
+      <w:proofErr w:type="spellStart"/>
+      <w:r>
+        <w:rPr>
+          <w:sz w:val="20"/>
+          <w:szCs w:val="20"/>
+          <w:highlight w:val="yellow"/>
+        </w:rPr>
+        <w:t>Vigiagua</w:t>
+      </w:r>
+      <w:proofErr w:type="spellEnd"/>
+      <w:r>
+        <w:rPr>
+          <w:sz w:val="20"/>
+          <w:szCs w:val="20"/>
+          <w:highlight w:val="yellow"/>
+        </w:rPr>
+        <w:t xml:space="preserve"> e Arpe para a resolutividade das inconformidades da qualidade da água.</w:t>
       </w:r>
     </w:p>
     <w:p>
@@ -4123,7 +4855,25 @@
           <w:sz w:val="20"/>
           <w:szCs w:val="20"/>
         </w:rPr>
-        <w:t>{{Municipio}}</w:t>
+        <w:t>{{</w:t>
+      </w:r>
+      <w:proofErr w:type="spellStart"/>
+      <w:r>
+        <w:rPr>
+          <w:color w:val="FF0000"/>
+          <w:sz w:val="20"/>
+          <w:szCs w:val="20"/>
+        </w:rPr>
+        <w:t>Municipio</w:t>
+      </w:r>
+      <w:proofErr w:type="spellEnd"/>
+      <w:r>
+        <w:rPr>
+          <w:color w:val="FF0000"/>
+          <w:sz w:val="20"/>
+          <w:szCs w:val="20"/>
+        </w:rPr>
+        <w:t>}}</w:t>
       </w:r>
       <w:r>
         <w:rPr>
@@ -4194,13 +4944,23 @@
           <w:szCs w:val="20"/>
         </w:rPr>
       </w:pPr>
-      <w:r>
-        <w:rPr>
-          <w:sz w:val="20"/>
-          <w:szCs w:val="20"/>
-          <w:highlight w:val="yellow"/>
-        </w:rPr>
-        <w:t>O cadastro esquemático dos sistemas não foram enviados para a agência, devendo ser justificado o não envio.</w:t>
+      <w:proofErr w:type="gramStart"/>
+      <w:r>
+        <w:rPr>
+          <w:sz w:val="20"/>
+          <w:szCs w:val="20"/>
+          <w:highlight w:val="yellow"/>
+        </w:rPr>
+        <w:t>O cadastro esquemático dos sistemas não foram</w:t>
+      </w:r>
+      <w:proofErr w:type="gramEnd"/>
+      <w:r>
+        <w:rPr>
+          <w:sz w:val="20"/>
+          <w:szCs w:val="20"/>
+          <w:highlight w:val="yellow"/>
+        </w:rPr>
+        <w:t xml:space="preserve"> enviados para a agência, devendo ser justificado o não envio.</w:t>
       </w:r>
     </w:p>
     <w:p>
@@ -4223,7 +4983,43 @@
           <w:szCs w:val="20"/>
           <w:highlight w:val="yellow"/>
         </w:rPr>
-        <w:t>A(s) unidade(s) XX e YY estavam paralisada(s). Assim, a espera-se que a prestadora encaminhe os devidos esclarecimentos em relação a paralisação em conformidade com os Arts. 36 e 37 da Resolução Arpe 62/2009.</w:t>
+        <w:t xml:space="preserve">A(s) unidade(s) XX e YY estavam </w:t>
+      </w:r>
+      <w:proofErr w:type="gramStart"/>
+      <w:r>
+        <w:rPr>
+          <w:sz w:val="20"/>
+          <w:szCs w:val="20"/>
+          <w:highlight w:val="yellow"/>
+        </w:rPr>
+        <w:t>paralisada</w:t>
+      </w:r>
+      <w:proofErr w:type="gramEnd"/>
+      <w:r>
+        <w:rPr>
+          <w:sz w:val="20"/>
+          <w:szCs w:val="20"/>
+          <w:highlight w:val="yellow"/>
+        </w:rPr>
+        <w:t xml:space="preserve">(s). Assim, a espera-se que a prestadora encaminhe os devidos esclarecimentos em relação a paralisação em conformidade com os </w:t>
+      </w:r>
+      <w:proofErr w:type="spellStart"/>
+      <w:r>
+        <w:rPr>
+          <w:sz w:val="20"/>
+          <w:szCs w:val="20"/>
+          <w:highlight w:val="yellow"/>
+        </w:rPr>
+        <w:t>Arts</w:t>
+      </w:r>
+      <w:proofErr w:type="spellEnd"/>
+      <w:r>
+        <w:rPr>
+          <w:sz w:val="20"/>
+          <w:szCs w:val="20"/>
+          <w:highlight w:val="yellow"/>
+        </w:rPr>
+        <w:t>. 36 e 37 da Resolução Arpe 62/2009.</w:t>
       </w:r>
     </w:p>
     <w:p>
@@ -4269,7 +5065,43 @@
           <w:szCs w:val="20"/>
           <w:highlight w:val="yellow"/>
         </w:rPr>
-        <w:t>As ETAs fiscalizadas estavam certificadas pelas ISOs 9.000 e 14.000.</w:t>
+        <w:t xml:space="preserve">As </w:t>
+      </w:r>
+      <w:proofErr w:type="spellStart"/>
+      <w:r>
+        <w:rPr>
+          <w:sz w:val="20"/>
+          <w:szCs w:val="20"/>
+          <w:highlight w:val="yellow"/>
+        </w:rPr>
+        <w:t>ETAs</w:t>
+      </w:r>
+      <w:proofErr w:type="spellEnd"/>
+      <w:r>
+        <w:rPr>
+          <w:sz w:val="20"/>
+          <w:szCs w:val="20"/>
+          <w:highlight w:val="yellow"/>
+        </w:rPr>
+        <w:t xml:space="preserve"> fiscalizadas estavam certificadas pelas </w:t>
+      </w:r>
+      <w:proofErr w:type="spellStart"/>
+      <w:r>
+        <w:rPr>
+          <w:sz w:val="20"/>
+          <w:szCs w:val="20"/>
+          <w:highlight w:val="yellow"/>
+        </w:rPr>
+        <w:t>ISOs</w:t>
+      </w:r>
+      <w:proofErr w:type="spellEnd"/>
+      <w:r>
+        <w:rPr>
+          <w:sz w:val="20"/>
+          <w:szCs w:val="20"/>
+          <w:highlight w:val="yellow"/>
+        </w:rPr>
+        <w:t xml:space="preserve"> 9.000 e 14.000.</w:t>
       </w:r>
     </w:p>
     <w:p>
@@ -4315,7 +5147,25 @@
           <w:szCs w:val="20"/>
           <w:highlight w:val="yellow"/>
         </w:rPr>
-        <w:t>A comprovação da Lavagem dos Reservatórios não foi enviado para a agência, devendo ser justificado o não envio.</w:t>
+        <w:t xml:space="preserve">A comprovação da Lavagem dos Reservatórios não foi </w:t>
+      </w:r>
+      <w:proofErr w:type="gramStart"/>
+      <w:r>
+        <w:rPr>
+          <w:sz w:val="20"/>
+          <w:szCs w:val="20"/>
+          <w:highlight w:val="yellow"/>
+        </w:rPr>
+        <w:t>enviado</w:t>
+      </w:r>
+      <w:proofErr w:type="gramEnd"/>
+      <w:r>
+        <w:rPr>
+          <w:sz w:val="20"/>
+          <w:szCs w:val="20"/>
+          <w:highlight w:val="yellow"/>
+        </w:rPr>
+        <w:t xml:space="preserve"> para a agência, devendo ser justificado o não envio.</w:t>
       </w:r>
     </w:p>
     <w:p>
@@ -4384,7 +5234,43 @@
           <w:szCs w:val="20"/>
           <w:highlight w:val="yellow"/>
         </w:rPr>
-        <w:t>O Plano de Ação para presença de Coliformes Totais nas ETAs e E. Coli na rede de distribuição.</w:t>
+        <w:t xml:space="preserve">O Plano de Ação para presença de Coliformes Totais nas </w:t>
+      </w:r>
+      <w:proofErr w:type="spellStart"/>
+      <w:r>
+        <w:rPr>
+          <w:sz w:val="20"/>
+          <w:szCs w:val="20"/>
+          <w:highlight w:val="yellow"/>
+        </w:rPr>
+        <w:t>ETAs</w:t>
+      </w:r>
+      <w:proofErr w:type="spellEnd"/>
+      <w:r>
+        <w:rPr>
+          <w:sz w:val="20"/>
+          <w:szCs w:val="20"/>
+          <w:highlight w:val="yellow"/>
+        </w:rPr>
+        <w:t xml:space="preserve"> e </w:t>
+      </w:r>
+      <w:proofErr w:type="spellStart"/>
+      <w:r>
+        <w:rPr>
+          <w:sz w:val="20"/>
+          <w:szCs w:val="20"/>
+          <w:highlight w:val="yellow"/>
+        </w:rPr>
+        <w:t>E</w:t>
+      </w:r>
+      <w:proofErr w:type="spellEnd"/>
+      <w:r>
+        <w:rPr>
+          <w:sz w:val="20"/>
+          <w:szCs w:val="20"/>
+          <w:highlight w:val="yellow"/>
+        </w:rPr>
+        <w:t>. Coli na rede de distribuição.</w:t>
       </w:r>
     </w:p>
     <w:p>
@@ -4407,7 +5293,43 @@
           <w:szCs w:val="20"/>
           <w:highlight w:val="yellow"/>
         </w:rPr>
-        <w:t>Plano de Ação para presença de Coliformes Totais nas ETAs e E. Coli na rede de distribuição.</w:t>
+        <w:t xml:space="preserve">Plano de Ação para presença de Coliformes Totais nas </w:t>
+      </w:r>
+      <w:proofErr w:type="spellStart"/>
+      <w:r>
+        <w:rPr>
+          <w:sz w:val="20"/>
+          <w:szCs w:val="20"/>
+          <w:highlight w:val="yellow"/>
+        </w:rPr>
+        <w:t>ETAs</w:t>
+      </w:r>
+      <w:proofErr w:type="spellEnd"/>
+      <w:r>
+        <w:rPr>
+          <w:sz w:val="20"/>
+          <w:szCs w:val="20"/>
+          <w:highlight w:val="yellow"/>
+        </w:rPr>
+        <w:t xml:space="preserve"> e </w:t>
+      </w:r>
+      <w:proofErr w:type="spellStart"/>
+      <w:r>
+        <w:rPr>
+          <w:sz w:val="20"/>
+          <w:szCs w:val="20"/>
+          <w:highlight w:val="yellow"/>
+        </w:rPr>
+        <w:t>E</w:t>
+      </w:r>
+      <w:proofErr w:type="spellEnd"/>
+      <w:r>
+        <w:rPr>
+          <w:sz w:val="20"/>
+          <w:szCs w:val="20"/>
+          <w:highlight w:val="yellow"/>
+        </w:rPr>
+        <w:t>. Coli na rede de distribuição.</w:t>
       </w:r>
     </w:p>
     <w:p>
@@ -4430,7 +5352,25 @@
           <w:szCs w:val="20"/>
           <w:highlight w:val="yellow"/>
         </w:rPr>
-        <w:t>As informações sobre indicadores regulatórios, na Tabela 5, indicam que o município possui 100% de acesso ao abastecimento de água (IAA), mas apenas 5,83% de atendimento em esgotamento sanitário, necessitando urgentemente de investimentos. As perdas são altas, com 59,02%, revelando ineficiências significativas. O IQAP de 73% sugere uma qualidade de água relativamente boa, mas ainda necessita de melhorias para atender aos padrões legais.</w:t>
+        <w:t xml:space="preserve">As informações sobre indicadores regulatórios, na Tabela 5, indicam que o município possui 100% de acesso ao abastecimento de água (IAA), mas apenas 5,83% de atendimento em esgotamento sanitário, necessitando urgentemente de investimentos. As perdas são altas, com 59,02%, revelando ineficiências significativas. O IQAP de 73% sugere uma qualidade de água relativamente </w:t>
+      </w:r>
+      <w:proofErr w:type="spellStart"/>
+      <w:r>
+        <w:rPr>
+          <w:sz w:val="20"/>
+          <w:szCs w:val="20"/>
+          <w:highlight w:val="yellow"/>
+        </w:rPr>
+        <w:t>boa</w:t>
+      </w:r>
+      <w:proofErr w:type="spellEnd"/>
+      <w:r>
+        <w:rPr>
+          <w:sz w:val="20"/>
+          <w:szCs w:val="20"/>
+          <w:highlight w:val="yellow"/>
+        </w:rPr>
+        <w:t>, mas ainda necessita de melhorias para atender aos padrões legais.</w:t>
       </w:r>
     </w:p>
     <w:p>
@@ -4528,6 +5468,7 @@
         </w:rPr>
         <w:t xml:space="preserve">Por fim, considerando a importância dos </w:t>
       </w:r>
+      <w:proofErr w:type="spellStart"/>
       <w:r>
         <w:rPr>
           <w:color w:val="EE0000"/>
@@ -4541,7 +5482,15 @@
           <w:sz w:val="20"/>
           <w:szCs w:val="20"/>
         </w:rPr>
-        <w:t>s para a promoção da saúde pública, preservação do meio ambiente e desenvolvimento sustentável, torna-se eminente que os serviços prestados estejam em conformidade com a legislação em vigor e, que existam, ações corretivas, acompanhadas de uma gestão transparente e responsiva para o cumprimento das determinações, recomendações e resolutividade das não conformidades. Este conjunto tem potencial para a promoção de um futuro sustentável e garantia de um serviço prestado com qualidade.</w:t>
+        <w:t>s</w:t>
+      </w:r>
+      <w:proofErr w:type="spellEnd"/>
+      <w:r>
+        <w:rPr>
+          <w:sz w:val="20"/>
+          <w:szCs w:val="20"/>
+        </w:rPr>
+        <w:t xml:space="preserve"> para a promoção da saúde pública, preservação do meio ambiente e desenvolvimento sustentável, torna-se eminente que os serviços prestados estejam em conformidade com a legislação em vigor e, que existam, ações corretivas, acompanhadas de uma gestão transparente e responsiva para o cumprimento das determinações, recomendações e resolutividade das não conformidades. Este conjunto tem potencial para a promoção de um futuro sustentável e garantia de um serviço prestado com qualidade.</w:t>
       </w:r>
     </w:p>
     <w:p>
@@ -4591,13 +5540,243 @@
           <w:szCs w:val="20"/>
         </w:rPr>
       </w:pPr>
-      <w:r>
-        <w:rPr>
-          <w:b/>
-          <w:sz w:val="20"/>
-          <w:szCs w:val="20"/>
-        </w:rPr>
-        <w:t>APÊNDICE 2 – QUALIDADE DA ÁGUA</w:t>
+    </w:p>
+    <w:p>
+      <w:pPr>
+        <w:spacing w:before="240" w:after="240" w:line="240" w:lineRule="auto"/>
+        <w:rPr>
+          <w:b/>
+          <w:sz w:val="20"/>
+          <w:szCs w:val="20"/>
+        </w:rPr>
+      </w:pPr>
+    </w:p>
+    <w:p>
+      <w:pPr>
+        <w:spacing w:before="240" w:after="240" w:line="240" w:lineRule="auto"/>
+        <w:rPr>
+          <w:b/>
+          <w:sz w:val="20"/>
+          <w:szCs w:val="20"/>
+        </w:rPr>
+      </w:pPr>
+    </w:p>
+    <w:p>
+      <w:pPr>
+        <w:spacing w:before="240" w:after="240" w:line="240" w:lineRule="auto"/>
+        <w:rPr>
+          <w:b/>
+          <w:sz w:val="20"/>
+          <w:szCs w:val="20"/>
+        </w:rPr>
+      </w:pPr>
+    </w:p>
+    <w:p>
+      <w:pPr>
+        <w:spacing w:before="240" w:after="240" w:line="240" w:lineRule="auto"/>
+        <w:rPr>
+          <w:b/>
+          <w:sz w:val="20"/>
+          <w:szCs w:val="20"/>
+        </w:rPr>
+      </w:pPr>
+    </w:p>
+    <w:p>
+      <w:pPr>
+        <w:spacing w:before="240" w:after="240" w:line="240" w:lineRule="auto"/>
+        <w:rPr>
+          <w:b/>
+          <w:sz w:val="20"/>
+          <w:szCs w:val="20"/>
+        </w:rPr>
+      </w:pPr>
+    </w:p>
+    <w:p>
+      <w:pPr>
+        <w:spacing w:before="240" w:after="240" w:line="240" w:lineRule="auto"/>
+        <w:rPr>
+          <w:b/>
+          <w:sz w:val="20"/>
+          <w:szCs w:val="20"/>
+        </w:rPr>
+      </w:pPr>
+    </w:p>
+    <w:p>
+      <w:pPr>
+        <w:spacing w:before="240" w:after="240" w:line="240" w:lineRule="auto"/>
+        <w:rPr>
+          <w:bCs/>
+          <w:sz w:val="20"/>
+          <w:szCs w:val="20"/>
+        </w:rPr>
+      </w:pPr>
+    </w:p>
+    <w:p>
+      <w:pPr>
+        <w:spacing w:before="240" w:after="240" w:line="240" w:lineRule="auto"/>
+        <w:rPr>
+          <w:b/>
+          <w:sz w:val="20"/>
+          <w:szCs w:val="20"/>
+        </w:rPr>
+      </w:pPr>
+    </w:p>
+    <w:p>
+      <w:pPr>
+        <w:spacing w:before="240" w:after="240" w:line="240" w:lineRule="auto"/>
+        <w:rPr>
+          <w:b/>
+          <w:sz w:val="20"/>
+          <w:szCs w:val="20"/>
+        </w:rPr>
+      </w:pPr>
+    </w:p>
+    <w:p>
+      <w:pPr>
+        <w:spacing w:before="240" w:after="240" w:line="240" w:lineRule="auto"/>
+        <w:rPr>
+          <w:b/>
+          <w:sz w:val="20"/>
+          <w:szCs w:val="20"/>
+        </w:rPr>
+      </w:pPr>
+    </w:p>
+    <w:p>
+      <w:pPr>
+        <w:spacing w:before="240" w:after="240" w:line="240" w:lineRule="auto"/>
+        <w:rPr>
+          <w:b/>
+          <w:sz w:val="20"/>
+          <w:szCs w:val="20"/>
+        </w:rPr>
+      </w:pPr>
+    </w:p>
+    <w:p>
+      <w:pPr>
+        <w:spacing w:before="240" w:after="240" w:line="240" w:lineRule="auto"/>
+        <w:rPr>
+          <w:b/>
+          <w:sz w:val="20"/>
+          <w:szCs w:val="20"/>
+        </w:rPr>
+      </w:pPr>
+    </w:p>
+    <w:p>
+      <w:pPr>
+        <w:spacing w:before="240" w:after="240" w:line="240" w:lineRule="auto"/>
+        <w:rPr>
+          <w:b/>
+          <w:sz w:val="20"/>
+          <w:szCs w:val="20"/>
+        </w:rPr>
+      </w:pPr>
+    </w:p>
+    <w:p>
+      <w:pPr>
+        <w:spacing w:before="240" w:after="240" w:line="240" w:lineRule="auto"/>
+        <w:rPr>
+          <w:b/>
+          <w:sz w:val="20"/>
+          <w:szCs w:val="20"/>
+        </w:rPr>
+      </w:pPr>
+    </w:p>
+    <w:p>
+      <w:pPr>
+        <w:spacing w:before="240" w:after="240" w:line="240" w:lineRule="auto"/>
+        <w:rPr>
+          <w:b/>
+          <w:sz w:val="20"/>
+          <w:szCs w:val="20"/>
+        </w:rPr>
+      </w:pPr>
+    </w:p>
+    <w:p>
+      <w:pPr>
+        <w:spacing w:before="240" w:after="240" w:line="240" w:lineRule="auto"/>
+        <w:rPr>
+          <w:b/>
+          <w:sz w:val="20"/>
+          <w:szCs w:val="20"/>
+        </w:rPr>
+      </w:pPr>
+    </w:p>
+    <w:p>
+      <w:pPr>
+        <w:spacing w:before="240" w:after="240" w:line="240" w:lineRule="auto"/>
+        <w:rPr>
+          <w:b/>
+          <w:sz w:val="20"/>
+          <w:szCs w:val="20"/>
+        </w:rPr>
+      </w:pPr>
+    </w:p>
+    <w:p>
+      <w:pPr>
+        <w:spacing w:before="240" w:after="240" w:line="240" w:lineRule="auto"/>
+        <w:rPr>
+          <w:b/>
+          <w:sz w:val="20"/>
+          <w:szCs w:val="20"/>
+        </w:rPr>
+      </w:pPr>
+    </w:p>
+    <w:p>
+      <w:pPr>
+        <w:spacing w:before="240" w:after="240" w:line="240" w:lineRule="auto"/>
+        <w:rPr>
+          <w:b/>
+          <w:sz w:val="20"/>
+          <w:szCs w:val="20"/>
+        </w:rPr>
+      </w:pPr>
+    </w:p>
+    <w:p>
+      <w:pPr>
+        <w:spacing w:before="240" w:after="240" w:line="240" w:lineRule="auto"/>
+        <w:rPr>
+          <w:b/>
+          <w:sz w:val="20"/>
+          <w:szCs w:val="20"/>
+        </w:rPr>
+      </w:pPr>
+    </w:p>
+    <w:p>
+      <w:pPr>
+        <w:spacing w:before="240" w:after="240" w:line="240" w:lineRule="auto"/>
+        <w:rPr>
+          <w:b/>
+          <w:sz w:val="20"/>
+          <w:szCs w:val="20"/>
+        </w:rPr>
+      </w:pPr>
+    </w:p>
+    <w:p>
+      <w:pPr>
+        <w:spacing w:before="240" w:after="240" w:line="240" w:lineRule="auto"/>
+        <w:rPr>
+          <w:b/>
+          <w:sz w:val="20"/>
+          <w:szCs w:val="20"/>
+        </w:rPr>
+      </w:pPr>
+    </w:p>
+    <w:p>
+      <w:pPr>
+        <w:spacing w:before="240" w:after="240" w:line="240" w:lineRule="auto"/>
+        <w:rPr>
+          <w:b/>
+          <w:sz w:val="20"/>
+          <w:szCs w:val="20"/>
+        </w:rPr>
+      </w:pPr>
+      <w:r>
+        <w:rPr>
+          <w:b/>
+          <w:sz w:val="20"/>
+          <w:szCs w:val="20"/>
+        </w:rPr>
+        <w:t>ANEXO 1 – CADASTRO ESQUEMÁTICO DO SISTEMA FISCALIZADO</w:t>
       </w:r>
     </w:p>
     <w:p>
@@ -4609,735 +5788,6 @@
           <w:szCs w:val="20"/>
         </w:rPr>
       </w:pPr>
-    </w:p>
-    <w:p>
-      <w:pPr>
-        <w:spacing w:before="240" w:after="240" w:line="240" w:lineRule="auto"/>
-        <w:jc w:val="center"/>
-        <w:rPr>
-          <w:sz w:val="20"/>
-          <w:szCs w:val="20"/>
-        </w:rPr>
-      </w:pPr>
-      <w:r>
-        <w:rPr>
-          <w:sz w:val="20"/>
-          <w:szCs w:val="20"/>
-        </w:rPr>
-        <w:t>Registros Fotográficos Parâmetros da Qualidade da Água.</w:t>
-      </w:r>
-    </w:p>
-    <w:tbl>
-      <w:tblPr>
-        <w:tblStyle w:val="a7"/>
-        <w:tblW w:w="9025" w:type="dxa"/>
-        <w:tblInd w:w="0" w:type="dxa"/>
-        <w:tblBorders>
-          <w:top w:val="single" w:sz="8" w:space="0" w:color="808080"/>
-          <w:left w:val="single" w:sz="8" w:space="0" w:color="808080"/>
-          <w:bottom w:val="single" w:sz="8" w:space="0" w:color="808080"/>
-          <w:right w:val="single" w:sz="8" w:space="0" w:color="808080"/>
-          <w:insideH w:val="single" w:sz="8" w:space="0" w:color="808080"/>
-          <w:insideV w:val="single" w:sz="8" w:space="0" w:color="808080"/>
-        </w:tblBorders>
-        <w:tblLayout w:type="fixed"/>
-        <w:tblLook w:val="0600" w:firstRow="0" w:lastRow="0" w:firstColumn="0" w:lastColumn="0" w:noHBand="1" w:noVBand="1"/>
-      </w:tblPr>
-      <w:tblGrid>
-        <w:gridCol w:w="4493"/>
-        <w:gridCol w:w="4532"/>
-      </w:tblGrid>
-      <w:tr>
-        <w:trPr>
-          <w:trHeight w:val="515"/>
-        </w:trPr>
-        <w:tc>
-          <w:tcPr>
-            <w:tcW w:w="4493" w:type="dxa"/>
-            <w:tcBorders>
-              <w:top w:val="single" w:sz="8" w:space="0" w:color="808080"/>
-              <w:left w:val="single" w:sz="8" w:space="0" w:color="808080"/>
-              <w:bottom w:val="single" w:sz="8" w:space="0" w:color="808080"/>
-              <w:right w:val="single" w:sz="8" w:space="0" w:color="808080"/>
-            </w:tcBorders>
-            <w:tcMar>
-              <w:top w:w="100" w:type="dxa"/>
-              <w:left w:w="100" w:type="dxa"/>
-              <w:bottom w:w="100" w:type="dxa"/>
-              <w:right w:w="100" w:type="dxa"/>
-            </w:tcMar>
-          </w:tcPr>
-          <w:p>
-            <w:pPr>
-              <w:spacing w:line="240" w:lineRule="auto"/>
-              <w:rPr>
-                <w:sz w:val="20"/>
-                <w:szCs w:val="20"/>
-              </w:rPr>
-            </w:pPr>
-          </w:p>
-        </w:tc>
-        <w:tc>
-          <w:tcPr>
-            <w:tcW w:w="4532" w:type="dxa"/>
-            <w:tcBorders>
-              <w:top w:val="single" w:sz="8" w:space="0" w:color="808080"/>
-              <w:left w:val="single" w:sz="8" w:space="0" w:color="808080"/>
-              <w:bottom w:val="single" w:sz="8" w:space="0" w:color="808080"/>
-              <w:right w:val="single" w:sz="8" w:space="0" w:color="808080"/>
-            </w:tcBorders>
-            <w:tcMar>
-              <w:top w:w="100" w:type="dxa"/>
-              <w:left w:w="100" w:type="dxa"/>
-              <w:bottom w:w="100" w:type="dxa"/>
-              <w:right w:w="100" w:type="dxa"/>
-            </w:tcMar>
-          </w:tcPr>
-          <w:p>
-            <w:pPr>
-              <w:spacing w:line="240" w:lineRule="auto"/>
-              <w:rPr>
-                <w:sz w:val="20"/>
-                <w:szCs w:val="20"/>
-              </w:rPr>
-            </w:pPr>
-          </w:p>
-        </w:tc>
-      </w:tr>
-      <w:tr>
-        <w:trPr>
-          <w:trHeight w:val="515"/>
-        </w:trPr>
-        <w:tc>
-          <w:tcPr>
-            <w:tcW w:w="4493" w:type="dxa"/>
-            <w:tcBorders>
-              <w:top w:val="single" w:sz="8" w:space="0" w:color="808080"/>
-              <w:left w:val="single" w:sz="8" w:space="0" w:color="808080"/>
-              <w:bottom w:val="single" w:sz="8" w:space="0" w:color="808080"/>
-              <w:right w:val="single" w:sz="8" w:space="0" w:color="808080"/>
-            </w:tcBorders>
-            <w:tcMar>
-              <w:top w:w="100" w:type="dxa"/>
-              <w:left w:w="100" w:type="dxa"/>
-              <w:bottom w:w="100" w:type="dxa"/>
-              <w:right w:w="100" w:type="dxa"/>
-            </w:tcMar>
-          </w:tcPr>
-          <w:p>
-            <w:pPr>
-              <w:spacing w:before="240" w:after="240" w:line="240" w:lineRule="auto"/>
-              <w:rPr>
-                <w:sz w:val="20"/>
-                <w:szCs w:val="20"/>
-              </w:rPr>
-            </w:pPr>
-            <w:r>
-              <w:rPr>
-                <w:sz w:val="20"/>
-                <w:szCs w:val="20"/>
-              </w:rPr>
-              <w:lastRenderedPageBreak/>
-              <w:t>ETA - X - Parâmetro Turbidez</w:t>
-            </w:r>
-          </w:p>
-        </w:tc>
-        <w:tc>
-          <w:tcPr>
-            <w:tcW w:w="4532" w:type="dxa"/>
-            <w:tcBorders>
-              <w:top w:val="single" w:sz="8" w:space="0" w:color="808080"/>
-              <w:left w:val="single" w:sz="8" w:space="0" w:color="808080"/>
-              <w:bottom w:val="single" w:sz="8" w:space="0" w:color="808080"/>
-              <w:right w:val="single" w:sz="8" w:space="0" w:color="808080"/>
-            </w:tcBorders>
-            <w:tcMar>
-              <w:top w:w="100" w:type="dxa"/>
-              <w:left w:w="100" w:type="dxa"/>
-              <w:bottom w:w="100" w:type="dxa"/>
-              <w:right w:w="100" w:type="dxa"/>
-            </w:tcMar>
-          </w:tcPr>
-          <w:p>
-            <w:pPr>
-              <w:spacing w:before="240" w:after="240" w:line="240" w:lineRule="auto"/>
-              <w:rPr>
-                <w:sz w:val="20"/>
-                <w:szCs w:val="20"/>
-              </w:rPr>
-            </w:pPr>
-            <w:r>
-              <w:rPr>
-                <w:sz w:val="20"/>
-                <w:szCs w:val="20"/>
-              </w:rPr>
-              <w:t>ETA - X - Parâmetro Cloro Residual Livre</w:t>
-            </w:r>
-          </w:p>
-        </w:tc>
-      </w:tr>
-      <w:tr>
-        <w:trPr>
-          <w:trHeight w:val="515"/>
-        </w:trPr>
-        <w:tc>
-          <w:tcPr>
-            <w:tcW w:w="4493" w:type="dxa"/>
-            <w:tcBorders>
-              <w:top w:val="single" w:sz="8" w:space="0" w:color="808080"/>
-              <w:left w:val="single" w:sz="8" w:space="0" w:color="808080"/>
-              <w:bottom w:val="single" w:sz="8" w:space="0" w:color="808080"/>
-              <w:right w:val="single" w:sz="8" w:space="0" w:color="808080"/>
-            </w:tcBorders>
-            <w:tcMar>
-              <w:top w:w="100" w:type="dxa"/>
-              <w:left w:w="100" w:type="dxa"/>
-              <w:bottom w:w="100" w:type="dxa"/>
-              <w:right w:w="100" w:type="dxa"/>
-            </w:tcMar>
-          </w:tcPr>
-          <w:p>
-            <w:pPr>
-              <w:spacing w:line="240" w:lineRule="auto"/>
-              <w:rPr>
-                <w:sz w:val="20"/>
-                <w:szCs w:val="20"/>
-              </w:rPr>
-            </w:pPr>
-          </w:p>
-        </w:tc>
-        <w:tc>
-          <w:tcPr>
-            <w:tcW w:w="4532" w:type="dxa"/>
-            <w:tcBorders>
-              <w:top w:val="single" w:sz="8" w:space="0" w:color="808080"/>
-              <w:left w:val="single" w:sz="8" w:space="0" w:color="808080"/>
-              <w:bottom w:val="single" w:sz="8" w:space="0" w:color="808080"/>
-              <w:right w:val="single" w:sz="8" w:space="0" w:color="808080"/>
-            </w:tcBorders>
-            <w:tcMar>
-              <w:top w:w="100" w:type="dxa"/>
-              <w:left w:w="100" w:type="dxa"/>
-              <w:bottom w:w="100" w:type="dxa"/>
-              <w:right w:w="100" w:type="dxa"/>
-            </w:tcMar>
-          </w:tcPr>
-          <w:p>
-            <w:pPr>
-              <w:spacing w:line="240" w:lineRule="auto"/>
-              <w:rPr>
-                <w:sz w:val="20"/>
-                <w:szCs w:val="20"/>
-              </w:rPr>
-            </w:pPr>
-          </w:p>
-        </w:tc>
-      </w:tr>
-      <w:tr>
-        <w:trPr>
-          <w:trHeight w:val="515"/>
-        </w:trPr>
-        <w:tc>
-          <w:tcPr>
-            <w:tcW w:w="4493" w:type="dxa"/>
-            <w:tcBorders>
-              <w:top w:val="single" w:sz="8" w:space="0" w:color="808080"/>
-              <w:left w:val="single" w:sz="8" w:space="0" w:color="808080"/>
-              <w:bottom w:val="single" w:sz="8" w:space="0" w:color="808080"/>
-              <w:right w:val="single" w:sz="8" w:space="0" w:color="808080"/>
-            </w:tcBorders>
-            <w:tcMar>
-              <w:top w:w="100" w:type="dxa"/>
-              <w:left w:w="100" w:type="dxa"/>
-              <w:bottom w:w="100" w:type="dxa"/>
-              <w:right w:w="100" w:type="dxa"/>
-            </w:tcMar>
-          </w:tcPr>
-          <w:p>
-            <w:pPr>
-              <w:spacing w:before="240" w:after="240" w:line="240" w:lineRule="auto"/>
-              <w:rPr>
-                <w:sz w:val="20"/>
-                <w:szCs w:val="20"/>
-              </w:rPr>
-            </w:pPr>
-            <w:r>
-              <w:rPr>
-                <w:sz w:val="20"/>
-                <w:szCs w:val="20"/>
-              </w:rPr>
-              <w:t>ETA - Y - Parâmetro Turbidez</w:t>
-            </w:r>
-          </w:p>
-        </w:tc>
-        <w:tc>
-          <w:tcPr>
-            <w:tcW w:w="4532" w:type="dxa"/>
-            <w:tcBorders>
-              <w:top w:val="single" w:sz="8" w:space="0" w:color="808080"/>
-              <w:left w:val="single" w:sz="8" w:space="0" w:color="808080"/>
-              <w:bottom w:val="single" w:sz="8" w:space="0" w:color="808080"/>
-              <w:right w:val="single" w:sz="8" w:space="0" w:color="808080"/>
-            </w:tcBorders>
-            <w:tcMar>
-              <w:top w:w="100" w:type="dxa"/>
-              <w:left w:w="100" w:type="dxa"/>
-              <w:bottom w:w="100" w:type="dxa"/>
-              <w:right w:w="100" w:type="dxa"/>
-            </w:tcMar>
-          </w:tcPr>
-          <w:p>
-            <w:pPr>
-              <w:spacing w:before="240" w:after="240" w:line="240" w:lineRule="auto"/>
-              <w:rPr>
-                <w:sz w:val="20"/>
-                <w:szCs w:val="20"/>
-              </w:rPr>
-            </w:pPr>
-            <w:r>
-              <w:rPr>
-                <w:sz w:val="20"/>
-                <w:szCs w:val="20"/>
-              </w:rPr>
-              <w:t>ETA - Y - Parâmetro Cloro Residual Livre</w:t>
-            </w:r>
-          </w:p>
-        </w:tc>
-      </w:tr>
-      <w:tr>
-        <w:trPr>
-          <w:trHeight w:val="515"/>
-        </w:trPr>
-        <w:tc>
-          <w:tcPr>
-            <w:tcW w:w="4493" w:type="dxa"/>
-            <w:tcBorders>
-              <w:top w:val="single" w:sz="8" w:space="0" w:color="808080"/>
-              <w:left w:val="single" w:sz="8" w:space="0" w:color="808080"/>
-              <w:bottom w:val="single" w:sz="8" w:space="0" w:color="808080"/>
-              <w:right w:val="single" w:sz="8" w:space="0" w:color="808080"/>
-            </w:tcBorders>
-            <w:tcMar>
-              <w:top w:w="100" w:type="dxa"/>
-              <w:left w:w="100" w:type="dxa"/>
-              <w:bottom w:w="100" w:type="dxa"/>
-              <w:right w:w="100" w:type="dxa"/>
-            </w:tcMar>
-          </w:tcPr>
-          <w:p>
-            <w:pPr>
-              <w:spacing w:line="240" w:lineRule="auto"/>
-              <w:rPr>
-                <w:sz w:val="20"/>
-                <w:szCs w:val="20"/>
-              </w:rPr>
-            </w:pPr>
-          </w:p>
-        </w:tc>
-        <w:tc>
-          <w:tcPr>
-            <w:tcW w:w="4532" w:type="dxa"/>
-            <w:tcBorders>
-              <w:top w:val="single" w:sz="8" w:space="0" w:color="808080"/>
-              <w:left w:val="single" w:sz="8" w:space="0" w:color="808080"/>
-              <w:bottom w:val="single" w:sz="8" w:space="0" w:color="808080"/>
-              <w:right w:val="single" w:sz="8" w:space="0" w:color="808080"/>
-            </w:tcBorders>
-            <w:tcMar>
-              <w:top w:w="100" w:type="dxa"/>
-              <w:left w:w="100" w:type="dxa"/>
-              <w:bottom w:w="100" w:type="dxa"/>
-              <w:right w:w="100" w:type="dxa"/>
-            </w:tcMar>
-          </w:tcPr>
-          <w:p>
-            <w:pPr>
-              <w:spacing w:line="240" w:lineRule="auto"/>
-              <w:rPr>
-                <w:sz w:val="20"/>
-                <w:szCs w:val="20"/>
-              </w:rPr>
-            </w:pPr>
-          </w:p>
-        </w:tc>
-      </w:tr>
-      <w:tr>
-        <w:trPr>
-          <w:trHeight w:val="515"/>
-        </w:trPr>
-        <w:tc>
-          <w:tcPr>
-            <w:tcW w:w="4493" w:type="dxa"/>
-            <w:tcBorders>
-              <w:top w:val="single" w:sz="8" w:space="0" w:color="808080"/>
-              <w:left w:val="single" w:sz="8" w:space="0" w:color="808080"/>
-              <w:bottom w:val="single" w:sz="8" w:space="0" w:color="808080"/>
-              <w:right w:val="single" w:sz="8" w:space="0" w:color="808080"/>
-            </w:tcBorders>
-            <w:tcMar>
-              <w:top w:w="100" w:type="dxa"/>
-              <w:left w:w="100" w:type="dxa"/>
-              <w:bottom w:w="100" w:type="dxa"/>
-              <w:right w:w="100" w:type="dxa"/>
-            </w:tcMar>
-          </w:tcPr>
-          <w:p>
-            <w:pPr>
-              <w:spacing w:before="240" w:after="240" w:line="240" w:lineRule="auto"/>
-              <w:rPr>
-                <w:sz w:val="20"/>
-                <w:szCs w:val="20"/>
-              </w:rPr>
-            </w:pPr>
-            <w:r>
-              <w:rPr>
-                <w:sz w:val="20"/>
-                <w:szCs w:val="20"/>
-              </w:rPr>
-              <w:t>ETA - Z - Parâmetro Turbidez</w:t>
-            </w:r>
-          </w:p>
-        </w:tc>
-        <w:tc>
-          <w:tcPr>
-            <w:tcW w:w="4532" w:type="dxa"/>
-            <w:tcBorders>
-              <w:top w:val="single" w:sz="8" w:space="0" w:color="808080"/>
-              <w:left w:val="single" w:sz="8" w:space="0" w:color="808080"/>
-              <w:bottom w:val="single" w:sz="8" w:space="0" w:color="808080"/>
-              <w:right w:val="single" w:sz="8" w:space="0" w:color="808080"/>
-            </w:tcBorders>
-            <w:tcMar>
-              <w:top w:w="100" w:type="dxa"/>
-              <w:left w:w="100" w:type="dxa"/>
-              <w:bottom w:w="100" w:type="dxa"/>
-              <w:right w:w="100" w:type="dxa"/>
-            </w:tcMar>
-          </w:tcPr>
-          <w:p>
-            <w:pPr>
-              <w:spacing w:before="240" w:after="240" w:line="240" w:lineRule="auto"/>
-              <w:rPr>
-                <w:sz w:val="20"/>
-                <w:szCs w:val="20"/>
-              </w:rPr>
-            </w:pPr>
-            <w:r>
-              <w:rPr>
-                <w:sz w:val="20"/>
-                <w:szCs w:val="20"/>
-              </w:rPr>
-              <w:t>ETA - Z - Parâmetro Cloro Residual Livre</w:t>
-            </w:r>
-          </w:p>
-        </w:tc>
-      </w:tr>
-    </w:tbl>
-    <w:p>
-      <w:pPr>
-        <w:spacing w:before="240" w:after="240" w:line="240" w:lineRule="auto"/>
-        <w:rPr>
-          <w:b/>
-          <w:sz w:val="20"/>
-          <w:szCs w:val="20"/>
-        </w:rPr>
-      </w:pPr>
-    </w:p>
-    <w:p>
-      <w:pPr>
-        <w:spacing w:before="240" w:after="240" w:line="240" w:lineRule="auto"/>
-        <w:rPr>
-          <w:b/>
-          <w:sz w:val="20"/>
-          <w:szCs w:val="20"/>
-        </w:rPr>
-      </w:pPr>
-    </w:p>
-    <w:p>
-      <w:pPr>
-        <w:spacing w:before="240" w:after="240" w:line="240" w:lineRule="auto"/>
-        <w:rPr>
-          <w:b/>
-          <w:sz w:val="20"/>
-          <w:szCs w:val="20"/>
-        </w:rPr>
-      </w:pPr>
-    </w:p>
-    <w:p>
-      <w:pPr>
-        <w:spacing w:before="240" w:after="240" w:line="240" w:lineRule="auto"/>
-        <w:rPr>
-          <w:b/>
-          <w:sz w:val="20"/>
-          <w:szCs w:val="20"/>
-        </w:rPr>
-      </w:pPr>
-    </w:p>
-    <w:p>
-      <w:pPr>
-        <w:spacing w:before="240" w:after="240" w:line="240" w:lineRule="auto"/>
-        <w:rPr>
-          <w:b/>
-          <w:sz w:val="20"/>
-          <w:szCs w:val="20"/>
-        </w:rPr>
-      </w:pPr>
-    </w:p>
-    <w:p>
-      <w:pPr>
-        <w:spacing w:before="240" w:after="240" w:line="240" w:lineRule="auto"/>
-        <w:rPr>
-          <w:b/>
-          <w:sz w:val="20"/>
-          <w:szCs w:val="20"/>
-        </w:rPr>
-      </w:pPr>
-    </w:p>
-    <w:p>
-      <w:pPr>
-        <w:spacing w:before="240" w:after="240" w:line="240" w:lineRule="auto"/>
-        <w:rPr>
-          <w:b/>
-          <w:sz w:val="20"/>
-          <w:szCs w:val="20"/>
-        </w:rPr>
-      </w:pPr>
-    </w:p>
-    <w:p>
-      <w:pPr>
-        <w:spacing w:before="240" w:after="240" w:line="240" w:lineRule="auto"/>
-        <w:rPr>
-          <w:b/>
-          <w:sz w:val="20"/>
-          <w:szCs w:val="20"/>
-        </w:rPr>
-      </w:pPr>
-    </w:p>
-    <w:p>
-      <w:pPr>
-        <w:spacing w:before="240" w:after="240" w:line="240" w:lineRule="auto"/>
-        <w:rPr>
-          <w:b/>
-          <w:bCs/>
-          <w:sz w:val="20"/>
-          <w:szCs w:val="20"/>
-        </w:rPr>
-      </w:pPr>
-      <w:r>
-        <w:rPr>
-          <w:b/>
-          <w:bCs/>
-          <w:sz w:val="20"/>
-          <w:szCs w:val="20"/>
-        </w:rPr>
-        <w:t xml:space="preserve">APÊNDICE </w:t>
-      </w:r>
-      <w:r>
-        <w:rPr>
-          <w:b/>
-          <w:bCs/>
-          <w:sz w:val="20"/>
-          <w:szCs w:val="20"/>
-        </w:rPr>
-        <w:t>2</w:t>
-      </w:r>
-      <w:r>
-        <w:rPr>
-          <w:b/>
-          <w:bCs/>
-          <w:sz w:val="20"/>
-          <w:szCs w:val="20"/>
-        </w:rPr>
-        <w:t xml:space="preserve"> – CONDIÇÕES GERAIS</w:t>
-      </w:r>
-    </w:p>
-    <w:p>
-      <w:pPr>
-        <w:spacing w:before="240" w:after="240" w:line="240" w:lineRule="auto"/>
-        <w:rPr>
-          <w:bCs/>
-          <w:sz w:val="20"/>
-          <w:szCs w:val="20"/>
-        </w:rPr>
-      </w:pPr>
-    </w:p>
-    <w:p>
-      <w:pPr>
-        <w:spacing w:before="240" w:after="240" w:line="240" w:lineRule="auto"/>
-        <w:rPr>
-          <w:b/>
-          <w:sz w:val="20"/>
-          <w:szCs w:val="20"/>
-        </w:rPr>
-      </w:pPr>
-    </w:p>
-    <w:p>
-      <w:pPr>
-        <w:spacing w:before="240" w:after="240" w:line="240" w:lineRule="auto"/>
-        <w:rPr>
-          <w:b/>
-          <w:sz w:val="20"/>
-          <w:szCs w:val="20"/>
-        </w:rPr>
-      </w:pPr>
-    </w:p>
-    <w:p>
-      <w:pPr>
-        <w:spacing w:before="240" w:after="240" w:line="240" w:lineRule="auto"/>
-        <w:rPr>
-          <w:b/>
-          <w:sz w:val="20"/>
-          <w:szCs w:val="20"/>
-        </w:rPr>
-      </w:pPr>
-    </w:p>
-    <w:p>
-      <w:pPr>
-        <w:spacing w:before="240" w:after="240" w:line="240" w:lineRule="auto"/>
-        <w:rPr>
-          <w:b/>
-          <w:sz w:val="20"/>
-          <w:szCs w:val="20"/>
-        </w:rPr>
-      </w:pPr>
-    </w:p>
-    <w:p>
-      <w:pPr>
-        <w:spacing w:before="240" w:after="240" w:line="240" w:lineRule="auto"/>
-        <w:rPr>
-          <w:b/>
-          <w:sz w:val="20"/>
-          <w:szCs w:val="20"/>
-        </w:rPr>
-      </w:pPr>
-    </w:p>
-    <w:p>
-      <w:pPr>
-        <w:spacing w:before="240" w:after="240" w:line="240" w:lineRule="auto"/>
-        <w:rPr>
-          <w:b/>
-          <w:sz w:val="20"/>
-          <w:szCs w:val="20"/>
-        </w:rPr>
-      </w:pPr>
-    </w:p>
-    <w:p>
-      <w:pPr>
-        <w:spacing w:before="240" w:after="240" w:line="240" w:lineRule="auto"/>
-        <w:rPr>
-          <w:b/>
-          <w:sz w:val="20"/>
-          <w:szCs w:val="20"/>
-        </w:rPr>
-      </w:pPr>
-    </w:p>
-    <w:p>
-      <w:pPr>
-        <w:spacing w:before="240" w:after="240" w:line="240" w:lineRule="auto"/>
-        <w:rPr>
-          <w:b/>
-          <w:sz w:val="20"/>
-          <w:szCs w:val="20"/>
-        </w:rPr>
-      </w:pPr>
-    </w:p>
-    <w:p>
-      <w:pPr>
-        <w:spacing w:before="240" w:after="240" w:line="240" w:lineRule="auto"/>
-        <w:rPr>
-          <w:b/>
-          <w:sz w:val="20"/>
-          <w:szCs w:val="20"/>
-        </w:rPr>
-      </w:pPr>
-    </w:p>
-    <w:p>
-      <w:pPr>
-        <w:spacing w:before="240" w:after="240" w:line="240" w:lineRule="auto"/>
-        <w:rPr>
-          <w:b/>
-          <w:sz w:val="20"/>
-          <w:szCs w:val="20"/>
-        </w:rPr>
-      </w:pPr>
-    </w:p>
-    <w:p>
-      <w:pPr>
-        <w:spacing w:before="240" w:after="240" w:line="240" w:lineRule="auto"/>
-        <w:rPr>
-          <w:b/>
-          <w:sz w:val="20"/>
-          <w:szCs w:val="20"/>
-        </w:rPr>
-      </w:pPr>
-    </w:p>
-    <w:p>
-      <w:pPr>
-        <w:spacing w:before="240" w:after="240" w:line="240" w:lineRule="auto"/>
-        <w:rPr>
-          <w:b/>
-          <w:sz w:val="20"/>
-          <w:szCs w:val="20"/>
-        </w:rPr>
-      </w:pPr>
-    </w:p>
-    <w:p>
-      <w:pPr>
-        <w:spacing w:before="240" w:after="240" w:line="240" w:lineRule="auto"/>
-        <w:rPr>
-          <w:b/>
-          <w:sz w:val="20"/>
-          <w:szCs w:val="20"/>
-        </w:rPr>
-      </w:pPr>
-    </w:p>
-    <w:p>
-      <w:pPr>
-        <w:spacing w:before="240" w:after="240" w:line="240" w:lineRule="auto"/>
-        <w:rPr>
-          <w:b/>
-          <w:sz w:val="20"/>
-          <w:szCs w:val="20"/>
-        </w:rPr>
-      </w:pPr>
-    </w:p>
-    <w:p>
-      <w:pPr>
-        <w:spacing w:before="240" w:after="240" w:line="240" w:lineRule="auto"/>
-        <w:rPr>
-          <w:b/>
-          <w:sz w:val="20"/>
-          <w:szCs w:val="20"/>
-        </w:rPr>
-      </w:pPr>
-    </w:p>
-    <w:p>
-      <w:pPr>
-        <w:spacing w:before="240" w:after="240" w:line="240" w:lineRule="auto"/>
-        <w:rPr>
-          <w:b/>
-          <w:sz w:val="20"/>
-          <w:szCs w:val="20"/>
-        </w:rPr>
-      </w:pPr>
-      <w:r>
-        <w:rPr>
-          <w:b/>
-          <w:sz w:val="20"/>
-          <w:szCs w:val="20"/>
-        </w:rPr>
-        <w:t>ANEXO 1 – CADASTRO ESQUEMÁTICO DO SISTEMA FISCALIZADO</w:t>
-      </w:r>
-    </w:p>
-    <w:p>
-      <w:pPr>
-        <w:spacing w:before="240" w:after="240" w:line="240" w:lineRule="auto"/>
-        <w:jc w:val="center"/>
-        <w:rPr>
-          <w:sz w:val="20"/>
-          <w:szCs w:val="20"/>
-        </w:rPr>
-      </w:pPr>
       <w:r>
         <w:rPr>
           <w:sz w:val="20"/>
@@ -5374,7 +5824,25 @@
           <w:sz w:val="20"/>
           <w:szCs w:val="20"/>
         </w:rPr>
-        <w:t>{{Municipio}}</w:t>
+        <w:t>{{</w:t>
+      </w:r>
+      <w:proofErr w:type="spellStart"/>
+      <w:r>
+        <w:rPr>
+          <w:color w:val="FF0000"/>
+          <w:sz w:val="20"/>
+          <w:szCs w:val="20"/>
+        </w:rPr>
+        <w:t>Municipio</w:t>
+      </w:r>
+      <w:proofErr w:type="spellEnd"/>
+      <w:r>
+        <w:rPr>
+          <w:color w:val="FF0000"/>
+          <w:sz w:val="20"/>
+          <w:szCs w:val="20"/>
+        </w:rPr>
+        <w:t>}}</w:t>
       </w:r>
       <w:r>
         <w:rPr>
@@ -5413,6 +5881,7 @@
           <w:sz w:val="20"/>
           <w:szCs w:val="20"/>
         </w:rPr>
+        <w:lastRenderedPageBreak/>
         <w:drawing>
           <wp:inline distT="114300" distB="114300" distL="114300" distR="114300" wp14:anchorId="54CEABEE" wp14:editId="17A6A6F9">
             <wp:extent cx="5731200" cy="4051300"/>
@@ -5496,7 +5965,25 @@
           <w:sz w:val="20"/>
           <w:szCs w:val="20"/>
         </w:rPr>
-        <w:t>{{Municipio}}</w:t>
+        <w:t>{{</w:t>
+      </w:r>
+      <w:proofErr w:type="spellStart"/>
+      <w:r>
+        <w:rPr>
+          <w:color w:val="FF0000"/>
+          <w:sz w:val="20"/>
+          <w:szCs w:val="20"/>
+        </w:rPr>
+        <w:t>Municipio</w:t>
+      </w:r>
+      <w:proofErr w:type="spellEnd"/>
+      <w:r>
+        <w:rPr>
+          <w:color w:val="FF0000"/>
+          <w:sz w:val="20"/>
+          <w:szCs w:val="20"/>
+        </w:rPr>
+        <w:t>}}</w:t>
       </w:r>
       <w:r>
         <w:rPr>
@@ -5808,6 +6295,7 @@
           <w:sz w:val="20"/>
           <w:szCs w:val="20"/>
         </w:rPr>
+        <w:lastRenderedPageBreak/>
         <w:t>Matrícula 335-2</w:t>
       </w:r>
     </w:p>
@@ -5962,6 +6450,102 @@
         </w:rPr>
       </w:pPr>
     </w:p>
+    <w:p>
+      <w:pPr>
+        <w:spacing w:before="240" w:after="240" w:line="240" w:lineRule="auto"/>
+        <w:jc w:val="center"/>
+        <w:rPr>
+          <w:sz w:val="20"/>
+          <w:szCs w:val="20"/>
+        </w:rPr>
+      </w:pPr>
+    </w:p>
+    <w:p>
+      <w:pPr>
+        <w:spacing w:before="240" w:after="240" w:line="240" w:lineRule="auto"/>
+        <w:jc w:val="center"/>
+        <w:rPr>
+          <w:sz w:val="20"/>
+          <w:szCs w:val="20"/>
+        </w:rPr>
+      </w:pPr>
+      <w:bookmarkStart w:id="0" w:name="_Hlk208571901"/>
+      <w:r>
+        <w:rPr>
+          <w:sz w:val="20"/>
+          <w:szCs w:val="20"/>
+        </w:rPr>
+        <w:t>De acordo,</w:t>
+      </w:r>
+    </w:p>
+    <w:p>
+      <w:pPr>
+        <w:spacing w:before="240" w:after="240" w:line="240" w:lineRule="auto"/>
+        <w:jc w:val="center"/>
+        <w:rPr>
+          <w:b/>
+          <w:sz w:val="20"/>
+          <w:szCs w:val="20"/>
+        </w:rPr>
+      </w:pPr>
+      <w:r>
+        <w:rPr>
+          <w:b/>
+          <w:sz w:val="20"/>
+          <w:szCs w:val="20"/>
+        </w:rPr>
+        <w:t>João Paulo Barbosa da Costa</w:t>
+      </w:r>
+    </w:p>
+    <w:p>
+      <w:pPr>
+        <w:spacing w:before="240" w:after="240" w:line="240" w:lineRule="auto"/>
+        <w:jc w:val="center"/>
+        <w:rPr>
+          <w:sz w:val="20"/>
+          <w:szCs w:val="20"/>
+        </w:rPr>
+      </w:pPr>
+      <w:r>
+        <w:rPr>
+          <w:sz w:val="20"/>
+          <w:szCs w:val="20"/>
+        </w:rPr>
+        <w:t>Coordenador de Saneamento</w:t>
+      </w:r>
+      <w:r>
+        <w:rPr>
+          <w:sz w:val="20"/>
+          <w:szCs w:val="20"/>
+        </w:rPr>
+        <w:t xml:space="preserve"> </w:t>
+      </w:r>
+      <w:r>
+        <w:rPr>
+          <w:sz w:val="20"/>
+          <w:szCs w:val="20"/>
+        </w:rPr>
+        <w:t>em exercício</w:t>
+      </w:r>
+    </w:p>
+    <w:p>
+      <w:pPr>
+        <w:spacing w:before="240" w:after="240" w:line="240" w:lineRule="auto"/>
+        <w:jc w:val="center"/>
+        <w:rPr>
+          <w:sz w:val="20"/>
+          <w:szCs w:val="20"/>
+        </w:rPr>
+      </w:pPr>
+      <w:r>
+        <w:rPr>
+          <w:sz w:val="20"/>
+          <w:szCs w:val="20"/>
+        </w:rPr>
+        <w:t>Matrícula 340-9</w:t>
+      </w:r>
+    </w:p>
+    <w:bookmarkEnd w:id="0"/>
     <w:p>
       <w:pPr>
         <w:spacing w:line="240" w:lineRule="auto"/>

</xml_diff>

<commit_message>
Feat: Documents table adapted to water and sewage, generating table 7 text and innitial setup of commercial automation
</commit_message>
<xml_diff>
--- a/src/data/RELATÓRIO_AGUA_MODELO.docx
+++ b/src/data/RELATÓRIO_AGUA_MODELO.docx
@@ -1040,7 +1040,6 @@
         <w:rPr>
           <w:sz w:val="20"/>
           <w:szCs w:val="20"/>
-          <w:highlight w:val="yellow"/>
         </w:rPr>
         <w:t>à</w:t>
       </w:r>
@@ -1251,7 +1250,6 @@
       <w:proofErr w:type="spellStart"/>
       <w:r>
         <w:rPr>
-          <w:color w:val="EE0000"/>
           <w:sz w:val="20"/>
           <w:szCs w:val="20"/>
         </w:rPr>
@@ -1358,7 +1356,6 @@
         <w:rPr>
           <w:sz w:val="20"/>
           <w:szCs w:val="20"/>
-          <w:highlight w:val="yellow"/>
         </w:rPr>
         <w:t>e esgoto</w:t>
       </w:r>
@@ -1942,9 +1939,8 @@
         <w:rPr>
           <w:sz w:val="20"/>
           <w:szCs w:val="20"/>
-          <w:highlight w:val="yellow"/>
-        </w:rPr>
-        <w:t>Resoluções ANA Nº x e y.</w:t>
+        </w:rPr>
+        <w:t>Normas de Referência da ANA NR Nº 08/2024 e NR Nº 09/2024.</w:t>
       </w:r>
     </w:p>
     <w:p>
@@ -1966,43 +1962,7 @@
           <w:sz w:val="20"/>
           <w:szCs w:val="20"/>
         </w:rPr>
-        <w:t xml:space="preserve">Resoluções da ARPE nº 062/2009, </w:t>
-      </w:r>
-      <w:proofErr w:type="spellStart"/>
-      <w:r>
-        <w:rPr>
-          <w:sz w:val="20"/>
-          <w:szCs w:val="20"/>
-          <w:highlight w:val="yellow"/>
-        </w:rPr>
-        <w:t>xx</w:t>
-      </w:r>
-      <w:proofErr w:type="spellEnd"/>
-      <w:r>
-        <w:rPr>
-          <w:sz w:val="20"/>
-          <w:szCs w:val="20"/>
-          <w:highlight w:val="yellow"/>
-        </w:rPr>
-        <w:t xml:space="preserve"> de 2024 e </w:t>
-      </w:r>
-      <w:proofErr w:type="spellStart"/>
-      <w:r>
-        <w:rPr>
-          <w:sz w:val="20"/>
-          <w:szCs w:val="20"/>
-          <w:highlight w:val="yellow"/>
-        </w:rPr>
-        <w:t>yy</w:t>
-      </w:r>
-      <w:proofErr w:type="spellEnd"/>
-      <w:r>
-        <w:rPr>
-          <w:sz w:val="20"/>
-          <w:szCs w:val="20"/>
-          <w:highlight w:val="yellow"/>
-        </w:rPr>
-        <w:t xml:space="preserve"> de 2024</w:t>
+        <w:t>Resoluções da ARPE nº 062/2009</w:t>
       </w:r>
       <w:r>
         <w:rPr>
@@ -2058,6 +2018,17 @@
     </w:p>
     <w:p>
       <w:pPr>
+        <w:spacing w:line="240" w:lineRule="auto"/>
+        <w:ind w:left="708"/>
+        <w:jc w:val="both"/>
+        <w:rPr>
+          <w:sz w:val="20"/>
+          <w:szCs w:val="20"/>
+        </w:rPr>
+      </w:pPr>
+    </w:p>
+    <w:p>
+      <w:pPr>
         <w:numPr>
           <w:ilvl w:val="0"/>
           <w:numId w:val="5"/>
@@ -2301,7 +2272,6 @@
       </w:r>
       <w:r>
         <w:rPr>
-          <w:color w:val="EE0000"/>
           <w:sz w:val="20"/>
           <w:szCs w:val="20"/>
         </w:rPr>
@@ -2309,7 +2279,6 @@
       </w:r>
       <w:r>
         <w:rPr>
-          <w:color w:val="EE0000"/>
           <w:sz w:val="20"/>
           <w:szCs w:val="20"/>
         </w:rPr>
@@ -3287,45 +3256,146 @@
           <w:highlight w:val="yellow"/>
         </w:rPr>
       </w:pPr>
+      <w:bookmarkStart w:id="0" w:name="_Hlk209772051"/>
+      <w:r>
+        <w:rPr>
+          <w:sz w:val="20"/>
+          <w:szCs w:val="20"/>
+        </w:rPr>
+        <w:t xml:space="preserve">A última fiscalização aconteceu em </w:t>
+      </w:r>
+      <w:r>
+        <w:rPr>
+          <w:color w:val="EE0000"/>
+          <w:sz w:val="20"/>
+          <w:szCs w:val="20"/>
+        </w:rPr>
+        <w:t>{{</w:t>
+      </w:r>
+      <w:r>
+        <w:rPr>
+          <w:color w:val="EE0000"/>
+          <w:sz w:val="20"/>
+          <w:szCs w:val="20"/>
+        </w:rPr>
+        <w:t>Ultima Fiscalização (Data)</w:t>
+      </w:r>
+      <w:r>
+        <w:rPr>
+          <w:color w:val="EE0000"/>
+          <w:sz w:val="20"/>
+          <w:szCs w:val="20"/>
+        </w:rPr>
+        <w:t>}}</w:t>
+      </w:r>
+      <w:r>
+        <w:rPr>
+          <w:sz w:val="20"/>
+          <w:szCs w:val="20"/>
+        </w:rPr>
+        <w:t xml:space="preserve"> com a constatação de </w:t>
+      </w:r>
+      <w:r>
+        <w:rPr>
+          <w:color w:val="EE0000"/>
+          <w:sz w:val="20"/>
+          <w:szCs w:val="20"/>
+        </w:rPr>
+        <w:t>{</w:t>
+      </w:r>
+      <w:proofErr w:type="gramStart"/>
+      <w:r>
+        <w:rPr>
+          <w:color w:val="EE0000"/>
+          <w:sz w:val="20"/>
+          <w:szCs w:val="20"/>
+        </w:rPr>
+        <w:t>{</w:t>
+      </w:r>
+      <w:r>
+        <w:rPr>
+          <w:color w:val="EE0000"/>
+          <w:sz w:val="20"/>
+          <w:szCs w:val="20"/>
+        </w:rPr>
+        <w:t>Total</w:t>
+      </w:r>
+      <w:proofErr w:type="gramEnd"/>
+      <w:r>
+        <w:rPr>
+          <w:color w:val="EE0000"/>
+          <w:sz w:val="20"/>
+          <w:szCs w:val="20"/>
+        </w:rPr>
+        <w:t xml:space="preserve"> NCS UF</w:t>
+      </w:r>
+      <w:r>
+        <w:rPr>
+          <w:color w:val="EE0000"/>
+          <w:sz w:val="20"/>
+          <w:szCs w:val="20"/>
+        </w:rPr>
+        <w:t>}}</w:t>
+      </w:r>
+      <w:r>
+        <w:rPr>
+          <w:color w:val="EE0000"/>
+          <w:sz w:val="20"/>
+          <w:szCs w:val="20"/>
+        </w:rPr>
+        <w:t xml:space="preserve"> </w:t>
+      </w:r>
+      <w:r>
+        <w:rPr>
+          <w:sz w:val="20"/>
+          <w:szCs w:val="20"/>
+          <w:highlight w:val="yellow"/>
+        </w:rPr>
+        <w:t>(trinta e cinco)</w:t>
+      </w:r>
+      <w:r>
+        <w:rPr>
+          <w:sz w:val="20"/>
+          <w:szCs w:val="20"/>
+        </w:rPr>
+        <w:t xml:space="preserve"> </w:t>
+      </w:r>
       <w:proofErr w:type="spellStart"/>
       <w:r>
         <w:rPr>
-          <w:b/>
-          <w:sz w:val="20"/>
-          <w:szCs w:val="20"/>
-        </w:rPr>
-        <w:t>Obs</w:t>
+          <w:sz w:val="20"/>
+          <w:szCs w:val="20"/>
+        </w:rPr>
+        <w:t>NCs</w:t>
       </w:r>
       <w:proofErr w:type="spellEnd"/>
       <w:r>
         <w:rPr>
-          <w:b/>
-          <w:sz w:val="20"/>
-          <w:szCs w:val="20"/>
-        </w:rPr>
-        <w:t xml:space="preserve">: </w:t>
-      </w:r>
-      <w:r>
-        <w:rPr>
-          <w:sz w:val="20"/>
-          <w:szCs w:val="20"/>
-        </w:rPr>
-        <w:t xml:space="preserve">Aqui os analistas poderão desenvolver algum texto podendo argumentar sobre a qualidade da água, por exemplo: </w:t>
-      </w:r>
-      <w:r>
-        <w:rPr>
-          <w:sz w:val="20"/>
-          <w:szCs w:val="20"/>
-          <w:highlight w:val="yellow"/>
-        </w:rPr>
-        <w:t xml:space="preserve">"A última fiscalização aconteceu em 2018 com a constatação de 35 (trinta e cinco) </w:t>
+          <w:sz w:val="20"/>
+          <w:szCs w:val="20"/>
+        </w:rPr>
+        <w:t xml:space="preserve">. A mais recente fiscalização resultou em </w:t>
+      </w:r>
+      <w:r>
+        <w:rPr>
+          <w:sz w:val="20"/>
+          <w:szCs w:val="20"/>
+          <w:highlight w:val="yellow"/>
+        </w:rPr>
+        <w:t>23 (vinte e três)</w:t>
+      </w:r>
+      <w:r>
+        <w:rPr>
+          <w:sz w:val="20"/>
+          <w:szCs w:val="20"/>
+        </w:rPr>
+        <w:t xml:space="preserve"> </w:t>
       </w:r>
       <w:proofErr w:type="spellStart"/>
       <w:r>
         <w:rPr>
           <w:sz w:val="20"/>
           <w:szCs w:val="20"/>
-          <w:highlight w:val="yellow"/>
         </w:rPr>
         <w:t>NCs</w:t>
       </w:r>
@@ -3334,47 +3404,25 @@
         <w:rPr>
           <w:sz w:val="20"/>
           <w:szCs w:val="20"/>
-          <w:highlight w:val="yellow"/>
-        </w:rPr>
-        <w:t xml:space="preserve">, em 2023 aconteceu a fiscalização de retorno, com a verificação de 7 (sete) </w:t>
-      </w:r>
-      <w:proofErr w:type="spellStart"/>
-      <w:r>
-        <w:rPr>
-          <w:sz w:val="20"/>
-          <w:szCs w:val="20"/>
-          <w:highlight w:val="yellow"/>
-        </w:rPr>
-        <w:t>NCs</w:t>
-      </w:r>
-      <w:proofErr w:type="spellEnd"/>
-      <w:r>
-        <w:rPr>
-          <w:sz w:val="20"/>
-          <w:szCs w:val="20"/>
-          <w:highlight w:val="yellow"/>
-        </w:rPr>
-        <w:t xml:space="preserve">. A mais recente fiscalização resultou em 23 (vinte e três) </w:t>
-      </w:r>
-      <w:proofErr w:type="spellStart"/>
-      <w:r>
-        <w:rPr>
-          <w:sz w:val="20"/>
-          <w:szCs w:val="20"/>
-          <w:highlight w:val="yellow"/>
-        </w:rPr>
-        <w:t>NCs</w:t>
-      </w:r>
-      <w:proofErr w:type="spellEnd"/>
-      <w:r>
-        <w:rPr>
-          <w:sz w:val="20"/>
-          <w:szCs w:val="20"/>
-          <w:highlight w:val="yellow"/>
-        </w:rPr>
-        <w:t>. Confrontando as últimas fiscalizações com a atual tem-se que:</w:t>
-      </w:r>
-    </w:p>
+        </w:rPr>
+        <w:t>. Confrontando a última fiscalizaç</w:t>
+      </w:r>
+      <w:r>
+        <w:rPr>
+          <w:sz w:val="20"/>
+          <w:szCs w:val="20"/>
+        </w:rPr>
+        <w:t>ão</w:t>
+      </w:r>
+      <w:r>
+        <w:rPr>
+          <w:sz w:val="20"/>
+          <w:szCs w:val="20"/>
+        </w:rPr>
+        <w:t xml:space="preserve"> com a atual tem-se que:</w:t>
+      </w:r>
+    </w:p>
+    <w:bookmarkEnd w:id="0"/>
     <w:p>
       <w:pPr>
         <w:numPr>
@@ -3654,39 +3702,14 @@
     </w:p>
     <w:p>
       <w:pPr>
-        <w:spacing w:before="240" w:after="240" w:line="240" w:lineRule="auto"/>
-        <w:jc w:val="center"/>
-        <w:rPr>
-          <w:b/>
-          <w:sz w:val="20"/>
-          <w:szCs w:val="20"/>
-        </w:rPr>
-      </w:pPr>
-    </w:p>
-    <w:p>
-      <w:pPr>
-        <w:spacing w:before="240" w:after="240" w:line="240" w:lineRule="auto"/>
-        <w:jc w:val="center"/>
-        <w:rPr>
-          <w:sz w:val="20"/>
-          <w:szCs w:val="20"/>
-        </w:rPr>
-      </w:pPr>
-      <w:r>
-        <w:rPr>
-          <w:b/>
-          <w:sz w:val="20"/>
-          <w:szCs w:val="20"/>
-        </w:rPr>
-        <w:t>Tabela 7</w:t>
-      </w:r>
-      <w:r>
-        <w:rPr>
-          <w:sz w:val="20"/>
-          <w:szCs w:val="20"/>
-        </w:rPr>
-        <w:t xml:space="preserve"> - Parâmetros da qualidade da água.</w:t>
-      </w:r>
+        <w:spacing w:before="100" w:line="240" w:lineRule="auto"/>
+        <w:jc w:val="both"/>
+        <w:rPr>
+          <w:b/>
+          <w:sz w:val="20"/>
+          <w:szCs w:val="20"/>
+        </w:rPr>
+      </w:pPr>
     </w:p>
     <w:p>
       <w:pPr>
@@ -4370,8 +4393,15 @@
           <w:sz w:val="20"/>
           <w:szCs w:val="20"/>
         </w:rPr>
+        <w:t xml:space="preserve">Após a execução da fiscalização in loco, seguem os trâmites pertinentes as Resoluções Arpe nº 62/2009 e nº 83/2013. Esta etapa é fundamental para garantir a eficácia das ações corretivas e a </w:t>
+      </w:r>
+      <w:r>
+        <w:rPr>
+          <w:sz w:val="20"/>
+          <w:szCs w:val="20"/>
+        </w:rPr>
         <w:lastRenderedPageBreak/>
-        <w:t>Após a execução da fiscalização in loco, seguem os trâmites pertinentes as Resoluções Arpe nº 62/2009 e nº 83/2013. Esta etapa é fundamental para garantir a eficácia das ações corretivas e a melhoria contínua dos serviços prestados. Os principais pontos do Monitoramento e Avaliação são: Determinações, Recomendações, Termo de Notificação e Relatório de Fiscalização, Plano de Ação e Análise de Indicadores e Relatórios de Acompanhamento e Avaliação Final.</w:t>
+        <w:t>melhoria contínua dos serviços prestados. Os principais pontos do Monitoramento e Avaliação são: Determinações, Recomendações, Termo de Notificação e Relatório de Fiscalização, Plano de Ação e Análise de Indicadores e Relatórios de Acompanhamento e Avaliação Final.</w:t>
       </w:r>
     </w:p>
     <w:p>
@@ -4496,7 +4526,6 @@
           <w:b/>
           <w:sz w:val="20"/>
           <w:szCs w:val="20"/>
-          <w:highlight w:val="yellow"/>
         </w:rPr>
         <w:t>Medidas imediatas</w:t>
       </w:r>
@@ -4504,16 +4533,79 @@
         <w:rPr>
           <w:sz w:val="20"/>
           <w:szCs w:val="20"/>
-          <w:highlight w:val="yellow"/>
-        </w:rPr>
-        <w:t xml:space="preserve"> para resolutividade das 11 (onze) </w:t>
+        </w:rPr>
+        <w:t xml:space="preserve"> para resolutividade das </w:t>
+      </w:r>
+      <w:r>
+        <w:rPr>
+          <w:color w:val="EE0000"/>
+          <w:sz w:val="20"/>
+          <w:szCs w:val="20"/>
+        </w:rPr>
+        <w:t>{</w:t>
+      </w:r>
+      <w:proofErr w:type="gramStart"/>
+      <w:r>
+        <w:rPr>
+          <w:color w:val="EE0000"/>
+          <w:sz w:val="20"/>
+          <w:szCs w:val="20"/>
+        </w:rPr>
+        <w:t>{</w:t>
+      </w:r>
+      <w:r>
+        <w:rPr>
+          <w:color w:val="EE0000"/>
+          <w:sz w:val="20"/>
+          <w:szCs w:val="20"/>
+        </w:rPr>
+        <w:t>Total</w:t>
+      </w:r>
+      <w:proofErr w:type="gramEnd"/>
+      <w:r>
+        <w:rPr>
+          <w:color w:val="EE0000"/>
+          <w:sz w:val="20"/>
+          <w:szCs w:val="20"/>
+        </w:rPr>
+        <w:t xml:space="preserve"> NCS UF</w:t>
+      </w:r>
+      <w:r>
+        <w:rPr>
+          <w:color w:val="EE0000"/>
+          <w:sz w:val="20"/>
+          <w:szCs w:val="20"/>
+        </w:rPr>
+        <w:t>}}</w:t>
+      </w:r>
+      <w:r>
+        <w:rPr>
+          <w:color w:val="EE0000"/>
+          <w:sz w:val="20"/>
+          <w:szCs w:val="20"/>
+        </w:rPr>
+        <w:t xml:space="preserve"> </w:t>
+      </w:r>
+      <w:r>
+        <w:rPr>
+          <w:sz w:val="20"/>
+          <w:szCs w:val="20"/>
+          <w:highlight w:val="yellow"/>
+        </w:rPr>
+        <w:t>(onze)</w:t>
+      </w:r>
+      <w:r>
+        <w:rPr>
+          <w:sz w:val="20"/>
+          <w:szCs w:val="20"/>
+        </w:rPr>
+        <w:t xml:space="preserve"> </w:t>
       </w:r>
       <w:proofErr w:type="spellStart"/>
       <w:r>
         <w:rPr>
           <w:sz w:val="20"/>
           <w:szCs w:val="20"/>
-          <w:highlight w:val="yellow"/>
         </w:rPr>
         <w:t>NCs</w:t>
       </w:r>
@@ -4522,7 +4614,6 @@
         <w:rPr>
           <w:sz w:val="20"/>
           <w:szCs w:val="20"/>
-          <w:highlight w:val="yellow"/>
         </w:rPr>
         <w:t xml:space="preserve"> constatadas, conforme disposto na </w:t>
       </w:r>
@@ -4531,7 +4622,6 @@
           <w:b/>
           <w:sz w:val="20"/>
           <w:szCs w:val="20"/>
-          <w:highlight w:val="yellow"/>
         </w:rPr>
         <w:t>Tabela 6</w:t>
       </w:r>
@@ -4539,7 +4629,6 @@
         <w:rPr>
           <w:sz w:val="20"/>
           <w:szCs w:val="20"/>
-          <w:highlight w:val="yellow"/>
         </w:rPr>
         <w:t>, na coluna denominada Determinações.</w:t>
       </w:r>
@@ -4926,7 +5015,6 @@
           <w:szCs w:val="20"/>
           <w:highlight w:val="yellow"/>
         </w:rPr>
-        <w:lastRenderedPageBreak/>
         <w:t>O Plano de Saneamento Básico não foi enviado para a agência, devendo ser justificado o não envio.</w:t>
       </w:r>
     </w:p>
@@ -4951,6 +5039,7 @@
           <w:szCs w:val="20"/>
           <w:highlight w:val="yellow"/>
         </w:rPr>
+        <w:lastRenderedPageBreak/>
         <w:t>O cadastro esquemático dos sistemas não foram</w:t>
       </w:r>
       <w:proofErr w:type="gramEnd"/>
@@ -5605,156 +5694,6 @@
       <w:pPr>
         <w:spacing w:before="240" w:after="240" w:line="240" w:lineRule="auto"/>
         <w:rPr>
-          <w:bCs/>
-          <w:sz w:val="20"/>
-          <w:szCs w:val="20"/>
-        </w:rPr>
-      </w:pPr>
-    </w:p>
-    <w:p>
-      <w:pPr>
-        <w:spacing w:before="240" w:after="240" w:line="240" w:lineRule="auto"/>
-        <w:rPr>
-          <w:b/>
-          <w:sz w:val="20"/>
-          <w:szCs w:val="20"/>
-        </w:rPr>
-      </w:pPr>
-    </w:p>
-    <w:p>
-      <w:pPr>
-        <w:spacing w:before="240" w:after="240" w:line="240" w:lineRule="auto"/>
-        <w:rPr>
-          <w:b/>
-          <w:sz w:val="20"/>
-          <w:szCs w:val="20"/>
-        </w:rPr>
-      </w:pPr>
-    </w:p>
-    <w:p>
-      <w:pPr>
-        <w:spacing w:before="240" w:after="240" w:line="240" w:lineRule="auto"/>
-        <w:rPr>
-          <w:b/>
-          <w:sz w:val="20"/>
-          <w:szCs w:val="20"/>
-        </w:rPr>
-      </w:pPr>
-    </w:p>
-    <w:p>
-      <w:pPr>
-        <w:spacing w:before="240" w:after="240" w:line="240" w:lineRule="auto"/>
-        <w:rPr>
-          <w:b/>
-          <w:sz w:val="20"/>
-          <w:szCs w:val="20"/>
-        </w:rPr>
-      </w:pPr>
-    </w:p>
-    <w:p>
-      <w:pPr>
-        <w:spacing w:before="240" w:after="240" w:line="240" w:lineRule="auto"/>
-        <w:rPr>
-          <w:b/>
-          <w:sz w:val="20"/>
-          <w:szCs w:val="20"/>
-        </w:rPr>
-      </w:pPr>
-    </w:p>
-    <w:p>
-      <w:pPr>
-        <w:spacing w:before="240" w:after="240" w:line="240" w:lineRule="auto"/>
-        <w:rPr>
-          <w:b/>
-          <w:sz w:val="20"/>
-          <w:szCs w:val="20"/>
-        </w:rPr>
-      </w:pPr>
-    </w:p>
-    <w:p>
-      <w:pPr>
-        <w:spacing w:before="240" w:after="240" w:line="240" w:lineRule="auto"/>
-        <w:rPr>
-          <w:b/>
-          <w:sz w:val="20"/>
-          <w:szCs w:val="20"/>
-        </w:rPr>
-      </w:pPr>
-    </w:p>
-    <w:p>
-      <w:pPr>
-        <w:spacing w:before="240" w:after="240" w:line="240" w:lineRule="auto"/>
-        <w:rPr>
-          <w:b/>
-          <w:sz w:val="20"/>
-          <w:szCs w:val="20"/>
-        </w:rPr>
-      </w:pPr>
-    </w:p>
-    <w:p>
-      <w:pPr>
-        <w:spacing w:before="240" w:after="240" w:line="240" w:lineRule="auto"/>
-        <w:rPr>
-          <w:b/>
-          <w:sz w:val="20"/>
-          <w:szCs w:val="20"/>
-        </w:rPr>
-      </w:pPr>
-    </w:p>
-    <w:p>
-      <w:pPr>
-        <w:spacing w:before="240" w:after="240" w:line="240" w:lineRule="auto"/>
-        <w:rPr>
-          <w:b/>
-          <w:sz w:val="20"/>
-          <w:szCs w:val="20"/>
-        </w:rPr>
-      </w:pPr>
-    </w:p>
-    <w:p>
-      <w:pPr>
-        <w:spacing w:before="240" w:after="240" w:line="240" w:lineRule="auto"/>
-        <w:rPr>
-          <w:b/>
-          <w:sz w:val="20"/>
-          <w:szCs w:val="20"/>
-        </w:rPr>
-      </w:pPr>
-    </w:p>
-    <w:p>
-      <w:pPr>
-        <w:spacing w:before="240" w:after="240" w:line="240" w:lineRule="auto"/>
-        <w:rPr>
-          <w:b/>
-          <w:sz w:val="20"/>
-          <w:szCs w:val="20"/>
-        </w:rPr>
-      </w:pPr>
-    </w:p>
-    <w:p>
-      <w:pPr>
-        <w:spacing w:before="240" w:after="240" w:line="240" w:lineRule="auto"/>
-        <w:rPr>
-          <w:b/>
-          <w:sz w:val="20"/>
-          <w:szCs w:val="20"/>
-        </w:rPr>
-      </w:pPr>
-    </w:p>
-    <w:p>
-      <w:pPr>
-        <w:spacing w:before="240" w:after="240" w:line="240" w:lineRule="auto"/>
-        <w:rPr>
-          <w:b/>
-          <w:sz w:val="20"/>
-          <w:szCs w:val="20"/>
-        </w:rPr>
-      </w:pPr>
-    </w:p>
-    <w:p>
-      <w:pPr>
-        <w:spacing w:before="240" w:after="240" w:line="240" w:lineRule="auto"/>
-        <w:rPr>
           <w:b/>
           <w:sz w:val="20"/>
           <w:szCs w:val="20"/>
@@ -5797,18 +5736,17 @@
       </w:r>
       <w:r>
         <w:rPr>
+          <w:sz w:val="20"/>
+          <w:szCs w:val="20"/>
+        </w:rPr>
+        <w:t>SAA</w:t>
+      </w:r>
+      <w:r>
+        <w:rPr>
           <w:color w:val="EE0000"/>
           <w:sz w:val="20"/>
           <w:szCs w:val="20"/>
         </w:rPr>
-        <w:t>SAA</w:t>
-      </w:r>
-      <w:r>
-        <w:rPr>
-          <w:color w:val="EE0000"/>
-          <w:sz w:val="20"/>
-          <w:szCs w:val="20"/>
-        </w:rPr>
         <w:t xml:space="preserve"> </w:t>
       </w:r>
       <w:r>
@@ -5881,7 +5819,6 @@
           <w:sz w:val="20"/>
           <w:szCs w:val="20"/>
         </w:rPr>
-        <w:lastRenderedPageBreak/>
         <w:drawing>
           <wp:inline distT="114300" distB="114300" distL="114300" distR="114300" wp14:anchorId="54CEABEE" wp14:editId="17A6A6F9">
             <wp:extent cx="5731200" cy="4051300"/>
@@ -6021,7 +5958,15 @@
     <w:p>
       <w:pPr>
         <w:spacing w:line="240" w:lineRule="auto"/>
-        <w:jc w:val="center"/>
+        <w:rPr>
+          <w:sz w:val="20"/>
+          <w:szCs w:val="20"/>
+        </w:rPr>
+      </w:pPr>
+    </w:p>
+    <w:p>
+      <w:pPr>
+        <w:spacing w:line="240" w:lineRule="auto"/>
         <w:rPr>
           <w:sz w:val="20"/>
           <w:szCs w:val="20"/>
@@ -6070,17 +6015,24 @@
     </w:p>
     <w:p>
       <w:pPr>
-        <w:spacing w:line="240" w:lineRule="auto"/>
+        <w:spacing w:before="240" w:after="240" w:line="240" w:lineRule="auto"/>
         <w:jc w:val="center"/>
         <w:rPr>
           <w:sz w:val="20"/>
           <w:szCs w:val="20"/>
         </w:rPr>
       </w:pPr>
-    </w:p>
-    <w:p>
-      <w:pPr>
-        <w:spacing w:line="240" w:lineRule="auto"/>
+      <w:r>
+        <w:rPr>
+          <w:sz w:val="20"/>
+          <w:szCs w:val="20"/>
+        </w:rPr>
+        <w:t>Recife, data da assinatura eletrônica.</w:t>
+      </w:r>
+    </w:p>
+    <w:p>
+      <w:pPr>
+        <w:spacing w:before="240" w:after="240" w:line="240" w:lineRule="auto"/>
         <w:jc w:val="center"/>
         <w:rPr>
           <w:sz w:val="20"/>
@@ -6090,7 +6042,7 @@
     </w:p>
     <w:p>
       <w:pPr>
-        <w:spacing w:line="240" w:lineRule="auto"/>
+        <w:spacing w:before="240" w:after="240" w:line="240" w:lineRule="auto"/>
         <w:jc w:val="center"/>
         <w:rPr>
           <w:sz w:val="20"/>
@@ -6100,37 +6052,60 @@
     </w:p>
     <w:p>
       <w:pPr>
-        <w:spacing w:line="240" w:lineRule="auto"/>
+        <w:spacing w:before="240" w:after="240" w:line="240" w:lineRule="auto"/>
         <w:jc w:val="center"/>
         <w:rPr>
-          <w:sz w:val="20"/>
-          <w:szCs w:val="20"/>
-        </w:rPr>
-      </w:pPr>
-    </w:p>
-    <w:p>
-      <w:pPr>
-        <w:spacing w:line="240" w:lineRule="auto"/>
+          <w:b/>
+          <w:sz w:val="20"/>
+          <w:szCs w:val="20"/>
+        </w:rPr>
+      </w:pPr>
+      <w:r>
+        <w:rPr>
+          <w:b/>
+          <w:sz w:val="20"/>
+          <w:szCs w:val="20"/>
+        </w:rPr>
+        <w:t>Cícero Henrique Macêdo Soares</w:t>
+      </w:r>
+    </w:p>
+    <w:p>
+      <w:pPr>
+        <w:spacing w:before="240" w:after="240" w:line="240" w:lineRule="auto"/>
         <w:jc w:val="center"/>
         <w:rPr>
           <w:sz w:val="20"/>
           <w:szCs w:val="20"/>
         </w:rPr>
       </w:pPr>
-    </w:p>
-    <w:p>
-      <w:pPr>
-        <w:spacing w:line="240" w:lineRule="auto"/>
+      <w:r>
+        <w:rPr>
+          <w:sz w:val="20"/>
+          <w:szCs w:val="20"/>
+        </w:rPr>
+        <w:t>Analista de Regulação</w:t>
+      </w:r>
+    </w:p>
+    <w:p>
+      <w:pPr>
+        <w:spacing w:before="240" w:after="240" w:line="240" w:lineRule="auto"/>
         <w:jc w:val="center"/>
         <w:rPr>
           <w:sz w:val="20"/>
           <w:szCs w:val="20"/>
         </w:rPr>
       </w:pPr>
-    </w:p>
-    <w:p>
-      <w:pPr>
-        <w:spacing w:line="240" w:lineRule="auto"/>
+      <w:r>
+        <w:rPr>
+          <w:sz w:val="20"/>
+          <w:szCs w:val="20"/>
+        </w:rPr>
+        <w:t>Matrícula 335-2</w:t>
+      </w:r>
+    </w:p>
+    <w:p>
+      <w:pPr>
+        <w:spacing w:before="240" w:after="240" w:line="240" w:lineRule="auto"/>
         <w:jc w:val="center"/>
         <w:rPr>
           <w:sz w:val="20"/>
@@ -6140,67 +6115,139 @@
     </w:p>
     <w:p>
       <w:pPr>
-        <w:spacing w:line="240" w:lineRule="auto"/>
+        <w:spacing w:before="240" w:after="240" w:line="240" w:lineRule="auto"/>
         <w:jc w:val="center"/>
         <w:rPr>
-          <w:sz w:val="20"/>
-          <w:szCs w:val="20"/>
-        </w:rPr>
-      </w:pPr>
-    </w:p>
-    <w:p>
-      <w:pPr>
-        <w:spacing w:line="240" w:lineRule="auto"/>
+          <w:b/>
+          <w:sz w:val="20"/>
+          <w:szCs w:val="20"/>
+        </w:rPr>
+      </w:pPr>
+      <w:r>
+        <w:rPr>
+          <w:b/>
+          <w:sz w:val="20"/>
+          <w:szCs w:val="20"/>
+        </w:rPr>
+        <w:t>Emanuele Ferreira Gomes</w:t>
+      </w:r>
+    </w:p>
+    <w:p>
+      <w:pPr>
+        <w:spacing w:before="240" w:after="240" w:line="240" w:lineRule="auto"/>
         <w:jc w:val="center"/>
         <w:rPr>
           <w:sz w:val="20"/>
           <w:szCs w:val="20"/>
         </w:rPr>
       </w:pPr>
-    </w:p>
-    <w:p>
-      <w:pPr>
-        <w:spacing w:line="240" w:lineRule="auto"/>
+      <w:r>
+        <w:rPr>
+          <w:sz w:val="20"/>
+          <w:szCs w:val="20"/>
+        </w:rPr>
+        <w:lastRenderedPageBreak/>
+        <w:t>Analista de Regulação</w:t>
+      </w:r>
+    </w:p>
+    <w:p>
+      <w:pPr>
+        <w:spacing w:before="240" w:after="240" w:line="240" w:lineRule="auto"/>
         <w:jc w:val="center"/>
         <w:rPr>
           <w:sz w:val="20"/>
           <w:szCs w:val="20"/>
         </w:rPr>
       </w:pPr>
-    </w:p>
-    <w:p>
-      <w:pPr>
-        <w:spacing w:line="240" w:lineRule="auto"/>
+      <w:r>
+        <w:rPr>
+          <w:sz w:val="20"/>
+          <w:szCs w:val="20"/>
+        </w:rPr>
+        <w:t>Matrícula 352-2</w:t>
+      </w:r>
+    </w:p>
+    <w:p>
+      <w:pPr>
+        <w:spacing w:before="240" w:after="240" w:line="240" w:lineRule="auto"/>
+        <w:rPr>
+          <w:sz w:val="20"/>
+          <w:szCs w:val="20"/>
+        </w:rPr>
+      </w:pPr>
+    </w:p>
+    <w:p>
+      <w:pPr>
+        <w:spacing w:before="240" w:after="240" w:line="240" w:lineRule="auto"/>
         <w:jc w:val="center"/>
         <w:rPr>
-          <w:sz w:val="20"/>
-          <w:szCs w:val="20"/>
-        </w:rPr>
-      </w:pPr>
-    </w:p>
-    <w:p>
-      <w:pPr>
-        <w:spacing w:line="240" w:lineRule="auto"/>
+          <w:b/>
+          <w:sz w:val="20"/>
+          <w:szCs w:val="20"/>
+        </w:rPr>
+      </w:pPr>
+      <w:r>
+        <w:rPr>
+          <w:b/>
+          <w:sz w:val="20"/>
+          <w:szCs w:val="20"/>
+        </w:rPr>
+        <w:t xml:space="preserve">Rodrigo </w:t>
+      </w:r>
+      <w:r>
+        <w:rPr>
+          <w:b/>
+          <w:sz w:val="20"/>
+          <w:szCs w:val="20"/>
+        </w:rPr>
+        <w:t>Antônio</w:t>
+      </w:r>
+      <w:r>
+        <w:rPr>
+          <w:b/>
+          <w:sz w:val="20"/>
+          <w:szCs w:val="20"/>
+        </w:rPr>
+        <w:t xml:space="preserve"> Pinto de Melo</w:t>
+      </w:r>
+    </w:p>
+    <w:p>
+      <w:pPr>
+        <w:spacing w:before="240" w:after="240" w:line="240" w:lineRule="auto"/>
         <w:jc w:val="center"/>
         <w:rPr>
           <w:sz w:val="20"/>
           <w:szCs w:val="20"/>
         </w:rPr>
       </w:pPr>
-    </w:p>
-    <w:p>
-      <w:pPr>
-        <w:spacing w:line="240" w:lineRule="auto"/>
+      <w:r>
+        <w:rPr>
+          <w:sz w:val="20"/>
+          <w:szCs w:val="20"/>
+        </w:rPr>
+        <w:t>Analista de Regulação</w:t>
+      </w:r>
+    </w:p>
+    <w:p>
+      <w:pPr>
+        <w:spacing w:before="240" w:after="240" w:line="240" w:lineRule="auto"/>
         <w:jc w:val="center"/>
         <w:rPr>
           <w:sz w:val="20"/>
           <w:szCs w:val="20"/>
         </w:rPr>
       </w:pPr>
-    </w:p>
-    <w:p>
-      <w:pPr>
-        <w:spacing w:line="240" w:lineRule="auto"/>
+      <w:r>
+        <w:rPr>
+          <w:sz w:val="20"/>
+          <w:szCs w:val="20"/>
+        </w:rPr>
+        <w:t>Matrícula 302-6</w:t>
+      </w:r>
+    </w:p>
+    <w:p>
+      <w:pPr>
+        <w:spacing w:before="240" w:after="240" w:line="240" w:lineRule="auto"/>
         <w:jc w:val="center"/>
         <w:rPr>
           <w:sz w:val="20"/>
@@ -6217,14 +6264,29 @@
           <w:szCs w:val="20"/>
         </w:rPr>
       </w:pPr>
-      <w:r>
-        <w:rPr>
-          <w:sz w:val="20"/>
-          <w:szCs w:val="20"/>
-        </w:rPr>
-        <w:t>Recife, data da assinatura eletrônica.</w:t>
-      </w:r>
-    </w:p>
+      <w:bookmarkStart w:id="1" w:name="_Hlk209167011"/>
+      <w:proofErr w:type="spellStart"/>
+      <w:r>
+        <w:rPr>
+          <w:b/>
+          <w:bCs/>
+          <w:sz w:val="20"/>
+          <w:szCs w:val="20"/>
+        </w:rPr>
+        <w:t>Aucilene</w:t>
+      </w:r>
+      <w:proofErr w:type="spellEnd"/>
+      <w:r>
+        <w:rPr>
+          <w:b/>
+          <w:bCs/>
+          <w:sz w:val="20"/>
+          <w:szCs w:val="20"/>
+        </w:rPr>
+        <w:t xml:space="preserve"> Alice da Silva</w:t>
+      </w:r>
+    </w:p>
+    <w:bookmarkEnd w:id="1"/>
     <w:p>
       <w:pPr>
         <w:spacing w:before="240" w:after="240" w:line="240" w:lineRule="auto"/>
@@ -6234,6 +6296,13 @@
           <w:szCs w:val="20"/>
         </w:rPr>
       </w:pPr>
+      <w:r>
+        <w:rPr>
+          <w:sz w:val="20"/>
+          <w:szCs w:val="20"/>
+        </w:rPr>
+        <w:t>Analista de Regulação</w:t>
+      </w:r>
     </w:p>
     <w:p>
       <w:pPr>
@@ -6244,25 +6313,23 @@
           <w:szCs w:val="20"/>
         </w:rPr>
       </w:pPr>
+      <w:r>
+        <w:rPr>
+          <w:sz w:val="20"/>
+          <w:szCs w:val="20"/>
+        </w:rPr>
+        <w:t>Matrícula 4062604/01</w:t>
+      </w:r>
     </w:p>
     <w:p>
       <w:pPr>
         <w:spacing w:before="240" w:after="240" w:line="240" w:lineRule="auto"/>
         <w:jc w:val="center"/>
         <w:rPr>
-          <w:b/>
-          <w:sz w:val="20"/>
-          <w:szCs w:val="20"/>
-        </w:rPr>
-      </w:pPr>
-      <w:r>
-        <w:rPr>
-          <w:b/>
-          <w:sz w:val="20"/>
-          <w:szCs w:val="20"/>
-        </w:rPr>
-        <w:t>Cícero Henrique Macêdo Soares</w:t>
-      </w:r>
+          <w:sz w:val="20"/>
+          <w:szCs w:val="20"/>
+        </w:rPr>
+      </w:pPr>
     </w:p>
     <w:p>
       <w:pPr>
@@ -6273,13 +6340,6 @@
           <w:szCs w:val="20"/>
         </w:rPr>
       </w:pPr>
-      <w:r>
-        <w:rPr>
-          <w:sz w:val="20"/>
-          <w:szCs w:val="20"/>
-        </w:rPr>
-        <w:t>Analista de Regulação</w:t>
-      </w:r>
     </w:p>
     <w:p>
       <w:pPr>
@@ -6290,13 +6350,13 @@
           <w:szCs w:val="20"/>
         </w:rPr>
       </w:pPr>
-      <w:r>
-        <w:rPr>
-          <w:sz w:val="20"/>
-          <w:szCs w:val="20"/>
-        </w:rPr>
-        <w:lastRenderedPageBreak/>
-        <w:t>Matrícula 335-2</w:t>
+      <w:bookmarkStart w:id="2" w:name="_Hlk208571901"/>
+      <w:r>
+        <w:rPr>
+          <w:sz w:val="20"/>
+          <w:szCs w:val="20"/>
+        </w:rPr>
+        <w:t>De acordo,</w:t>
       </w:r>
     </w:p>
     <w:p>
@@ -6304,28 +6364,49 @@
         <w:spacing w:before="240" w:after="240" w:line="240" w:lineRule="auto"/>
         <w:jc w:val="center"/>
         <w:rPr>
-          <w:sz w:val="20"/>
-          <w:szCs w:val="20"/>
-        </w:rPr>
-      </w:pPr>
+          <w:b/>
+          <w:sz w:val="20"/>
+          <w:szCs w:val="20"/>
+        </w:rPr>
+      </w:pPr>
+      <w:r>
+        <w:rPr>
+          <w:b/>
+          <w:sz w:val="20"/>
+          <w:szCs w:val="20"/>
+        </w:rPr>
+        <w:t>João Paulo Barbosa da Costa</w:t>
+      </w:r>
     </w:p>
     <w:p>
       <w:pPr>
         <w:spacing w:before="240" w:after="240" w:line="240" w:lineRule="auto"/>
         <w:jc w:val="center"/>
         <w:rPr>
-          <w:b/>
-          <w:sz w:val="20"/>
-          <w:szCs w:val="20"/>
-        </w:rPr>
-      </w:pPr>
-      <w:r>
-        <w:rPr>
-          <w:b/>
-          <w:sz w:val="20"/>
-          <w:szCs w:val="20"/>
-        </w:rPr>
-        <w:t>Emanuele Ferreira Gomes</w:t>
+          <w:sz w:val="20"/>
+          <w:szCs w:val="20"/>
+        </w:rPr>
+      </w:pPr>
+      <w:r>
+        <w:rPr>
+          <w:sz w:val="20"/>
+          <w:szCs w:val="20"/>
+        </w:rPr>
+        <w:t>Coordenador de Saneamento</w:t>
+      </w:r>
+      <w:r>
+        <w:rPr>
+          <w:sz w:val="20"/>
+          <w:szCs w:val="20"/>
+        </w:rPr>
+        <w:t xml:space="preserve"> </w:t>
+      </w:r>
+      <w:r>
+        <w:rPr>
+          <w:sz w:val="20"/>
+          <w:szCs w:val="20"/>
+        </w:rPr>
+        <w:t>em exercício</w:t>
       </w:r>
     </w:p>
     <w:p>
@@ -6342,210 +6423,10 @@
           <w:sz w:val="20"/>
           <w:szCs w:val="20"/>
         </w:rPr>
-        <w:t>Analista de Regulação</w:t>
-      </w:r>
-    </w:p>
-    <w:p>
-      <w:pPr>
-        <w:spacing w:before="240" w:after="240" w:line="240" w:lineRule="auto"/>
-        <w:jc w:val="center"/>
-        <w:rPr>
-          <w:sz w:val="20"/>
-          <w:szCs w:val="20"/>
-        </w:rPr>
-      </w:pPr>
-      <w:r>
-        <w:rPr>
-          <w:sz w:val="20"/>
-          <w:szCs w:val="20"/>
-        </w:rPr>
-        <w:t>Matrícula 352-2</w:t>
-      </w:r>
-    </w:p>
-    <w:p>
-      <w:pPr>
-        <w:spacing w:before="240" w:after="240" w:line="240" w:lineRule="auto"/>
-        <w:rPr>
-          <w:sz w:val="20"/>
-          <w:szCs w:val="20"/>
-        </w:rPr>
-      </w:pPr>
-    </w:p>
-    <w:p>
-      <w:pPr>
-        <w:spacing w:before="240" w:after="240" w:line="240" w:lineRule="auto"/>
-        <w:jc w:val="center"/>
-        <w:rPr>
-          <w:b/>
-          <w:sz w:val="20"/>
-          <w:szCs w:val="20"/>
-        </w:rPr>
-      </w:pPr>
-      <w:r>
-        <w:rPr>
-          <w:b/>
-          <w:sz w:val="20"/>
-          <w:szCs w:val="20"/>
-        </w:rPr>
-        <w:t xml:space="preserve">Rodrigo </w:t>
-      </w:r>
-      <w:r>
-        <w:rPr>
-          <w:b/>
-          <w:sz w:val="20"/>
-          <w:szCs w:val="20"/>
-        </w:rPr>
-        <w:t>Antônio</w:t>
-      </w:r>
-      <w:r>
-        <w:rPr>
-          <w:b/>
-          <w:sz w:val="20"/>
-          <w:szCs w:val="20"/>
-        </w:rPr>
-        <w:t xml:space="preserve"> Pinto de Melo</w:t>
-      </w:r>
-    </w:p>
-    <w:p>
-      <w:pPr>
-        <w:spacing w:before="240" w:after="240" w:line="240" w:lineRule="auto"/>
-        <w:jc w:val="center"/>
-        <w:rPr>
-          <w:sz w:val="20"/>
-          <w:szCs w:val="20"/>
-        </w:rPr>
-      </w:pPr>
-      <w:r>
-        <w:rPr>
-          <w:sz w:val="20"/>
-          <w:szCs w:val="20"/>
-        </w:rPr>
-        <w:t>Analista de Regulação</w:t>
-      </w:r>
-    </w:p>
-    <w:p>
-      <w:pPr>
-        <w:spacing w:before="240" w:after="240" w:line="240" w:lineRule="auto"/>
-        <w:jc w:val="center"/>
-        <w:rPr>
-          <w:sz w:val="20"/>
-          <w:szCs w:val="20"/>
-        </w:rPr>
-      </w:pPr>
-      <w:r>
-        <w:rPr>
-          <w:sz w:val="20"/>
-          <w:szCs w:val="20"/>
-        </w:rPr>
-        <w:t>Matrícula 302-6</w:t>
-      </w:r>
-    </w:p>
-    <w:p>
-      <w:pPr>
-        <w:spacing w:before="240" w:after="240" w:line="240" w:lineRule="auto"/>
-        <w:jc w:val="center"/>
-        <w:rPr>
-          <w:sz w:val="20"/>
-          <w:szCs w:val="20"/>
-        </w:rPr>
-      </w:pPr>
-    </w:p>
-    <w:p>
-      <w:pPr>
-        <w:spacing w:before="240" w:after="240" w:line="240" w:lineRule="auto"/>
-        <w:jc w:val="center"/>
-        <w:rPr>
-          <w:sz w:val="20"/>
-          <w:szCs w:val="20"/>
-        </w:rPr>
-      </w:pPr>
-    </w:p>
-    <w:p>
-      <w:pPr>
-        <w:spacing w:before="240" w:after="240" w:line="240" w:lineRule="auto"/>
-        <w:jc w:val="center"/>
-        <w:rPr>
-          <w:sz w:val="20"/>
-          <w:szCs w:val="20"/>
-        </w:rPr>
-      </w:pPr>
-      <w:bookmarkStart w:id="0" w:name="_Hlk208571901"/>
-      <w:r>
-        <w:rPr>
-          <w:sz w:val="20"/>
-          <w:szCs w:val="20"/>
-        </w:rPr>
-        <w:t>De acordo,</w:t>
-      </w:r>
-    </w:p>
-    <w:p>
-      <w:pPr>
-        <w:spacing w:before="240" w:after="240" w:line="240" w:lineRule="auto"/>
-        <w:jc w:val="center"/>
-        <w:rPr>
-          <w:b/>
-          <w:sz w:val="20"/>
-          <w:szCs w:val="20"/>
-        </w:rPr>
-      </w:pPr>
-      <w:r>
-        <w:rPr>
-          <w:b/>
-          <w:sz w:val="20"/>
-          <w:szCs w:val="20"/>
-        </w:rPr>
-        <w:t>João Paulo Barbosa da Costa</w:t>
-      </w:r>
-    </w:p>
-    <w:p>
-      <w:pPr>
-        <w:spacing w:before="240" w:after="240" w:line="240" w:lineRule="auto"/>
-        <w:jc w:val="center"/>
-        <w:rPr>
-          <w:sz w:val="20"/>
-          <w:szCs w:val="20"/>
-        </w:rPr>
-      </w:pPr>
-      <w:r>
-        <w:rPr>
-          <w:sz w:val="20"/>
-          <w:szCs w:val="20"/>
-        </w:rPr>
-        <w:t>Coordenador de Saneamento</w:t>
-      </w:r>
-      <w:r>
-        <w:rPr>
-          <w:sz w:val="20"/>
-          <w:szCs w:val="20"/>
-        </w:rPr>
-        <w:t xml:space="preserve"> </w:t>
-      </w:r>
-      <w:r>
-        <w:rPr>
-          <w:sz w:val="20"/>
-          <w:szCs w:val="20"/>
-        </w:rPr>
-        <w:t>em exercício</w:t>
-      </w:r>
-    </w:p>
-    <w:p>
-      <w:pPr>
-        <w:spacing w:before="240" w:after="240" w:line="240" w:lineRule="auto"/>
-        <w:jc w:val="center"/>
-        <w:rPr>
-          <w:sz w:val="20"/>
-          <w:szCs w:val="20"/>
-        </w:rPr>
-      </w:pPr>
-      <w:r>
-        <w:rPr>
-          <w:sz w:val="20"/>
-          <w:szCs w:val="20"/>
-        </w:rPr>
         <w:t>Matrícula 340-9</w:t>
       </w:r>
     </w:p>
-    <w:bookmarkEnd w:id="0"/>
+    <w:bookmarkEnd w:id="2"/>
     <w:p>
       <w:pPr>
         <w:spacing w:line="240" w:lineRule="auto"/>

</xml_diff>

<commit_message>
Feat: improves in inserting images, compacting them, removing dependency from non conformities, added multiples photos to one non conformitie. Also correcting documents table bug
</commit_message>
<xml_diff>
--- a/src/data/RELATÓRIO_AGUA_MODELO.docx
+++ b/src/data/RELATÓRIO_AGUA_MODELO.docx
@@ -3270,7 +3270,14 @@
           <w:sz w:val="20"/>
           <w:szCs w:val="20"/>
         </w:rPr>
-        <w:t>{{</w:t>
+        <w:t>{{Ultima Fiscalização (Data)}}</w:t>
+      </w:r>
+      <w:r>
+        <w:rPr>
+          <w:sz w:val="20"/>
+          <w:szCs w:val="20"/>
+        </w:rPr>
+        <w:t xml:space="preserve"> com a constatação de </w:t>
       </w:r>
       <w:r>
         <w:rPr>
@@ -3278,29 +3285,48 @@
           <w:sz w:val="20"/>
           <w:szCs w:val="20"/>
         </w:rPr>
-        <w:t>Ultima Fiscalização (Data)</w:t>
-      </w:r>
+        <w:t>{</w:t>
+      </w:r>
+      <w:proofErr w:type="gramStart"/>
       <w:r>
         <w:rPr>
           <w:color w:val="EE0000"/>
           <w:sz w:val="20"/>
           <w:szCs w:val="20"/>
         </w:rPr>
-        <w:t>}}</w:t>
-      </w:r>
-      <w:r>
-        <w:rPr>
-          <w:sz w:val="20"/>
-          <w:szCs w:val="20"/>
-        </w:rPr>
-        <w:t xml:space="preserve"> com a constatação de </w:t>
-      </w:r>
+        <w:t>{Total</w:t>
+      </w:r>
+      <w:proofErr w:type="gramEnd"/>
       <w:r>
         <w:rPr>
           <w:color w:val="EE0000"/>
           <w:sz w:val="20"/>
           <w:szCs w:val="20"/>
         </w:rPr>
+        <w:t xml:space="preserve"> NCS UF}}</w:t>
+      </w:r>
+      <w:r>
+        <w:rPr>
+          <w:color w:val="EE0000"/>
+          <w:sz w:val="20"/>
+          <w:szCs w:val="20"/>
+        </w:rPr>
+        <w:t xml:space="preserve"> </w:t>
+      </w:r>
+      <w:r>
+        <w:rPr>
+          <w:color w:val="000000" w:themeColor="text1"/>
+          <w:sz w:val="20"/>
+          <w:szCs w:val="20"/>
+        </w:rPr>
+        <w:t>(</w:t>
+      </w:r>
+      <w:r>
+        <w:rPr>
+          <w:color w:val="EE0000"/>
+          <w:sz w:val="20"/>
+          <w:szCs w:val="20"/>
+        </w:rPr>
         <w:t>{</w:t>
       </w:r>
       <w:proofErr w:type="gramStart"/>
@@ -3310,15 +3336,74 @@
           <w:sz w:val="20"/>
           <w:szCs w:val="20"/>
         </w:rPr>
+        <w:t>{Total</w:t>
+      </w:r>
+      <w:proofErr w:type="gramEnd"/>
+      <w:r>
+        <w:rPr>
+          <w:color w:val="EE0000"/>
+          <w:sz w:val="20"/>
+          <w:szCs w:val="20"/>
+        </w:rPr>
+        <w:t xml:space="preserve"> NC</w:t>
+      </w:r>
+      <w:r>
+        <w:rPr>
+          <w:color w:val="EE0000"/>
+          <w:sz w:val="20"/>
+          <w:szCs w:val="20"/>
+        </w:rPr>
+        <w:t>S</w:t>
+      </w:r>
+      <w:r>
+        <w:rPr>
+          <w:color w:val="EE0000"/>
+          <w:sz w:val="20"/>
+          <w:szCs w:val="20"/>
+        </w:rPr>
+        <w:t xml:space="preserve"> UF (palavra)}}</w:t>
+      </w:r>
+      <w:r>
+        <w:rPr>
+          <w:color w:val="000000" w:themeColor="text1"/>
+          <w:sz w:val="20"/>
+          <w:szCs w:val="20"/>
+        </w:rPr>
+        <w:t xml:space="preserve">) </w:t>
+      </w:r>
+      <w:proofErr w:type="spellStart"/>
+      <w:r>
+        <w:rPr>
+          <w:color w:val="000000" w:themeColor="text1"/>
+          <w:sz w:val="20"/>
+          <w:szCs w:val="20"/>
+        </w:rPr>
+        <w:t>NCs</w:t>
+      </w:r>
+      <w:proofErr w:type="spellEnd"/>
+      <w:r>
+        <w:rPr>
+          <w:sz w:val="20"/>
+          <w:szCs w:val="20"/>
+        </w:rPr>
+        <w:t xml:space="preserve">. A mais recente fiscalização resultou em </w:t>
+      </w:r>
+      <w:r>
+        <w:rPr>
+          <w:color w:val="EE0000"/>
+          <w:sz w:val="20"/>
+          <w:szCs w:val="20"/>
+        </w:rPr>
         <w:t>{</w:t>
       </w:r>
+      <w:proofErr w:type="gramStart"/>
       <w:r>
         <w:rPr>
           <w:color w:val="EE0000"/>
           <w:sz w:val="20"/>
           <w:szCs w:val="20"/>
         </w:rPr>
-        <w:t>Total</w:t>
+        <w:t>{Total</w:t>
       </w:r>
       <w:proofErr w:type="gramEnd"/>
       <w:r>
@@ -3327,7 +3412,7 @@
           <w:sz w:val="20"/>
           <w:szCs w:val="20"/>
         </w:rPr>
-        <w:t xml:space="preserve"> NCS UF</w:t>
+        <w:t xml:space="preserve"> NCS </w:t>
       </w:r>
       <w:r>
         <w:rPr>
@@ -3335,7 +3420,7 @@
           <w:sz w:val="20"/>
           <w:szCs w:val="20"/>
         </w:rPr>
-        <w:t>}}</w:t>
+        <w:t>Atual</w:t>
       </w:r>
       <w:r>
         <w:rPr>
@@ -3343,46 +3428,88 @@
           <w:sz w:val="20"/>
           <w:szCs w:val="20"/>
         </w:rPr>
+        <w:t>}</w:t>
+      </w:r>
+      <w:r>
+        <w:rPr>
+          <w:color w:val="EE0000"/>
+          <w:sz w:val="20"/>
+          <w:szCs w:val="20"/>
+        </w:rPr>
+        <w:t>}</w:t>
+      </w:r>
+      <w:r>
+        <w:rPr>
+          <w:sz w:val="20"/>
+          <w:szCs w:val="20"/>
+          <w:highlight w:val="yellow"/>
+        </w:rPr>
         <w:t xml:space="preserve"> </w:t>
       </w:r>
       <w:r>
         <w:rPr>
           <w:sz w:val="20"/>
           <w:szCs w:val="20"/>
-          <w:highlight w:val="yellow"/>
-        </w:rPr>
-        <w:t>(trinta e cinco)</w:t>
-      </w:r>
-      <w:r>
-        <w:rPr>
-          <w:sz w:val="20"/>
-          <w:szCs w:val="20"/>
-        </w:rPr>
-        <w:t xml:space="preserve"> </w:t>
-      </w:r>
-      <w:proofErr w:type="spellStart"/>
-      <w:r>
-        <w:rPr>
-          <w:sz w:val="20"/>
-          <w:szCs w:val="20"/>
-        </w:rPr>
-        <w:t>NCs</w:t>
-      </w:r>
-      <w:proofErr w:type="spellEnd"/>
-      <w:r>
-        <w:rPr>
-          <w:sz w:val="20"/>
-          <w:szCs w:val="20"/>
-        </w:rPr>
-        <w:t xml:space="preserve">. A mais recente fiscalização resultou em </w:t>
-      </w:r>
-      <w:r>
-        <w:rPr>
-          <w:sz w:val="20"/>
-          <w:szCs w:val="20"/>
-          <w:highlight w:val="yellow"/>
-        </w:rPr>
-        <w:t>23 (vinte e três)</w:t>
+        </w:rPr>
+        <w:t>(</w:t>
+      </w:r>
+      <w:r>
+        <w:rPr>
+          <w:color w:val="EE0000"/>
+          <w:sz w:val="20"/>
+          <w:szCs w:val="20"/>
+        </w:rPr>
+        <w:t>{</w:t>
+      </w:r>
+      <w:proofErr w:type="gramStart"/>
+      <w:r>
+        <w:rPr>
+          <w:color w:val="EE0000"/>
+          <w:sz w:val="20"/>
+          <w:szCs w:val="20"/>
+        </w:rPr>
+        <w:t>{Total</w:t>
+      </w:r>
+      <w:proofErr w:type="gramEnd"/>
+      <w:r>
+        <w:rPr>
+          <w:color w:val="EE0000"/>
+          <w:sz w:val="20"/>
+          <w:szCs w:val="20"/>
+        </w:rPr>
+        <w:t xml:space="preserve"> NCS </w:t>
+      </w:r>
+      <w:r>
+        <w:rPr>
+          <w:color w:val="EE0000"/>
+          <w:sz w:val="20"/>
+          <w:szCs w:val="20"/>
+        </w:rPr>
+        <w:t>Atual (palavra)</w:t>
+      </w:r>
+      <w:r>
+        <w:rPr>
+          <w:color w:val="EE0000"/>
+          <w:sz w:val="20"/>
+          <w:szCs w:val="20"/>
+        </w:rPr>
+        <w:t>}</w:t>
+      </w:r>
+      <w:r>
+        <w:rPr>
+          <w:color w:val="EE0000"/>
+          <w:sz w:val="20"/>
+          <w:szCs w:val="20"/>
+        </w:rPr>
+        <w:t>}</w:t>
+      </w:r>
+      <w:r>
+        <w:rPr>
+          <w:color w:val="000000" w:themeColor="text1"/>
+          <w:sz w:val="20"/>
+          <w:szCs w:val="20"/>
+        </w:rPr>
+        <w:t>)</w:t>
       </w:r>
       <w:r>
         <w:rPr>
@@ -4551,15 +4678,65 @@
           <w:sz w:val="20"/>
           <w:szCs w:val="20"/>
         </w:rPr>
+        <w:t>{Total</w:t>
+      </w:r>
+      <w:proofErr w:type="gramEnd"/>
+      <w:r>
+        <w:rPr>
+          <w:color w:val="EE0000"/>
+          <w:sz w:val="20"/>
+          <w:szCs w:val="20"/>
+        </w:rPr>
+        <w:t xml:space="preserve"> NCS </w:t>
+      </w:r>
+      <w:r>
+        <w:rPr>
+          <w:color w:val="EE0000"/>
+          <w:sz w:val="20"/>
+          <w:szCs w:val="20"/>
+        </w:rPr>
+        <w:t>Atual</w:t>
+      </w:r>
+      <w:r>
+        <w:rPr>
+          <w:color w:val="EE0000"/>
+          <w:sz w:val="20"/>
+          <w:szCs w:val="20"/>
+        </w:rPr>
+        <w:t>}}</w:t>
+      </w:r>
+      <w:r>
+        <w:rPr>
+          <w:color w:val="EE0000"/>
+          <w:sz w:val="20"/>
+          <w:szCs w:val="20"/>
+        </w:rPr>
+        <w:t xml:space="preserve"> </w:t>
+      </w:r>
+      <w:r>
+        <w:rPr>
+          <w:color w:val="000000" w:themeColor="text1"/>
+          <w:sz w:val="20"/>
+          <w:szCs w:val="20"/>
+        </w:rPr>
+        <w:t>(</w:t>
+      </w:r>
+      <w:r>
+        <w:rPr>
+          <w:color w:val="EE0000"/>
+          <w:sz w:val="20"/>
+          <w:szCs w:val="20"/>
+        </w:rPr>
         <w:t>{</w:t>
       </w:r>
+      <w:proofErr w:type="gramStart"/>
       <w:r>
         <w:rPr>
           <w:color w:val="EE0000"/>
           <w:sz w:val="20"/>
           <w:szCs w:val="20"/>
         </w:rPr>
-        <w:t>Total</w:t>
+        <w:t>{Total</w:t>
       </w:r>
       <w:proofErr w:type="gramEnd"/>
       <w:r>
@@ -4568,7 +4745,7 @@
           <w:sz w:val="20"/>
           <w:szCs w:val="20"/>
         </w:rPr>
-        <w:t xml:space="preserve"> NCS UF</w:t>
+        <w:t xml:space="preserve"> NCS </w:t>
       </w:r>
       <w:r>
         <w:rPr>
@@ -4576,26 +4753,27 @@
           <w:sz w:val="20"/>
           <w:szCs w:val="20"/>
         </w:rPr>
+        <w:t>Atual (palavra)</w:t>
+      </w:r>
+      <w:r>
+        <w:rPr>
+          <w:color w:val="EE0000"/>
+          <w:sz w:val="20"/>
+          <w:szCs w:val="20"/>
+        </w:rPr>
         <w:t>}}</w:t>
       </w:r>
       <w:r>
         <w:rPr>
+          <w:color w:val="000000" w:themeColor="text1"/>
+          <w:sz w:val="20"/>
+          <w:szCs w:val="20"/>
+        </w:rPr>
+        <w:t>)</w:t>
+      </w:r>
+      <w:r>
+        <w:rPr>
           <w:color w:val="EE0000"/>
-          <w:sz w:val="20"/>
-          <w:szCs w:val="20"/>
-        </w:rPr>
-        <w:t xml:space="preserve"> </w:t>
-      </w:r>
-      <w:r>
-        <w:rPr>
-          <w:sz w:val="20"/>
-          <w:szCs w:val="20"/>
-          <w:highlight w:val="yellow"/>
-        </w:rPr>
-        <w:t>(onze)</w:t>
-      </w:r>
-      <w:r>
-        <w:rPr>
           <w:sz w:val="20"/>
           <w:szCs w:val="20"/>
         </w:rPr>
@@ -5560,7 +5738,6 @@
       <w:proofErr w:type="spellStart"/>
       <w:r>
         <w:rPr>
-          <w:color w:val="EE0000"/>
           <w:sz w:val="20"/>
           <w:szCs w:val="20"/>
         </w:rPr>

</xml_diff>